<commit_message>
huge changes (big chungus)
</commit_message>
<xml_diff>
--- a/docs/main_document.docx
+++ b/docs/main_document.docx
@@ -23954,7 +23954,10 @@
         <w:t xml:space="preserve">: </w:t>
       </w:r>
       <w:r>
-        <w:t>autode</w:t>
+        <w:t>A</w:t>
+      </w:r>
+      <w:r>
+        <w:t>utode</w:t>
       </w:r>
       <w:r>
         <w:t xml:space="preserve"> haldur</w:t>
@@ -34579,8 +34582,6 @@
               </w:rPr>
               <w:t>.</w:t>
             </w:r>
-            <w:bookmarkStart w:id="77" w:name="_GoBack"/>
-            <w:bookmarkEnd w:id="77"/>
           </w:p>
           <w:p>
             <w:pPr>
@@ -34822,16 +34823,16 @@
           <w:rFonts w:cs="Arial"/>
         </w:rPr>
       </w:pPr>
-      <w:bookmarkStart w:id="78" w:name="_Toc50447315"/>
-      <w:bookmarkStart w:id="79" w:name="_Toc534332264"/>
+      <w:bookmarkStart w:id="77" w:name="_Toc50447315"/>
+      <w:bookmarkStart w:id="78" w:name="_Toc534332264"/>
       <w:r>
         <w:rPr>
           <w:rFonts w:cs="Arial"/>
         </w:rPr>
         <w:t>Andmebaasioperatsioonide lepingud</w:t>
       </w:r>
+      <w:bookmarkEnd w:id="77"/>
       <w:bookmarkEnd w:id="78"/>
-      <w:bookmarkEnd w:id="79"/>
     </w:p>
     <w:p>
       <w:pPr>
@@ -36992,6 +36993,8 @@
         </w:rPr>
         <w:t>auto</w:t>
       </w:r>
+      <w:bookmarkStart w:id="79" w:name="_GoBack"/>
+      <w:bookmarkEnd w:id="79"/>
       <w:r>
         <w:rPr>
           <w:rFonts w:cs="Arial"/>
@@ -54825,7 +54828,7 @@
 </file>
 
 <file path=customXml/itemProps1.xml><?xml version="1.0" encoding="utf-8"?>
-<ds:datastoreItem xmlns:ds="http://schemas.openxmlformats.org/officeDocument/2006/customXml" ds:itemID="{13755F3B-4089-4C54-B611-E491205E4F40}">
+<ds:datastoreItem xmlns:ds="http://schemas.openxmlformats.org/officeDocument/2006/customXml" ds:itemID="{E8B2D86B-0BCF-4728-B02E-D9E53903D324}">
   <ds:schemaRefs>
     <ds:schemaRef ds:uri="http://schemas.openxmlformats.org/officeDocument/2006/bibliography"/>
   </ds:schemaRefs>

</xml_diff>

<commit_message>
Major changes to doc
</commit_message>
<xml_diff>
--- a/docs/main_document.docx
+++ b/docs/main_document.docx
@@ -8242,6 +8242,104 @@
                 <w:color w:val="0070C0"/>
               </w:rPr>
             </w:pPr>
+            <w:proofErr w:type="spellStart"/>
+            <w:r>
+              <w:rPr>
+                <w:color w:val="0070C0"/>
+              </w:rPr>
+              <w:t>Ei</w:t>
+            </w:r>
+            <w:proofErr w:type="spellEnd"/>
+            <w:r>
+              <w:rPr>
+                <w:color w:val="0070C0"/>
+              </w:rPr>
+              <w:t xml:space="preserve"> pea </w:t>
+            </w:r>
+            <w:proofErr w:type="spellStart"/>
+            <w:r>
+              <w:rPr>
+                <w:color w:val="0070C0"/>
+              </w:rPr>
+              <w:t>midagi</w:t>
+            </w:r>
+            <w:proofErr w:type="spellEnd"/>
+            <w:r>
+              <w:rPr>
+                <w:color w:val="0070C0"/>
+              </w:rPr>
+              <w:t xml:space="preserve"> </w:t>
+            </w:r>
+            <w:proofErr w:type="spellStart"/>
+            <w:r>
+              <w:rPr>
+                <w:color w:val="0070C0"/>
+              </w:rPr>
+              <w:t>tegema</w:t>
+            </w:r>
+            <w:proofErr w:type="spellEnd"/>
+            <w:r>
+              <w:rPr>
+                <w:color w:val="0070C0"/>
+              </w:rPr>
+              <w:t xml:space="preserve">, </w:t>
+            </w:r>
+            <w:proofErr w:type="spellStart"/>
+            <w:r>
+              <w:rPr>
+                <w:color w:val="0070C0"/>
+              </w:rPr>
+              <w:t>peale</w:t>
+            </w:r>
+            <w:proofErr w:type="spellEnd"/>
+            <w:r>
+              <w:rPr>
+                <w:color w:val="0070C0"/>
+              </w:rPr>
+              <w:t xml:space="preserve"> </w:t>
+            </w:r>
+            <w:proofErr w:type="spellStart"/>
+            <w:r>
+              <w:rPr>
+                <w:color w:val="0070C0"/>
+              </w:rPr>
+              <w:t>selle</w:t>
+            </w:r>
+            <w:proofErr w:type="spellEnd"/>
+            <w:r>
+              <w:rPr>
+                <w:color w:val="0070C0"/>
+              </w:rPr>
+              <w:t xml:space="preserve">, et </w:t>
+            </w:r>
+            <w:proofErr w:type="spellStart"/>
+            <w:r>
+              <w:rPr>
+                <w:color w:val="0070C0"/>
+              </w:rPr>
+              <w:t>veenduma</w:t>
+            </w:r>
+            <w:proofErr w:type="spellEnd"/>
+            <w:r>
+              <w:rPr>
+                <w:color w:val="0070C0"/>
+              </w:rPr>
+              <w:t xml:space="preserve"> </w:t>
+            </w:r>
+            <w:proofErr w:type="spellStart"/>
+            <w:r>
+              <w:rPr>
+                <w:color w:val="0070C0"/>
+              </w:rPr>
+              <w:t>internetiühenduses</w:t>
+            </w:r>
+            <w:proofErr w:type="spellEnd"/>
+            <w:r>
+              <w:rPr>
+                <w:color w:val="0070C0"/>
+              </w:rPr>
+              <w:t>.</w:t>
+            </w:r>
           </w:p>
         </w:tc>
       </w:tr>
@@ -8333,6 +8431,8 @@
               </w:rPr>
               <w:t>-</w:t>
             </w:r>
+            <w:bookmarkStart w:id="1" w:name="_GoBack"/>
+            <w:bookmarkEnd w:id="1"/>
           </w:p>
         </w:tc>
       </w:tr>
@@ -8609,6 +8709,12 @@
                 <w:color w:val="0070C0"/>
               </w:rPr>
               <w:t>.</w:t>
+            </w:r>
+            <w:r>
+              <w:rPr>
+                <w:color w:val="0070C0"/>
+              </w:rPr>
+              <w:t xml:space="preserve"> [4]</w:t>
             </w:r>
           </w:p>
           <w:p>
@@ -9233,6 +9339,27 @@
               </w:rPr>
               <w:t>.</w:t>
             </w:r>
+            <w:r>
+              <w:rPr>
+                <w:i/>
+                <w:iCs/>
+                <w:color w:val="0070C0"/>
+              </w:rPr>
+              <w:t xml:space="preserve"> </w:t>
+            </w:r>
+            <w:r>
+              <w:rPr>
+                <w:color w:val="0070C0"/>
+              </w:rPr>
+              <w:t>[4]</w:t>
+            </w:r>
+          </w:p>
+          <w:p>
+            <w:pPr>
+              <w:rPr>
+                <w:color w:val="0070C0"/>
+              </w:rPr>
+            </w:pPr>
           </w:p>
         </w:tc>
       </w:tr>
@@ -9355,6 +9482,19 @@
               <w:rPr>
                 <w:color w:val="0070C0"/>
               </w:rPr>
+              <w:t xml:space="preserve"> [4]</w:t>
+            </w:r>
+          </w:p>
+          <w:p>
+            <w:pPr>
+              <w:rPr>
+                <w:color w:val="0070C0"/>
+              </w:rPr>
+            </w:pPr>
+            <w:r>
+              <w:rPr>
+                <w:color w:val="0070C0"/>
+              </w:rPr>
               <w:t xml:space="preserve"> </w:t>
             </w:r>
           </w:p>
@@ -9390,11 +9530,95 @@
                 <w:color w:val="0070C0"/>
               </w:rPr>
             </w:pPr>
+            <w:proofErr w:type="spellStart"/>
             <w:r>
               <w:rPr>
                 <w:color w:val="0070C0"/>
               </w:rPr>
-              <w:t>Rakendus suhtleb andmebaasiga kui üks kasutaja</w:t>
+              <w:t>Rakendus</w:t>
+            </w:r>
+            <w:proofErr w:type="spellEnd"/>
+            <w:r>
+              <w:rPr>
+                <w:color w:val="0070C0"/>
+              </w:rPr>
+              <w:t xml:space="preserve"> </w:t>
+            </w:r>
+            <w:proofErr w:type="spellStart"/>
+            <w:r>
+              <w:rPr>
+                <w:color w:val="0070C0"/>
+              </w:rPr>
+              <w:t>suhtleb</w:t>
+            </w:r>
+            <w:proofErr w:type="spellEnd"/>
+            <w:r>
+              <w:rPr>
+                <w:color w:val="0070C0"/>
+              </w:rPr>
+              <w:t xml:space="preserve"> </w:t>
+            </w:r>
+            <w:proofErr w:type="spellStart"/>
+            <w:r>
+              <w:rPr>
+                <w:color w:val="0070C0"/>
+              </w:rPr>
+              <w:t>andmebaasi</w:t>
+            </w:r>
+            <w:r>
+              <w:rPr>
+                <w:color w:val="0070C0"/>
+              </w:rPr>
+              <w:t>süsteemiga</w:t>
+            </w:r>
+            <w:proofErr w:type="spellEnd"/>
+            <w:r>
+              <w:rPr>
+                <w:color w:val="0070C0"/>
+              </w:rPr>
+              <w:t xml:space="preserve"> </w:t>
+            </w:r>
+            <w:proofErr w:type="spellStart"/>
+            <w:r>
+              <w:rPr>
+                <w:color w:val="0070C0"/>
+              </w:rPr>
+              <w:t>kui</w:t>
+            </w:r>
+            <w:proofErr w:type="spellEnd"/>
+            <w:r>
+              <w:rPr>
+                <w:color w:val="0070C0"/>
+              </w:rPr>
+              <w:t xml:space="preserve"> </w:t>
+            </w:r>
+            <w:proofErr w:type="spellStart"/>
+            <w:r>
+              <w:rPr>
+                <w:color w:val="0070C0"/>
+              </w:rPr>
+              <w:t>üks</w:t>
+            </w:r>
+            <w:proofErr w:type="spellEnd"/>
+            <w:r>
+              <w:rPr>
+                <w:color w:val="0070C0"/>
+              </w:rPr>
+              <w:t xml:space="preserve"> </w:t>
+            </w:r>
+            <w:proofErr w:type="spellStart"/>
+            <w:r>
+              <w:rPr>
+                <w:color w:val="0070C0"/>
+              </w:rPr>
+              <w:t>kasutaja</w:t>
+            </w:r>
+            <w:proofErr w:type="spellEnd"/>
+            <w:r>
+              <w:rPr>
+                <w:color w:val="0070C0"/>
+              </w:rPr>
+              <w:t>. [4]</w:t>
             </w:r>
           </w:p>
         </w:tc>
@@ -9433,13 +9657,75 @@
               <w:rPr>
                 <w:color w:val="0070C0"/>
               </w:rPr>
-              <w:t xml:space="preserve">Jah (tabeli Isik veerud </w:t>
+              <w:t>Jah</w:t>
             </w:r>
             <w:r>
               <w:rPr>
                 <w:color w:val="0070C0"/>
               </w:rPr>
-              <w:t xml:space="preserve">e_meil </w:t>
+              <w:t xml:space="preserve"> on</w:t>
+            </w:r>
+            <w:r>
+              <w:rPr>
+                <w:color w:val="0070C0"/>
+              </w:rPr>
+              <w:t xml:space="preserve"> (</w:t>
+            </w:r>
+            <w:proofErr w:type="spellStart"/>
+            <w:r>
+              <w:rPr>
+                <w:color w:val="0070C0"/>
+              </w:rPr>
+              <w:t>tabeli</w:t>
+            </w:r>
+            <w:proofErr w:type="spellEnd"/>
+            <w:r>
+              <w:rPr>
+                <w:color w:val="0070C0"/>
+              </w:rPr>
+              <w:t xml:space="preserve"> </w:t>
+            </w:r>
+            <w:proofErr w:type="spellStart"/>
+            <w:r>
+              <w:rPr>
+                <w:color w:val="0070C0"/>
+              </w:rPr>
+              <w:t>Isik</w:t>
+            </w:r>
+            <w:proofErr w:type="spellEnd"/>
+            <w:r>
+              <w:rPr>
+                <w:color w:val="0070C0"/>
+              </w:rPr>
+              <w:t xml:space="preserve"> </w:t>
+            </w:r>
+            <w:proofErr w:type="spellStart"/>
+            <w:r>
+              <w:rPr>
+                <w:color w:val="0070C0"/>
+              </w:rPr>
+              <w:t>veerud</w:t>
+            </w:r>
+            <w:proofErr w:type="spellEnd"/>
+            <w:r>
+              <w:rPr>
+                <w:color w:val="0070C0"/>
+              </w:rPr>
+              <w:t xml:space="preserve"> </w:t>
+            </w:r>
+            <w:proofErr w:type="spellStart"/>
+            <w:r>
+              <w:rPr>
+                <w:color w:val="0070C0"/>
+              </w:rPr>
+              <w:t>e_meil</w:t>
+            </w:r>
+            <w:proofErr w:type="spellEnd"/>
+            <w:r>
+              <w:rPr>
+                <w:color w:val="0070C0"/>
+              </w:rPr>
+              <w:t xml:space="preserve"> </w:t>
             </w:r>
             <w:r>
               <w:rPr>
@@ -9979,12 +10265,20 @@
               <w:rPr>
                 <w:color w:val="0070C0"/>
               </w:rPr>
-              <w:t>CREATE EXTENSION IF NOT EXISTS pgcrypto</w:t>
-            </w:r>
+              <w:t xml:space="preserve">CREATE EXTENSION IF NOT EXISTS </w:t>
+            </w:r>
+            <w:proofErr w:type="spellStart"/>
             <w:r>
               <w:rPr>
                 <w:color w:val="0070C0"/>
               </w:rPr>
+              <w:t>pgcrypto</w:t>
+            </w:r>
+            <w:proofErr w:type="spellEnd"/>
+            <w:r>
+              <w:rPr>
+                <w:color w:val="0070C0"/>
+              </w:rPr>
               <w:t xml:space="preserve"> </w:t>
             </w:r>
             <w:r>
@@ -9992,6 +10286,12 @@
                 <w:color w:val="0070C0"/>
               </w:rPr>
               <w:t>WITH SCHEMA public;</w:t>
+            </w:r>
+            <w:r>
+              <w:rPr>
+                <w:color w:val="0070C0"/>
+              </w:rPr>
+              <w:t xml:space="preserve"> [4]</w:t>
             </w:r>
           </w:p>
         </w:tc>
@@ -10031,7 +10331,287 @@
               <w:rPr>
                 <w:color w:val="0070C0"/>
               </w:rPr>
-              <w:t>Kontrollimaks kasutaja identiteeti võrreldakse kasutaja etteantud parooli põhjal genereeritud räsiväärtust andmebaasis salvestatud parooli räsiväärtusega. Lisaks kontrollitakse, et kasutaja töötaks ametikohal, mille esindajana ta soovib sisse logida ning oleks seisundis, mis lubab süsteemi kasutada. Kui need väärtused on võrdsed ja nimetatud lisatingimused on täidetud, siis on kasutaja tuvastatud ja ta võib hakata süsteemi kasutama. See kontroll toimub serveris, et andmebaasis salvestatud räsiväärtus ei liiguks üle võrgu kliendi juurde.</w:t>
+              <w:t xml:space="preserve">Kontrollimaks kasutaja identiteeti võrreldakse kasutaja etteantud parooli põhjal genereeritud räsiväärtust andmebaasis salvestatud parooli räsiväärtusega. </w:t>
+            </w:r>
+            <w:proofErr w:type="spellStart"/>
+            <w:r>
+              <w:rPr>
+                <w:color w:val="0070C0"/>
+              </w:rPr>
+              <w:t>Samuti</w:t>
+            </w:r>
+            <w:proofErr w:type="spellEnd"/>
+            <w:r>
+              <w:rPr>
+                <w:color w:val="0070C0"/>
+              </w:rPr>
+              <w:t xml:space="preserve"> </w:t>
+            </w:r>
+            <w:proofErr w:type="spellStart"/>
+            <w:r>
+              <w:rPr>
+                <w:color w:val="0070C0"/>
+              </w:rPr>
+              <w:t>kontrollitakse</w:t>
+            </w:r>
+            <w:proofErr w:type="spellEnd"/>
+            <w:r>
+              <w:rPr>
+                <w:color w:val="0070C0"/>
+              </w:rPr>
+              <w:t xml:space="preserve">, et </w:t>
+            </w:r>
+            <w:proofErr w:type="spellStart"/>
+            <w:r>
+              <w:rPr>
+                <w:color w:val="0070C0"/>
+              </w:rPr>
+              <w:t>kasutaja</w:t>
+            </w:r>
+            <w:proofErr w:type="spellEnd"/>
+            <w:r>
+              <w:rPr>
+                <w:color w:val="0070C0"/>
+              </w:rPr>
+              <w:t xml:space="preserve"> </w:t>
+            </w:r>
+            <w:proofErr w:type="spellStart"/>
+            <w:r>
+              <w:rPr>
+                <w:color w:val="0070C0"/>
+              </w:rPr>
+              <w:t>töötaks</w:t>
+            </w:r>
+            <w:proofErr w:type="spellEnd"/>
+            <w:r>
+              <w:rPr>
+                <w:color w:val="0070C0"/>
+              </w:rPr>
+              <w:t xml:space="preserve"> </w:t>
+            </w:r>
+            <w:proofErr w:type="spellStart"/>
+            <w:r>
+              <w:rPr>
+                <w:color w:val="0070C0"/>
+              </w:rPr>
+              <w:t>ametikohal</w:t>
+            </w:r>
+            <w:proofErr w:type="spellEnd"/>
+            <w:r>
+              <w:rPr>
+                <w:color w:val="0070C0"/>
+              </w:rPr>
+              <w:t xml:space="preserve">, </w:t>
+            </w:r>
+            <w:proofErr w:type="spellStart"/>
+            <w:r>
+              <w:rPr>
+                <w:color w:val="0070C0"/>
+              </w:rPr>
+              <w:t>mille</w:t>
+            </w:r>
+            <w:proofErr w:type="spellEnd"/>
+            <w:r>
+              <w:rPr>
+                <w:color w:val="0070C0"/>
+              </w:rPr>
+              <w:t xml:space="preserve"> </w:t>
+            </w:r>
+            <w:proofErr w:type="spellStart"/>
+            <w:r>
+              <w:rPr>
+                <w:color w:val="0070C0"/>
+              </w:rPr>
+              <w:t>esindajana</w:t>
+            </w:r>
+            <w:proofErr w:type="spellEnd"/>
+            <w:r>
+              <w:rPr>
+                <w:color w:val="0070C0"/>
+              </w:rPr>
+              <w:t xml:space="preserve"> ta soovib sisse logida ning oleks seisundis, mis lubab süsteemi kasutada. Kui need </w:t>
+            </w:r>
+            <w:proofErr w:type="spellStart"/>
+            <w:r>
+              <w:rPr>
+                <w:color w:val="0070C0"/>
+              </w:rPr>
+              <w:t>väärtused</w:t>
+            </w:r>
+            <w:proofErr w:type="spellEnd"/>
+            <w:r>
+              <w:rPr>
+                <w:color w:val="0070C0"/>
+              </w:rPr>
+              <w:t xml:space="preserve"> on </w:t>
+            </w:r>
+            <w:proofErr w:type="spellStart"/>
+            <w:r>
+              <w:rPr>
+                <w:color w:val="0070C0"/>
+              </w:rPr>
+              <w:t>võrdsed</w:t>
+            </w:r>
+            <w:proofErr w:type="spellEnd"/>
+            <w:r>
+              <w:rPr>
+                <w:color w:val="0070C0"/>
+              </w:rPr>
+              <w:t xml:space="preserve"> ja </w:t>
+            </w:r>
+            <w:proofErr w:type="spellStart"/>
+            <w:r>
+              <w:rPr>
+                <w:color w:val="0070C0"/>
+              </w:rPr>
+              <w:t>nimetatud</w:t>
+            </w:r>
+            <w:proofErr w:type="spellEnd"/>
+            <w:r>
+              <w:rPr>
+                <w:color w:val="0070C0"/>
+              </w:rPr>
+              <w:t xml:space="preserve"> </w:t>
+            </w:r>
+            <w:proofErr w:type="spellStart"/>
+            <w:r>
+              <w:rPr>
+                <w:color w:val="0070C0"/>
+              </w:rPr>
+              <w:t>tingimused</w:t>
+            </w:r>
+            <w:proofErr w:type="spellEnd"/>
+            <w:r>
+              <w:rPr>
+                <w:color w:val="0070C0"/>
+              </w:rPr>
+              <w:t xml:space="preserve"> on </w:t>
+            </w:r>
+            <w:proofErr w:type="spellStart"/>
+            <w:r>
+              <w:rPr>
+                <w:color w:val="0070C0"/>
+              </w:rPr>
+              <w:t>täidetud</w:t>
+            </w:r>
+            <w:proofErr w:type="spellEnd"/>
+            <w:r>
+              <w:rPr>
+                <w:color w:val="0070C0"/>
+              </w:rPr>
+              <w:t xml:space="preserve">, </w:t>
+            </w:r>
+            <w:proofErr w:type="spellStart"/>
+            <w:r>
+              <w:rPr>
+                <w:color w:val="0070C0"/>
+              </w:rPr>
+              <w:t>siis</w:t>
+            </w:r>
+            <w:proofErr w:type="spellEnd"/>
+            <w:r>
+              <w:rPr>
+                <w:color w:val="0070C0"/>
+              </w:rPr>
+              <w:t xml:space="preserve"> on </w:t>
+            </w:r>
+            <w:proofErr w:type="spellStart"/>
+            <w:r>
+              <w:rPr>
+                <w:color w:val="0070C0"/>
+              </w:rPr>
+              <w:t>kasutaja</w:t>
+            </w:r>
+            <w:proofErr w:type="spellEnd"/>
+            <w:r>
+              <w:rPr>
+                <w:color w:val="0070C0"/>
+              </w:rPr>
+              <w:t xml:space="preserve"> </w:t>
+            </w:r>
+            <w:proofErr w:type="spellStart"/>
+            <w:r>
+              <w:rPr>
+                <w:color w:val="0070C0"/>
+              </w:rPr>
+              <w:t>tuvastatud</w:t>
+            </w:r>
+            <w:proofErr w:type="spellEnd"/>
+            <w:r>
+              <w:rPr>
+                <w:color w:val="0070C0"/>
+              </w:rPr>
+              <w:t xml:space="preserve"> </w:t>
+            </w:r>
+            <w:proofErr w:type="spellStart"/>
+            <w:r>
+              <w:rPr>
+                <w:color w:val="0070C0"/>
+              </w:rPr>
+              <w:t>ning</w:t>
+            </w:r>
+            <w:proofErr w:type="spellEnd"/>
+            <w:r>
+              <w:rPr>
+                <w:color w:val="0070C0"/>
+              </w:rPr>
+              <w:t xml:space="preserve"> ta </w:t>
+            </w:r>
+            <w:proofErr w:type="spellStart"/>
+            <w:r>
+              <w:rPr>
+                <w:color w:val="0070C0"/>
+              </w:rPr>
+              <w:t>võib</w:t>
+            </w:r>
+            <w:proofErr w:type="spellEnd"/>
+            <w:r>
+              <w:rPr>
+                <w:color w:val="0070C0"/>
+              </w:rPr>
+              <w:t xml:space="preserve"> </w:t>
+            </w:r>
+            <w:proofErr w:type="spellStart"/>
+            <w:r>
+              <w:rPr>
+                <w:color w:val="0070C0"/>
+              </w:rPr>
+              <w:t>hakata</w:t>
+            </w:r>
+            <w:proofErr w:type="spellEnd"/>
+            <w:r>
+              <w:rPr>
+                <w:color w:val="0070C0"/>
+              </w:rPr>
+              <w:t xml:space="preserve"> </w:t>
+            </w:r>
+            <w:proofErr w:type="spellStart"/>
+            <w:r>
+              <w:rPr>
+                <w:color w:val="0070C0"/>
+              </w:rPr>
+              <w:t>süsteemi</w:t>
+            </w:r>
+            <w:proofErr w:type="spellEnd"/>
+            <w:r>
+              <w:rPr>
+                <w:color w:val="0070C0"/>
+              </w:rPr>
+              <w:t xml:space="preserve"> </w:t>
+            </w:r>
+            <w:proofErr w:type="spellStart"/>
+            <w:r>
+              <w:rPr>
+                <w:color w:val="0070C0"/>
+              </w:rPr>
+              <w:t>kasutama</w:t>
+            </w:r>
+            <w:proofErr w:type="spellEnd"/>
+            <w:r>
+              <w:rPr>
+                <w:color w:val="0070C0"/>
+              </w:rPr>
+              <w:t>. See kontroll toimub serveris, et andmebaasis salvestatud räsiväärtus ei liiguks üle võrgu kliendi juurde.</w:t>
             </w:r>
           </w:p>
           <w:p>
@@ -10051,37 +10631,215 @@
               <w:rPr>
                 <w:color w:val="0070C0"/>
               </w:rPr>
-              <w:t xml:space="preserve">Antud juhul viib kontrolli läbi andmebaasisüsteem. Kontrollimaks, kas kasutaja on sobivas seisundis õppejõud, luuakse andmebaasis funktsioon f_autendi_juhataja(text, text). Funktsiooni väljakutsel on esimene argument </w:t>
-            </w:r>
+              <w:t xml:space="preserve">Antud juhul viib kontrolli läbi andmebaasisüsteem. Kontrollimaks, kas </w:t>
+            </w:r>
+            <w:proofErr w:type="spellStart"/>
             <w:r>
               <w:rPr>
                 <w:color w:val="0070C0"/>
               </w:rPr>
-              <w:t xml:space="preserve">kasutaja </w:t>
-            </w:r>
+              <w:t>kasutaja</w:t>
+            </w:r>
+            <w:proofErr w:type="spellEnd"/>
             <w:r>
               <w:rPr>
                 <w:color w:val="0070C0"/>
               </w:rPr>
-              <w:t>meiliaadress(e_meil)</w:t>
-            </w:r>
+              <w:t xml:space="preserve"> on </w:t>
+            </w:r>
+            <w:proofErr w:type="spellStart"/>
             <w:r>
               <w:rPr>
                 <w:color w:val="0070C0"/>
               </w:rPr>
-              <w:t xml:space="preserve"> ja teine argument parool.</w:t>
-            </w:r>
+              <w:t>sobivas</w:t>
+            </w:r>
+            <w:proofErr w:type="spellEnd"/>
             <w:r>
               <w:rPr>
                 <w:color w:val="0070C0"/>
               </w:rPr>
               <w:t xml:space="preserve"> </w:t>
             </w:r>
-            <w:r>
-              <w:rPr>
-                <w:color w:val="FF0000"/>
-              </w:rPr>
-              <w:t>TSITEERIDA NÄITEPROJEKT</w:t>
+            <w:proofErr w:type="spellStart"/>
+            <w:r>
+              <w:rPr>
+                <w:color w:val="0070C0"/>
+              </w:rPr>
+              <w:t>seisundis</w:t>
+            </w:r>
+            <w:proofErr w:type="spellEnd"/>
+            <w:r>
+              <w:rPr>
+                <w:color w:val="0070C0"/>
+              </w:rPr>
+              <w:t xml:space="preserve"> </w:t>
+            </w:r>
+            <w:proofErr w:type="spellStart"/>
+            <w:r>
+              <w:rPr>
+                <w:color w:val="0070C0"/>
+              </w:rPr>
+              <w:t>juhataja</w:t>
+            </w:r>
+            <w:proofErr w:type="spellEnd"/>
+            <w:r>
+              <w:rPr>
+                <w:color w:val="0070C0"/>
+              </w:rPr>
+              <w:t xml:space="preserve">, </w:t>
+            </w:r>
+            <w:proofErr w:type="spellStart"/>
+            <w:r>
+              <w:rPr>
+                <w:color w:val="0070C0"/>
+              </w:rPr>
+              <w:t>luuakse</w:t>
+            </w:r>
+            <w:proofErr w:type="spellEnd"/>
+            <w:r>
+              <w:rPr>
+                <w:color w:val="0070C0"/>
+              </w:rPr>
+              <w:t xml:space="preserve"> </w:t>
+            </w:r>
+            <w:proofErr w:type="spellStart"/>
+            <w:r>
+              <w:rPr>
+                <w:color w:val="0070C0"/>
+              </w:rPr>
+              <w:t>andmebaasis</w:t>
+            </w:r>
+            <w:proofErr w:type="spellEnd"/>
+            <w:r>
+              <w:rPr>
+                <w:color w:val="0070C0"/>
+              </w:rPr>
+              <w:t xml:space="preserve"> </w:t>
+            </w:r>
+            <w:proofErr w:type="spellStart"/>
+            <w:r>
+              <w:rPr>
+                <w:color w:val="0070C0"/>
+              </w:rPr>
+              <w:t>funktsioon</w:t>
+            </w:r>
+            <w:proofErr w:type="spellEnd"/>
+            <w:r>
+              <w:rPr>
+                <w:color w:val="0070C0"/>
+              </w:rPr>
+              <w:t xml:space="preserve"> </w:t>
+            </w:r>
+            <w:proofErr w:type="spellStart"/>
+            <w:r>
+              <w:rPr>
+                <w:color w:val="0070C0"/>
+              </w:rPr>
+              <w:t>f_autendi_</w:t>
+            </w:r>
+            <w:proofErr w:type="gramStart"/>
+            <w:r>
+              <w:rPr>
+                <w:color w:val="0070C0"/>
+              </w:rPr>
+              <w:t>juhataja</w:t>
+            </w:r>
+            <w:proofErr w:type="spellEnd"/>
+            <w:r>
+              <w:rPr>
+                <w:color w:val="0070C0"/>
+              </w:rPr>
+              <w:t>(</w:t>
+            </w:r>
+            <w:proofErr w:type="gramEnd"/>
+            <w:r>
+              <w:rPr>
+                <w:color w:val="0070C0"/>
+              </w:rPr>
+              <w:t xml:space="preserve">text, text). Funktsiooni väljakutsel on esimene argument </w:t>
+            </w:r>
+            <w:proofErr w:type="spellStart"/>
+            <w:r>
+              <w:rPr>
+                <w:color w:val="0070C0"/>
+              </w:rPr>
+              <w:t>kasutaja</w:t>
+            </w:r>
+            <w:proofErr w:type="spellEnd"/>
+            <w:r>
+              <w:rPr>
+                <w:color w:val="0070C0"/>
+              </w:rPr>
+              <w:t xml:space="preserve"> </w:t>
+            </w:r>
+            <w:proofErr w:type="spellStart"/>
+            <w:r>
+              <w:rPr>
+                <w:color w:val="0070C0"/>
+              </w:rPr>
+              <w:t>meiliaadress</w:t>
+            </w:r>
+            <w:proofErr w:type="spellEnd"/>
+            <w:r>
+              <w:rPr>
+                <w:color w:val="0070C0"/>
+              </w:rPr>
+              <w:t>(</w:t>
+            </w:r>
+            <w:proofErr w:type="spellStart"/>
+            <w:r>
+              <w:rPr>
+                <w:color w:val="0070C0"/>
+              </w:rPr>
+              <w:t>e_meil</w:t>
+            </w:r>
+            <w:proofErr w:type="spellEnd"/>
+            <w:r>
+              <w:rPr>
+                <w:color w:val="0070C0"/>
+              </w:rPr>
+              <w:t>)</w:t>
+            </w:r>
+            <w:r>
+              <w:rPr>
+                <w:color w:val="0070C0"/>
+              </w:rPr>
+              <w:t xml:space="preserve"> ja </w:t>
+            </w:r>
+            <w:proofErr w:type="spellStart"/>
+            <w:r>
+              <w:rPr>
+                <w:color w:val="0070C0"/>
+              </w:rPr>
+              <w:t>teine</w:t>
+            </w:r>
+            <w:proofErr w:type="spellEnd"/>
+            <w:r>
+              <w:rPr>
+                <w:color w:val="0070C0"/>
+              </w:rPr>
+              <w:t xml:space="preserve"> argument </w:t>
+            </w:r>
+            <w:proofErr w:type="spellStart"/>
+            <w:r>
+              <w:rPr>
+                <w:color w:val="0070C0"/>
+              </w:rPr>
+              <w:t>parool</w:t>
+            </w:r>
+            <w:proofErr w:type="spellEnd"/>
+            <w:r>
+              <w:rPr>
+                <w:color w:val="0070C0"/>
+              </w:rPr>
+              <w:t>.</w:t>
+            </w:r>
+            <w:r>
+              <w:rPr>
+                <w:color w:val="0070C0"/>
+              </w:rPr>
+              <w:t xml:space="preserve"> [4]</w:t>
             </w:r>
           </w:p>
         </w:tc>
@@ -10117,7 +10875,15 @@
             </w:r>
             <w:proofErr w:type="spellEnd"/>
             <w:r>
-              <w:t xml:space="preserve"> iseseisva töö hindamismudeli alusel enne esitamist ise üle kontrollinud?</w:t>
+              <w:t xml:space="preserve"> </w:t>
+            </w:r>
+            <w:proofErr w:type="spellStart"/>
+            <w:r>
+              <w:t>iseseisva</w:t>
+            </w:r>
+            <w:proofErr w:type="spellEnd"/>
+            <w:r>
+              <w:t xml:space="preserve"> töö hindamismudeli alusel enne esitamist ise üle kontrollinud?</w:t>
             </w:r>
           </w:p>
         </w:tc>
@@ -10135,6 +10901,17 @@
             <w:r>
               <w:t>Jah</w:t>
             </w:r>
+            <w:r>
+              <w:t xml:space="preserve">, </w:t>
+            </w:r>
+            <w:proofErr w:type="spellStart"/>
+            <w:r>
+              <w:t>oleme</w:t>
+            </w:r>
+            <w:proofErr w:type="spellEnd"/>
+            <w:r>
+              <w:t>!</w:t>
+            </w:r>
           </w:p>
         </w:tc>
       </w:tr>
@@ -10199,17 +10976,17 @@
       <w:pPr>
         <w:pStyle w:val="Heading1"/>
       </w:pPr>
-      <w:bookmarkStart w:id="1" w:name="_Toc50447279"/>
-      <w:bookmarkStart w:id="2" w:name="_Toc27073252"/>
+      <w:bookmarkStart w:id="2" w:name="_Toc50447279"/>
+      <w:bookmarkStart w:id="3" w:name="_Toc27073252"/>
       <w:r>
         <w:lastRenderedPageBreak/>
         <w:t>Strateegi</w:t>
       </w:r>
-      <w:bookmarkEnd w:id="1"/>
+      <w:bookmarkEnd w:id="2"/>
       <w:r>
         <w:t>line analüüs</w:t>
       </w:r>
-      <w:bookmarkEnd w:id="2"/>
+      <w:bookmarkEnd w:id="3"/>
     </w:p>
     <w:p>
       <w:pPr>
@@ -10248,16 +11025,16 @@
           <w:rFonts w:eastAsia="Arial" w:cs="Arial"/>
         </w:rPr>
       </w:pPr>
-      <w:bookmarkStart w:id="3" w:name="_Toc50447280"/>
-      <w:bookmarkStart w:id="4" w:name="_Toc27073253"/>
+      <w:bookmarkStart w:id="4" w:name="_Toc50447280"/>
+      <w:bookmarkStart w:id="5" w:name="_Toc27073253"/>
       <w:r>
         <w:rPr>
           <w:rFonts w:eastAsia="Arial" w:cs="Arial"/>
         </w:rPr>
         <w:t>Terviksüsteemi üldvaade</w:t>
       </w:r>
-      <w:bookmarkEnd w:id="3"/>
       <w:bookmarkEnd w:id="4"/>
+      <w:bookmarkEnd w:id="5"/>
     </w:p>
     <w:p>
       <w:pPr>
@@ -10311,24 +11088,24 @@
           <w:rFonts w:eastAsia="Arial" w:cs="Arial"/>
         </w:rPr>
       </w:pPr>
-      <w:bookmarkStart w:id="5" w:name="_Toc50447281"/>
-      <w:bookmarkStart w:id="6" w:name="_Toc27073254"/>
+      <w:bookmarkStart w:id="6" w:name="_Toc50447281"/>
+      <w:bookmarkStart w:id="7" w:name="_Toc27073254"/>
       <w:r>
         <w:rPr>
           <w:rFonts w:eastAsia="Arial" w:cs="Arial"/>
         </w:rPr>
         <w:t>O</w:t>
       </w:r>
-      <w:bookmarkStart w:id="7" w:name="z_Ärieesmärk"/>
+      <w:bookmarkStart w:id="8" w:name="z_Ärieesmärk"/>
+      <w:bookmarkEnd w:id="8"/>
+      <w:r>
+        <w:rPr>
+          <w:rFonts w:eastAsia="Arial" w:cs="Arial"/>
+        </w:rPr>
+        <w:t>rganisatsiooni eesmärgid</w:t>
+      </w:r>
+      <w:bookmarkEnd w:id="6"/>
       <w:bookmarkEnd w:id="7"/>
-      <w:r>
-        <w:rPr>
-          <w:rFonts w:eastAsia="Arial" w:cs="Arial"/>
-        </w:rPr>
-        <w:t>rganisatsiooni eesmärgid</w:t>
-      </w:r>
-      <w:bookmarkEnd w:id="5"/>
-      <w:bookmarkEnd w:id="6"/>
     </w:p>
     <w:p>
       <w:pPr>
@@ -10445,16 +11222,16 @@
           <w:rFonts w:eastAsia="Arial" w:cs="Arial"/>
         </w:rPr>
       </w:pPr>
-      <w:bookmarkStart w:id="8" w:name="_Toc50447282"/>
-      <w:bookmarkStart w:id="9" w:name="_Toc27073255"/>
+      <w:bookmarkStart w:id="9" w:name="_Toc50447282"/>
+      <w:bookmarkStart w:id="10" w:name="_Toc27073255"/>
       <w:r>
         <w:rPr>
           <w:rFonts w:eastAsia="Arial" w:cs="Arial"/>
         </w:rPr>
         <w:t>Infosüsteemi eesmärgid</w:t>
       </w:r>
-      <w:bookmarkEnd w:id="8"/>
       <w:bookmarkEnd w:id="9"/>
+      <w:bookmarkEnd w:id="10"/>
     </w:p>
     <w:p>
       <w:pPr>
@@ -11008,16 +11785,16 @@
           <w:rFonts w:eastAsia="Arial" w:cs="Arial"/>
         </w:rPr>
       </w:pPr>
-      <w:bookmarkStart w:id="10" w:name="_Toc50447283"/>
-      <w:bookmarkStart w:id="11" w:name="_Toc27073256"/>
+      <w:bookmarkStart w:id="11" w:name="_Toc50447283"/>
+      <w:bookmarkStart w:id="12" w:name="_Toc27073256"/>
       <w:r>
         <w:rPr>
           <w:rFonts w:eastAsia="Arial" w:cs="Arial"/>
         </w:rPr>
         <w:t>Lausendid</w:t>
       </w:r>
-      <w:bookmarkEnd w:id="10"/>
       <w:bookmarkEnd w:id="11"/>
+      <w:bookmarkEnd w:id="12"/>
     </w:p>
     <w:p>
       <w:pPr>
@@ -12476,18 +13253,18 @@
           <w:rFonts w:eastAsia="Arial" w:cs="Arial"/>
         </w:rPr>
       </w:pPr>
-      <w:bookmarkStart w:id="12" w:name="_Toc483240924"/>
-      <w:bookmarkStart w:id="13" w:name="_Toc50447284"/>
-      <w:bookmarkStart w:id="14" w:name="_Toc27073257"/>
-      <w:bookmarkEnd w:id="12"/>
+      <w:bookmarkStart w:id="13" w:name="_Toc483240924"/>
+      <w:bookmarkStart w:id="14" w:name="_Toc50447284"/>
+      <w:bookmarkStart w:id="15" w:name="_Toc27073257"/>
+      <w:bookmarkEnd w:id="13"/>
       <w:r>
         <w:rPr>
           <w:rFonts w:eastAsia="Arial" w:cs="Arial"/>
         </w:rPr>
         <w:t>Põhiobjektid</w:t>
       </w:r>
-      <w:bookmarkEnd w:id="13"/>
       <w:bookmarkEnd w:id="14"/>
+      <w:bookmarkEnd w:id="15"/>
     </w:p>
     <w:p>
       <w:pPr>
@@ -12895,16 +13672,16 @@
           <w:rFonts w:eastAsia="Arial" w:cs="Arial"/>
         </w:rPr>
       </w:pPr>
-      <w:bookmarkStart w:id="15" w:name="_Toc50447285"/>
-      <w:bookmarkStart w:id="16" w:name="_Toc27073258"/>
+      <w:bookmarkStart w:id="16" w:name="_Toc50447285"/>
+      <w:bookmarkStart w:id="17" w:name="_Toc27073258"/>
       <w:r>
         <w:rPr>
           <w:rFonts w:eastAsia="Arial" w:cs="Arial"/>
         </w:rPr>
         <w:t>Põhiprotsessid</w:t>
       </w:r>
-      <w:bookmarkEnd w:id="15"/>
       <w:bookmarkEnd w:id="16"/>
+      <w:bookmarkEnd w:id="17"/>
     </w:p>
     <w:p>
       <w:pPr>
@@ -13606,30 +14383,30 @@
           <w:rFonts w:eastAsia="Arial" w:cs="Arial"/>
         </w:rPr>
       </w:pPr>
-      <w:bookmarkStart w:id="17" w:name="_Toc50447286"/>
-      <w:bookmarkStart w:id="18" w:name="_Toc27073259"/>
+      <w:bookmarkStart w:id="18" w:name="_Toc50447286"/>
+      <w:bookmarkStart w:id="19" w:name="_Toc27073259"/>
       <w:r>
         <w:rPr>
           <w:rFonts w:eastAsia="Arial" w:cs="Arial"/>
         </w:rPr>
         <w:t>Põhilised sü</w:t>
       </w:r>
-      <w:bookmarkStart w:id="19" w:name="z_Põhisündmused"/>
+      <w:bookmarkStart w:id="20" w:name="z_Põhisündmused"/>
       <w:r>
         <w:rPr>
           <w:rFonts w:eastAsia="Arial" w:cs="Arial"/>
         </w:rPr>
         <w:t>n</w:t>
       </w:r>
+      <w:bookmarkEnd w:id="20"/>
+      <w:r>
+        <w:rPr>
+          <w:rFonts w:eastAsia="Arial" w:cs="Arial"/>
+        </w:rPr>
+        <w:t>dmused</w:t>
+      </w:r>
+      <w:bookmarkEnd w:id="18"/>
       <w:bookmarkEnd w:id="19"/>
-      <w:r>
-        <w:rPr>
-          <w:rFonts w:eastAsia="Arial" w:cs="Arial"/>
-        </w:rPr>
-        <w:t>dmused</w:t>
-      </w:r>
-      <w:bookmarkEnd w:id="17"/>
-      <w:bookmarkEnd w:id="18"/>
     </w:p>
     <w:p/>
     <w:p>
@@ -14433,24 +15210,24 @@
           <w:rFonts w:eastAsia="Arial" w:cs="Arial"/>
         </w:rPr>
       </w:pPr>
-      <w:bookmarkStart w:id="20" w:name="_Toc50447287"/>
-      <w:bookmarkStart w:id="21" w:name="_Toc27073260"/>
+      <w:bookmarkStart w:id="21" w:name="_Toc50447287"/>
+      <w:bookmarkStart w:id="22" w:name="_Toc27073260"/>
       <w:r>
         <w:rPr>
           <w:rFonts w:eastAsia="Arial" w:cs="Arial"/>
         </w:rPr>
         <w:t>Tegutseja</w:t>
       </w:r>
-      <w:bookmarkStart w:id="22" w:name="z_Tegutsejad"/>
+      <w:bookmarkStart w:id="23" w:name="z_Tegutsejad"/>
+      <w:bookmarkEnd w:id="23"/>
+      <w:r>
+        <w:rPr>
+          <w:rFonts w:eastAsia="Arial" w:cs="Arial"/>
+        </w:rPr>
+        <w:t>d</w:t>
+      </w:r>
+      <w:bookmarkEnd w:id="21"/>
       <w:bookmarkEnd w:id="22"/>
-      <w:r>
-        <w:rPr>
-          <w:rFonts w:eastAsia="Arial" w:cs="Arial"/>
-        </w:rPr>
-        <w:t>d</w:t>
-      </w:r>
-      <w:bookmarkEnd w:id="20"/>
-      <w:bookmarkEnd w:id="21"/>
     </w:p>
     <w:p>
       <w:pPr>
@@ -14607,24 +15384,24 @@
           <w:rFonts w:eastAsia="Arial" w:cs="Arial"/>
         </w:rPr>
       </w:pPr>
-      <w:bookmarkStart w:id="23" w:name="_Toc482542986"/>
-      <w:bookmarkStart w:id="24" w:name="_Toc482553845"/>
-      <w:bookmarkStart w:id="25" w:name="_Toc483154349"/>
-      <w:bookmarkStart w:id="26" w:name="_Toc483240929"/>
-      <w:bookmarkStart w:id="27" w:name="_Toc50447288"/>
-      <w:bookmarkStart w:id="28" w:name="_Toc27073261"/>
-      <w:bookmarkEnd w:id="23"/>
+      <w:bookmarkStart w:id="24" w:name="_Toc482542986"/>
+      <w:bookmarkStart w:id="25" w:name="_Toc482553845"/>
+      <w:bookmarkStart w:id="26" w:name="_Toc483154349"/>
+      <w:bookmarkStart w:id="27" w:name="_Toc483240929"/>
+      <w:bookmarkStart w:id="28" w:name="_Toc50447288"/>
+      <w:bookmarkStart w:id="29" w:name="_Toc27073261"/>
       <w:bookmarkEnd w:id="24"/>
       <w:bookmarkEnd w:id="25"/>
       <w:bookmarkEnd w:id="26"/>
+      <w:bookmarkEnd w:id="27"/>
       <w:r>
         <w:rPr>
           <w:rFonts w:eastAsia="Arial" w:cs="Arial"/>
         </w:rPr>
         <w:t>Asukohad</w:t>
       </w:r>
-      <w:bookmarkEnd w:id="27"/>
       <w:bookmarkEnd w:id="28"/>
+      <w:bookmarkEnd w:id="29"/>
     </w:p>
     <w:p>
       <w:pPr>
@@ -14674,16 +15451,16 @@
           <w:rFonts w:eastAsia="Arial" w:cs="Arial"/>
         </w:rPr>
       </w:pPr>
-      <w:bookmarkStart w:id="29" w:name="_Toc50447289"/>
-      <w:bookmarkStart w:id="30" w:name="_Toc27073262"/>
+      <w:bookmarkStart w:id="30" w:name="_Toc50447289"/>
+      <w:bookmarkStart w:id="31" w:name="_Toc27073262"/>
       <w:r>
         <w:rPr>
           <w:rFonts w:eastAsia="Arial" w:cs="Arial"/>
         </w:rPr>
         <w:t>Terviksüsteemi tükeldus allsüsteemideks</w:t>
       </w:r>
-      <w:bookmarkEnd w:id="29"/>
       <w:bookmarkEnd w:id="30"/>
+      <w:bookmarkEnd w:id="31"/>
     </w:p>
     <w:p>
       <w:pPr>
@@ -15026,7 +15803,7 @@
         <w:pStyle w:val="Caption"/>
         <w:keepNext/>
       </w:pPr>
-      <w:bookmarkStart w:id="31" w:name="_Ref463174490"/>
+      <w:bookmarkStart w:id="32" w:name="_Ref463174490"/>
       <w:r>
         <w:t xml:space="preserve">Tabel </w:t>
       </w:r>
@@ -15048,7 +15825,7 @@
       <w:r>
         <w:fldChar w:fldCharType="end"/>
       </w:r>
-      <w:bookmarkEnd w:id="31"/>
+      <w:bookmarkEnd w:id="32"/>
       <w:r>
         <w:t xml:space="preserve"> Sisulised </w:t>
       </w:r>
@@ -15680,7 +16457,7 @@
         <w:pStyle w:val="Caption"/>
         <w:keepNext/>
       </w:pPr>
-      <w:bookmarkStart w:id="32" w:name="_Ref463174549"/>
+      <w:bookmarkStart w:id="33" w:name="_Ref463174549"/>
       <w:r>
         <w:t xml:space="preserve">Tabel </w:t>
       </w:r>
@@ -15702,7 +16479,7 @@
       <w:r>
         <w:fldChar w:fldCharType="end"/>
       </w:r>
-      <w:bookmarkEnd w:id="32"/>
+      <w:bookmarkEnd w:id="33"/>
       <w:r>
         <w:t xml:space="preserve"> Administratiivsed allsüsteemid.</w:t>
       </w:r>
@@ -16380,7 +17157,7 @@
           <w:rFonts w:eastAsia="Arial" w:cs="Arial"/>
         </w:rPr>
       </w:pPr>
-      <w:bookmarkStart w:id="33" w:name="_Toc27073263"/>
+      <w:bookmarkStart w:id="34" w:name="_Toc27073263"/>
       <w:r>
         <w:rPr>
           <w:rFonts w:eastAsia="Arial" w:cs="Arial"/>
@@ -16406,7 +17183,7 @@
         </w:rPr>
         <w:t>unktsionaalse allsüsteemi eskiismudelid</w:t>
       </w:r>
-      <w:bookmarkEnd w:id="33"/>
+      <w:bookmarkEnd w:id="34"/>
     </w:p>
     <w:p>
       <w:pPr>
@@ -16442,16 +17219,16 @@
           <w:rFonts w:eastAsia="Arial" w:cs="Arial"/>
         </w:rPr>
       </w:pPr>
-      <w:bookmarkStart w:id="34" w:name="_Toc50447294"/>
-      <w:bookmarkStart w:id="35" w:name="_Toc27073264"/>
+      <w:bookmarkStart w:id="35" w:name="_Toc50447294"/>
+      <w:bookmarkStart w:id="36" w:name="_Toc27073264"/>
       <w:r>
         <w:rPr>
           <w:rFonts w:eastAsia="Arial" w:cs="Arial"/>
         </w:rPr>
         <w:t>Eesmärgid</w:t>
       </w:r>
-      <w:bookmarkEnd w:id="34"/>
       <w:bookmarkEnd w:id="35"/>
+      <w:bookmarkEnd w:id="36"/>
     </w:p>
     <w:p>
       <w:pPr>
@@ -16758,16 +17535,16 @@
           <w:rFonts w:eastAsia="Arial" w:cs="Arial"/>
         </w:rPr>
       </w:pPr>
-      <w:bookmarkStart w:id="36" w:name="_Toc50447295"/>
-      <w:bookmarkStart w:id="37" w:name="_Toc27073265"/>
+      <w:bookmarkStart w:id="37" w:name="_Toc50447295"/>
+      <w:bookmarkStart w:id="38" w:name="_Toc27073265"/>
       <w:r>
         <w:rPr>
           <w:rFonts w:eastAsia="Arial" w:cs="Arial"/>
         </w:rPr>
         <w:t>Allsüsteemi kasutavad pädevusalad</w:t>
       </w:r>
-      <w:bookmarkEnd w:id="36"/>
       <w:bookmarkEnd w:id="37"/>
+      <w:bookmarkEnd w:id="38"/>
     </w:p>
     <w:p>
       <w:pPr>
@@ -16907,8 +17684,8 @@
           <w:rFonts w:eastAsia="Arial" w:cs="Arial"/>
         </w:rPr>
       </w:pPr>
-      <w:bookmarkStart w:id="38" w:name="_Toc50447296"/>
-      <w:bookmarkStart w:id="39" w:name="_Toc27073266"/>
+      <w:bookmarkStart w:id="39" w:name="_Toc50447296"/>
+      <w:bookmarkStart w:id="40" w:name="_Toc27073266"/>
       <w:r>
         <w:rPr>
           <w:rFonts w:eastAsia="Arial" w:cs="Arial"/>
@@ -16927,8 +17704,8 @@
         </w:rPr>
         <w:t xml:space="preserve"> registrid</w:t>
       </w:r>
-      <w:bookmarkEnd w:id="38"/>
       <w:bookmarkEnd w:id="39"/>
+      <w:bookmarkEnd w:id="40"/>
     </w:p>
     <w:p>
       <w:pPr>
@@ -17085,8 +17862,8 @@
           <w:rFonts w:eastAsia="Arial" w:cs="Arial"/>
         </w:rPr>
       </w:pPr>
-      <w:bookmarkStart w:id="40" w:name="_Toc50447297"/>
-      <w:bookmarkStart w:id="41" w:name="_Toc27073267"/>
+      <w:bookmarkStart w:id="41" w:name="_Toc50447297"/>
+      <w:bookmarkStart w:id="42" w:name="_Toc27073267"/>
       <w:r>
         <w:rPr>
           <w:rFonts w:eastAsia="Arial" w:cs="Arial"/>
@@ -17094,8 +17871,8 @@
         <w:lastRenderedPageBreak/>
         <w:t>Allsüsteemi ühe põhiprotsessi tegevusdiagramm</w:t>
       </w:r>
-      <w:bookmarkEnd w:id="40"/>
       <w:bookmarkEnd w:id="41"/>
+      <w:bookmarkEnd w:id="42"/>
     </w:p>
     <w:p>
       <w:pPr>
@@ -17273,8 +18050,8 @@
           <w:rFonts w:eastAsia="Arial" w:cs="Arial"/>
         </w:rPr>
       </w:pPr>
-      <w:bookmarkStart w:id="42" w:name="_Ref463174684"/>
-      <w:bookmarkStart w:id="43" w:name="_Ref463174679"/>
+      <w:bookmarkStart w:id="43" w:name="_Ref463174684"/>
+      <w:bookmarkStart w:id="44" w:name="_Ref463174679"/>
       <w:r>
         <w:t xml:space="preserve">Joonis </w:t>
       </w:r>
@@ -17296,7 +18073,7 @@
       <w:r>
         <w:fldChar w:fldCharType="end"/>
       </w:r>
-      <w:bookmarkEnd w:id="42"/>
+      <w:bookmarkEnd w:id="43"/>
       <w:r>
         <w:t xml:space="preserve"> </w:t>
       </w:r>
@@ -17309,7 +18086,7 @@
       <w:r>
         <w:t>lõpetamise tegevusdiagramm.</w:t>
       </w:r>
-      <w:bookmarkEnd w:id="43"/>
+      <w:bookmarkEnd w:id="44"/>
     </w:p>
     <w:p>
       <w:pPr>
@@ -17325,15 +18102,15 @@
           <w:rFonts w:eastAsia="Arial" w:cs="Arial"/>
         </w:rPr>
       </w:pPr>
-      <w:bookmarkStart w:id="44" w:name="_Toc27073268"/>
-      <w:bookmarkStart w:id="45" w:name="_Toc50447298"/>
+      <w:bookmarkStart w:id="45" w:name="_Toc27073268"/>
+      <w:bookmarkStart w:id="46" w:name="_Toc50447298"/>
       <w:r>
         <w:rPr>
           <w:rFonts w:eastAsia="Arial" w:cs="Arial"/>
         </w:rPr>
         <w:t>Allsüsteemi kasutusjuhtude eskiismudel</w:t>
       </w:r>
-      <w:bookmarkEnd w:id="44"/>
+      <w:bookmarkEnd w:id="45"/>
     </w:p>
     <w:p/>
     <w:p>
@@ -17507,7 +18284,7 @@
       <w:pPr>
         <w:pStyle w:val="Caption"/>
       </w:pPr>
-      <w:bookmarkStart w:id="46" w:name="_Ref27073817"/>
+      <w:bookmarkStart w:id="47" w:name="_Ref27073817"/>
       <w:r>
         <w:t xml:space="preserve">Joonis </w:t>
       </w:r>
@@ -17529,7 +18306,7 @@
       <w:r>
         <w:fldChar w:fldCharType="end"/>
       </w:r>
-      <w:bookmarkEnd w:id="46"/>
+      <w:bookmarkEnd w:id="47"/>
       <w:r>
         <w:t xml:space="preserve"> </w:t>
       </w:r>
@@ -18378,15 +19155,15 @@
           <w:rFonts w:eastAsia="Arial" w:cs="Arial"/>
         </w:rPr>
       </w:pPr>
-      <w:bookmarkStart w:id="47" w:name="_Toc27073269"/>
-      <w:bookmarkEnd w:id="45"/>
+      <w:bookmarkStart w:id="48" w:name="_Toc27073269"/>
+      <w:bookmarkEnd w:id="46"/>
       <w:r>
         <w:rPr>
           <w:rFonts w:eastAsia="Arial" w:cs="Arial"/>
         </w:rPr>
         <w:t>Mittefunktsionaalsed nõuded</w:t>
       </w:r>
-      <w:bookmarkEnd w:id="47"/>
+      <w:bookmarkEnd w:id="48"/>
     </w:p>
     <w:p>
       <w:pPr>
@@ -18500,7 +19277,7 @@
         <w:pStyle w:val="Caption"/>
         <w:keepNext/>
       </w:pPr>
-      <w:bookmarkStart w:id="48" w:name="_Ref463174922"/>
+      <w:bookmarkStart w:id="49" w:name="_Ref463174922"/>
       <w:r>
         <w:t xml:space="preserve">Tabel </w:t>
       </w:r>
@@ -18522,7 +19299,7 @@
       <w:r>
         <w:fldChar w:fldCharType="end"/>
       </w:r>
-      <w:bookmarkEnd w:id="48"/>
+      <w:bookmarkEnd w:id="49"/>
       <w:r>
         <w:t xml:space="preserve"> Alls</w:t>
       </w:r>
@@ -18843,6 +19620,7 @@
               <w:rPr>
                 <w:sz w:val="24"/>
               </w:rPr>
+              <w:lastRenderedPageBreak/>
               <w:t>keel</w:t>
             </w:r>
           </w:p>
@@ -19393,6 +20171,7 @@
               <w:rPr>
                 <w:sz w:val="24"/>
               </w:rPr>
+              <w:lastRenderedPageBreak/>
               <w:t>varukoopiad</w:t>
             </w:r>
           </w:p>
@@ -19679,7 +20458,7 @@
           <w:rFonts w:eastAsia="Arial" w:cs="Arial"/>
         </w:rPr>
       </w:pPr>
-      <w:bookmarkStart w:id="49" w:name="_Toc27073270"/>
+      <w:bookmarkStart w:id="50" w:name="_Toc27073270"/>
       <w:r>
         <w:rPr>
           <w:rFonts w:eastAsia="Arial" w:cs="Arial"/>
@@ -19698,7 +20477,7 @@
         </w:rPr>
         <w:t>registri eskiismudelid</w:t>
       </w:r>
-      <w:bookmarkEnd w:id="49"/>
+      <w:bookmarkEnd w:id="50"/>
       <w:r>
         <w:rPr>
           <w:rFonts w:eastAsia="Arial" w:cs="Arial"/>
@@ -19740,8 +20519,8 @@
           <w:rFonts w:eastAsia="Arial" w:cs="Arial"/>
         </w:rPr>
       </w:pPr>
-      <w:bookmarkStart w:id="50" w:name="_Toc50447300"/>
-      <w:bookmarkStart w:id="51" w:name="_Toc27073271"/>
+      <w:bookmarkStart w:id="51" w:name="_Toc50447300"/>
+      <w:bookmarkStart w:id="52" w:name="_Toc27073271"/>
       <w:r>
         <w:rPr>
           <w:rFonts w:eastAsia="Arial" w:cs="Arial"/>
@@ -19749,8 +20528,8 @@
         <w:lastRenderedPageBreak/>
         <w:t>Eesmärgid</w:t>
       </w:r>
-      <w:bookmarkEnd w:id="50"/>
       <w:bookmarkEnd w:id="51"/>
+      <w:bookmarkEnd w:id="52"/>
     </w:p>
     <w:p/>
     <w:p>
@@ -19784,16 +20563,16 @@
           <w:rFonts w:eastAsia="Arial" w:cs="Arial"/>
         </w:rPr>
       </w:pPr>
-      <w:bookmarkStart w:id="52" w:name="_Toc50447301"/>
-      <w:bookmarkStart w:id="53" w:name="_Toc27073272"/>
+      <w:bookmarkStart w:id="53" w:name="_Toc50447301"/>
+      <w:bookmarkStart w:id="54" w:name="_Toc27073272"/>
       <w:r>
         <w:rPr>
           <w:rFonts w:eastAsia="Arial" w:cs="Arial"/>
         </w:rPr>
         <w:t>Registrit kasutavad pädevusalad</w:t>
       </w:r>
-      <w:bookmarkEnd w:id="52"/>
       <w:bookmarkEnd w:id="53"/>
+      <w:bookmarkEnd w:id="54"/>
     </w:p>
     <w:p>
       <w:pPr>
@@ -19924,16 +20703,16 @@
           <w:rFonts w:eastAsia="Arial" w:cs="Arial"/>
         </w:rPr>
       </w:pPr>
-      <w:bookmarkStart w:id="54" w:name="_Toc50447302"/>
-      <w:bookmarkStart w:id="55" w:name="_Toc27073273"/>
+      <w:bookmarkStart w:id="55" w:name="_Toc50447302"/>
+      <w:bookmarkStart w:id="56" w:name="_Toc27073273"/>
       <w:r>
         <w:rPr>
           <w:rFonts w:eastAsia="Arial" w:cs="Arial"/>
         </w:rPr>
         <w:t>Registrit teenindavad funktsionaalsed allsüsteemid</w:t>
       </w:r>
-      <w:bookmarkEnd w:id="54"/>
       <w:bookmarkEnd w:id="55"/>
+      <w:bookmarkEnd w:id="56"/>
     </w:p>
     <w:p>
       <w:pPr>
@@ -19970,22 +20749,22 @@
           <w:rFonts w:eastAsia="Arial" w:cs="Arial"/>
         </w:rPr>
       </w:pPr>
-      <w:bookmarkStart w:id="56" w:name="_Toc50447303"/>
-      <w:bookmarkStart w:id="57" w:name="_Toc27073274"/>
+      <w:bookmarkStart w:id="57" w:name="_Toc50447303"/>
+      <w:bookmarkStart w:id="58" w:name="_Toc27073274"/>
       <w:r>
         <w:rPr>
           <w:rFonts w:eastAsia="Arial" w:cs="Arial"/>
         </w:rPr>
         <w:t>Infovajadused</w:t>
       </w:r>
-      <w:bookmarkEnd w:id="56"/>
+      <w:bookmarkEnd w:id="57"/>
       <w:r>
         <w:rPr>
           <w:rFonts w:eastAsia="Arial" w:cs="Arial"/>
         </w:rPr>
         <w:t>, mida register aitab rahuldada</w:t>
       </w:r>
-      <w:bookmarkEnd w:id="57"/>
+      <w:bookmarkEnd w:id="58"/>
     </w:p>
     <w:p>
       <w:pPr>
@@ -20302,16 +21081,16 @@
           <w:rFonts w:eastAsia="Arial" w:cs="Arial"/>
         </w:rPr>
       </w:pPr>
-      <w:bookmarkStart w:id="58" w:name="_Toc50447304"/>
-      <w:bookmarkStart w:id="59" w:name="_Toc27073275"/>
+      <w:bookmarkStart w:id="59" w:name="_Toc50447304"/>
+      <w:bookmarkStart w:id="60" w:name="_Toc27073275"/>
       <w:r>
         <w:rPr>
           <w:rFonts w:eastAsia="Arial" w:cs="Arial"/>
         </w:rPr>
         <w:t>Seosed teiste registritega</w:t>
       </w:r>
-      <w:bookmarkEnd w:id="58"/>
       <w:bookmarkEnd w:id="59"/>
+      <w:bookmarkEnd w:id="60"/>
     </w:p>
     <w:p>
       <w:pPr>
@@ -20435,24 +21214,24 @@
           <w:rFonts w:eastAsia="Arial" w:cs="Arial"/>
         </w:rPr>
       </w:pPr>
-      <w:bookmarkStart w:id="60" w:name="_Toc50447305"/>
-      <w:bookmarkStart w:id="61" w:name="_Toc27073276"/>
+      <w:bookmarkStart w:id="61" w:name="_Toc50447305"/>
+      <w:bookmarkStart w:id="62" w:name="_Toc27073276"/>
       <w:r>
         <w:rPr>
           <w:rFonts w:eastAsia="Arial" w:cs="Arial"/>
         </w:rPr>
         <w:t>Är</w:t>
       </w:r>
-      <w:bookmarkStart w:id="62" w:name="z_Ärireeglid"/>
+      <w:bookmarkStart w:id="63" w:name="z_Ärireeglid"/>
+      <w:bookmarkEnd w:id="63"/>
+      <w:r>
+        <w:rPr>
+          <w:rFonts w:eastAsia="Arial" w:cs="Arial"/>
+        </w:rPr>
+        <w:t>ireeglid</w:t>
+      </w:r>
+      <w:bookmarkEnd w:id="61"/>
       <w:bookmarkEnd w:id="62"/>
-      <w:r>
-        <w:rPr>
-          <w:rFonts w:eastAsia="Arial" w:cs="Arial"/>
-        </w:rPr>
-        <w:t>ireeglid</w:t>
-      </w:r>
-      <w:bookmarkEnd w:id="60"/>
-      <w:bookmarkEnd w:id="61"/>
     </w:p>
     <w:p>
       <w:pPr>
@@ -21020,24 +21799,24 @@
           <w:rFonts w:eastAsia="Arial" w:cs="Arial"/>
         </w:rPr>
       </w:pPr>
-      <w:bookmarkStart w:id="63" w:name="_Toc50447306"/>
-      <w:bookmarkStart w:id="64" w:name="_Toc27073277"/>
+      <w:bookmarkStart w:id="64" w:name="_Toc50447306"/>
+      <w:bookmarkStart w:id="65" w:name="_Toc27073277"/>
       <w:r>
         <w:rPr>
           <w:rFonts w:eastAsia="Arial" w:cs="Arial"/>
         </w:rPr>
         <w:t xml:space="preserve">Registri kontseptuaalne </w:t>
       </w:r>
-      <w:bookmarkStart w:id="65" w:name="z_Kontseptuaalmudel"/>
+      <w:bookmarkStart w:id="66" w:name="z_Kontseptuaalmudel"/>
+      <w:bookmarkEnd w:id="66"/>
+      <w:r>
+        <w:rPr>
+          <w:rFonts w:eastAsia="Arial" w:cs="Arial"/>
+        </w:rPr>
+        <w:t>eskiismudel</w:t>
+      </w:r>
+      <w:bookmarkEnd w:id="64"/>
       <w:bookmarkEnd w:id="65"/>
-      <w:r>
-        <w:rPr>
-          <w:rFonts w:eastAsia="Arial" w:cs="Arial"/>
-        </w:rPr>
-        <w:t>eskiismudel</w:t>
-      </w:r>
-      <w:bookmarkEnd w:id="63"/>
-      <w:bookmarkEnd w:id="64"/>
     </w:p>
     <w:p/>
     <w:p>
@@ -21157,7 +21936,7 @@
       <w:pPr>
         <w:pStyle w:val="Caption"/>
       </w:pPr>
-      <w:bookmarkStart w:id="66" w:name="_Ref27073620"/>
+      <w:bookmarkStart w:id="67" w:name="_Ref27073620"/>
       <w:r>
         <w:t xml:space="preserve">Joonis </w:t>
       </w:r>
@@ -21179,7 +21958,7 @@
       <w:r>
         <w:fldChar w:fldCharType="end"/>
       </w:r>
-      <w:bookmarkEnd w:id="66"/>
+      <w:bookmarkEnd w:id="67"/>
       <w:r>
         <w:t xml:space="preserve"> Autode registri kontseptuaalne eskiismudel</w:t>
       </w:r>
@@ -21200,8 +21979,8 @@
           <w:rFonts w:eastAsia="Arial" w:cs="Arial"/>
         </w:rPr>
       </w:pPr>
-      <w:bookmarkStart w:id="67" w:name="_Toc50447307"/>
-      <w:bookmarkStart w:id="68" w:name="_Toc27073278"/>
+      <w:bookmarkStart w:id="68" w:name="_Toc50447307"/>
+      <w:bookmarkStart w:id="69" w:name="_Toc27073278"/>
       <w:r>
         <w:rPr>
           <w:rFonts w:eastAsia="Arial" w:cs="Arial"/>
@@ -21209,8 +21988,8 @@
         <w:lastRenderedPageBreak/>
         <w:t>Detailanalüüs</w:t>
       </w:r>
-      <w:bookmarkEnd w:id="67"/>
       <w:bookmarkEnd w:id="68"/>
+      <w:bookmarkEnd w:id="69"/>
     </w:p>
     <w:p>
       <w:pPr>
@@ -21247,7 +22026,7 @@
           <w:rFonts w:eastAsia="Arial" w:cs="Arial"/>
         </w:rPr>
       </w:pPr>
-      <w:bookmarkStart w:id="69" w:name="_Toc27073279"/>
+      <w:bookmarkStart w:id="70" w:name="_Toc27073279"/>
       <w:r>
         <w:rPr>
           <w:rFonts w:eastAsia="Arial" w:cs="Arial"/>
@@ -21272,7 +22051,7 @@
         </w:rPr>
         <w:t>unktsionaalse allsüsteemi detailanalüüs</w:t>
       </w:r>
-      <w:bookmarkEnd w:id="69"/>
+      <w:bookmarkEnd w:id="70"/>
     </w:p>
     <w:p>
       <w:pPr>
@@ -21326,13 +22105,13 @@
           <w:tab w:val="left" w:pos="0"/>
         </w:tabs>
       </w:pPr>
-      <w:bookmarkStart w:id="70" w:name="_Toc411181547"/>
-      <w:bookmarkStart w:id="71" w:name="_Toc27073280"/>
+      <w:bookmarkStart w:id="71" w:name="_Toc411181547"/>
+      <w:bookmarkStart w:id="72" w:name="_Toc27073280"/>
       <w:r>
         <w:t>Kasutusjuhtude mudel</w:t>
       </w:r>
-      <w:bookmarkEnd w:id="70"/>
       <w:bookmarkEnd w:id="71"/>
+      <w:bookmarkEnd w:id="72"/>
     </w:p>
     <w:p/>
     <w:p>
@@ -27854,7 +28633,7 @@
           <w:rFonts w:cs="Arial"/>
         </w:rPr>
       </w:pPr>
-      <w:bookmarkStart w:id="72" w:name="_Toc27073281"/>
+      <w:bookmarkStart w:id="73" w:name="_Toc27073281"/>
       <w:r>
         <w:rPr>
           <w:rFonts w:cs="Arial"/>
@@ -27880,7 +28659,7 @@
         </w:rPr>
         <w:t xml:space="preserve"> registrite detailanalüüs</w:t>
       </w:r>
-      <w:bookmarkEnd w:id="72"/>
+      <w:bookmarkEnd w:id="73"/>
     </w:p>
     <w:p>
       <w:pPr>
@@ -27958,16 +28737,16 @@
           <w:rFonts w:cs="Arial"/>
         </w:rPr>
       </w:pPr>
-      <w:bookmarkStart w:id="73" w:name="_Toc50447311"/>
-      <w:bookmarkStart w:id="74" w:name="_Toc27073282"/>
+      <w:bookmarkStart w:id="74" w:name="_Toc50447311"/>
+      <w:bookmarkStart w:id="75" w:name="_Toc27073282"/>
       <w:r>
         <w:rPr>
           <w:rFonts w:cs="Arial"/>
         </w:rPr>
         <w:t>Kontseptuaalne andmemudel</w:t>
       </w:r>
-      <w:bookmarkEnd w:id="73"/>
       <w:bookmarkEnd w:id="74"/>
+      <w:bookmarkEnd w:id="75"/>
     </w:p>
     <w:p>
       <w:pPr>
@@ -28828,7 +29607,7 @@
         <w:pStyle w:val="Caption"/>
         <w:keepNext/>
       </w:pPr>
-      <w:bookmarkStart w:id="75" w:name="_Ref463175561"/>
+      <w:bookmarkStart w:id="76" w:name="_Ref463175561"/>
       <w:r>
         <w:lastRenderedPageBreak/>
         <w:t xml:space="preserve">Tabel </w:t>
@@ -28851,7 +29630,7 @@
       <w:r>
         <w:fldChar w:fldCharType="end"/>
       </w:r>
-      <w:bookmarkEnd w:id="75"/>
+      <w:bookmarkEnd w:id="76"/>
       <w:r>
         <w:t xml:space="preserve"> Olemitüüpide </w:t>
       </w:r>
@@ -30152,7 +30931,7 @@
         <w:pStyle w:val="Caption"/>
         <w:keepNext/>
       </w:pPr>
-      <w:bookmarkStart w:id="76" w:name="_Ref463175753"/>
+      <w:bookmarkStart w:id="77" w:name="_Ref463175753"/>
       <w:r>
         <w:t xml:space="preserve">Tabel </w:t>
       </w:r>
@@ -30174,7 +30953,7 @@
       <w:r>
         <w:fldChar w:fldCharType="end"/>
       </w:r>
-      <w:bookmarkEnd w:id="76"/>
+      <w:bookmarkEnd w:id="77"/>
       <w:r>
         <w:t xml:space="preserve"> Atribuutide sõnalised kirjeldused.</w:t>
       </w:r>
@@ -34173,16 +34952,16 @@
           <w:rFonts w:cs="Arial"/>
         </w:rPr>
       </w:pPr>
-      <w:bookmarkStart w:id="77" w:name="_Toc50447315"/>
-      <w:bookmarkStart w:id="78" w:name="_Toc27073283"/>
+      <w:bookmarkStart w:id="78" w:name="_Toc50447315"/>
+      <w:bookmarkStart w:id="79" w:name="_Toc27073283"/>
       <w:r>
         <w:rPr>
           <w:rFonts w:cs="Arial"/>
         </w:rPr>
         <w:t>Andmebaasioperatsioonide lepingud</w:t>
       </w:r>
-      <w:bookmarkEnd w:id="77"/>
       <w:bookmarkEnd w:id="78"/>
+      <w:bookmarkEnd w:id="79"/>
     </w:p>
     <w:p>
       <w:pPr>
@@ -40319,24 +41098,24 @@
           <w:rFonts w:cs="Arial"/>
         </w:rPr>
       </w:pPr>
-      <w:bookmarkStart w:id="79" w:name="_Toc50447316"/>
-      <w:bookmarkStart w:id="80" w:name="_Toc27073284"/>
+      <w:bookmarkStart w:id="80" w:name="_Toc50447316"/>
+      <w:bookmarkStart w:id="81" w:name="_Toc27073284"/>
       <w:r>
         <w:rPr>
           <w:rFonts w:cs="Arial"/>
         </w:rPr>
         <w:t>Registri põhiobjekti seisund</w:t>
       </w:r>
-      <w:bookmarkStart w:id="81" w:name="z_Olekudiagramm"/>
+      <w:bookmarkStart w:id="82" w:name="z_Olekudiagramm"/>
+      <w:bookmarkEnd w:id="82"/>
+      <w:r>
+        <w:rPr>
+          <w:rFonts w:cs="Arial"/>
+        </w:rPr>
+        <w:t>idiagramm</w:t>
+      </w:r>
+      <w:bookmarkEnd w:id="80"/>
       <w:bookmarkEnd w:id="81"/>
-      <w:r>
-        <w:rPr>
-          <w:rFonts w:cs="Arial"/>
-        </w:rPr>
-        <w:t>idiagramm</w:t>
-      </w:r>
-      <w:bookmarkEnd w:id="79"/>
-      <w:bookmarkEnd w:id="80"/>
     </w:p>
     <w:p>
       <w:pPr>
@@ -40525,8 +41304,8 @@
           <w:rFonts w:cs="Arial"/>
         </w:rPr>
       </w:pPr>
-      <w:bookmarkStart w:id="82" w:name="_Toc50447317"/>
-      <w:bookmarkStart w:id="83" w:name="_Toc27073285"/>
+      <w:bookmarkStart w:id="83" w:name="_Toc50447317"/>
+      <w:bookmarkStart w:id="84" w:name="_Toc27073285"/>
       <w:r>
         <w:rPr>
           <w:rFonts w:cs="Arial"/>
@@ -40534,16 +41313,16 @@
         <w:lastRenderedPageBreak/>
         <w:t>CRUD m</w:t>
       </w:r>
-      <w:bookmarkStart w:id="84" w:name="z_CRUD"/>
+      <w:bookmarkStart w:id="85" w:name="z_CRUD"/>
+      <w:bookmarkEnd w:id="85"/>
+      <w:r>
+        <w:rPr>
+          <w:rFonts w:cs="Arial"/>
+        </w:rPr>
+        <w:t>aatriks</w:t>
+      </w:r>
+      <w:bookmarkEnd w:id="83"/>
       <w:bookmarkEnd w:id="84"/>
-      <w:r>
-        <w:rPr>
-          <w:rFonts w:cs="Arial"/>
-        </w:rPr>
-        <w:t>aatriks</w:t>
-      </w:r>
-      <w:bookmarkEnd w:id="82"/>
-      <w:bookmarkEnd w:id="83"/>
     </w:p>
     <w:p/>
     <w:p>
@@ -40640,7 +41419,7 @@
         <w:pStyle w:val="Caption"/>
         <w:keepNext/>
       </w:pPr>
-      <w:bookmarkStart w:id="85" w:name="_Ref463175920"/>
+      <w:bookmarkStart w:id="86" w:name="_Ref463175920"/>
       <w:r>
         <w:t xml:space="preserve">Tabel </w:t>
       </w:r>
@@ -40662,7 +41441,7 @@
       <w:r>
         <w:fldChar w:fldCharType="end"/>
       </w:r>
-      <w:bookmarkEnd w:id="85"/>
+      <w:bookmarkEnd w:id="86"/>
       <w:r>
         <w:t xml:space="preserve"> CRUD maatriks.</w:t>
       </w:r>
@@ -42879,8 +43658,8 @@
           <w:rFonts w:cs="Arial"/>
         </w:rPr>
       </w:pPr>
-      <w:bookmarkStart w:id="86" w:name="_Toc50447319"/>
-      <w:bookmarkStart w:id="87" w:name="_Toc27073286"/>
+      <w:bookmarkStart w:id="87" w:name="_Toc50447319"/>
+      <w:bookmarkStart w:id="88" w:name="_Toc27073286"/>
       <w:r>
         <w:rPr>
           <w:rFonts w:cs="Arial"/>
@@ -42894,8 +43673,8 @@
         </w:rPr>
         <w:t>disain</w:t>
       </w:r>
-      <w:bookmarkEnd w:id="86"/>
       <w:bookmarkEnd w:id="87"/>
+      <w:bookmarkEnd w:id="88"/>
     </w:p>
     <w:p/>
     <w:p>
@@ -42908,16 +43687,16 @@
       <w:r>
         <w:t xml:space="preserve">funktsionaalse allsüsteemi toimimiseks vajalike registrite tehnilist lahendust </w:t>
       </w:r>
-      <w:commentRangeStart w:id="88"/>
+      <w:commentRangeStart w:id="89"/>
       <w:r>
         <w:t>MS Access</w:t>
       </w:r>
-      <w:commentRangeEnd w:id="88"/>
+      <w:commentRangeEnd w:id="89"/>
       <w:r>
         <w:rPr>
           <w:rStyle w:val="CommentReference"/>
         </w:rPr>
-        <w:commentReference w:id="88"/>
+        <w:commentReference w:id="89"/>
       </w:r>
       <w:r>
         <w:t xml:space="preserve"> </w:t>
@@ -42934,8 +43713,8 @@
           <w:rFonts w:cs="Arial"/>
         </w:rPr>
       </w:pPr>
-      <w:bookmarkStart w:id="89" w:name="_Toc27073287"/>
-      <w:commentRangeStart w:id="90"/>
+      <w:bookmarkStart w:id="90" w:name="_Toc27073287"/>
+      <w:commentRangeStart w:id="91"/>
       <w:r>
         <w:rPr>
           <w:rFonts w:cs="Arial"/>
@@ -42984,15 +43763,15 @@
         </w:rPr>
         <w:t xml:space="preserve"> disain</w:t>
       </w:r>
-      <w:commentRangeEnd w:id="90"/>
+      <w:commentRangeEnd w:id="91"/>
       <w:r>
         <w:rPr>
           <w:rStyle w:val="CommentReference"/>
           <w:b w:val="0"/>
         </w:rPr>
-        <w:commentReference w:id="90"/>
-      </w:r>
-      <w:bookmarkEnd w:id="89"/>
+        <w:commentReference w:id="91"/>
+      </w:r>
+      <w:bookmarkEnd w:id="90"/>
     </w:p>
     <w:p>
       <w:pPr>
@@ -43519,20 +44298,20 @@
           <w:color w:val="000000" w:themeColor="text1"/>
         </w:rPr>
       </w:pPr>
-      <w:bookmarkStart w:id="91" w:name="_Toc50447349"/>
-      <w:bookmarkStart w:id="92" w:name="_Toc441925764"/>
-      <w:bookmarkStart w:id="93" w:name="_Toc534331696"/>
-      <w:bookmarkStart w:id="94" w:name="_Toc27073288"/>
+      <w:bookmarkStart w:id="92" w:name="_Toc50447349"/>
+      <w:bookmarkStart w:id="93" w:name="_Toc441925764"/>
+      <w:bookmarkStart w:id="94" w:name="_Toc534331696"/>
+      <w:bookmarkStart w:id="95" w:name="_Toc27073288"/>
       <w:r>
         <w:rPr>
           <w:color w:val="000000" w:themeColor="text1"/>
         </w:rPr>
         <w:t>Realisatsioon PostgreSQLis</w:t>
       </w:r>
-      <w:bookmarkEnd w:id="91"/>
       <w:bookmarkEnd w:id="92"/>
       <w:bookmarkEnd w:id="93"/>
       <w:bookmarkEnd w:id="94"/>
+      <w:bookmarkEnd w:id="95"/>
     </w:p>
     <w:p>
       <w:pPr>
@@ -43570,14 +44349,14 @@
         </w:rPr>
         <w:t>(</w:t>
       </w:r>
-      <w:commentRangeStart w:id="95"/>
-      <w:commentRangeEnd w:id="95"/>
+      <w:commentRangeStart w:id="96"/>
+      <w:commentRangeEnd w:id="96"/>
       <w:r>
         <w:rPr>
           <w:rStyle w:val="CommentReference"/>
           <w:color w:val="000000" w:themeColor="text1"/>
         </w:rPr>
-        <w:commentReference w:id="95"/>
+        <w:commentReference w:id="96"/>
       </w:r>
       <w:r>
         <w:rPr>
@@ -43621,19 +44400,19 @@
           <w:color w:val="000000" w:themeColor="text1"/>
         </w:rPr>
       </w:pPr>
-      <w:bookmarkStart w:id="96" w:name="_Toc441925765"/>
-      <w:bookmarkStart w:id="97" w:name="_Toc534331697"/>
-      <w:bookmarkStart w:id="98" w:name="_Toc27073289"/>
-      <w:bookmarkStart w:id="99" w:name="_Toc50447350"/>
+      <w:bookmarkStart w:id="97" w:name="_Toc441925765"/>
+      <w:bookmarkStart w:id="98" w:name="_Toc534331697"/>
+      <w:bookmarkStart w:id="99" w:name="_Toc27073289"/>
+      <w:bookmarkStart w:id="100" w:name="_Toc50447350"/>
       <w:r>
         <w:rPr>
           <w:color w:val="000000" w:themeColor="text1"/>
         </w:rPr>
         <w:t>Andmebaasi loomine</w:t>
       </w:r>
-      <w:bookmarkEnd w:id="96"/>
       <w:bookmarkEnd w:id="97"/>
       <w:bookmarkEnd w:id="98"/>
+      <w:bookmarkEnd w:id="99"/>
     </w:p>
     <w:p>
       <w:pPr>
@@ -43663,7 +44442,7 @@
           <w:color w:val="000000" w:themeColor="text1"/>
         </w:rPr>
       </w:pPr>
-      <w:bookmarkStart w:id="100" w:name="_Hlk27062805"/>
+      <w:bookmarkStart w:id="101" w:name="_Hlk27062805"/>
       <w:r>
         <w:rPr>
           <w:rFonts w:ascii="Consolas" w:hAnsi="Consolas"/>
@@ -43672,7 +44451,7 @@
         <w:t>createdb -l et_EE.utf8 -T template0 t192406</w:t>
       </w:r>
     </w:p>
-    <w:bookmarkEnd w:id="100"/>
+    <w:bookmarkEnd w:id="101"/>
     <w:p>
       <w:pPr>
         <w:rPr>
@@ -43740,15 +44519,15 @@
       <w:pPr>
         <w:pStyle w:val="Heading2"/>
       </w:pPr>
-      <w:bookmarkStart w:id="101" w:name="_Toc441925766"/>
-      <w:bookmarkStart w:id="102" w:name="_Toc534331698"/>
-      <w:bookmarkStart w:id="103" w:name="_Toc27073290"/>
+      <w:bookmarkStart w:id="102" w:name="_Toc441925766"/>
+      <w:bookmarkStart w:id="103" w:name="_Toc534331698"/>
+      <w:bookmarkStart w:id="104" w:name="_Toc27073290"/>
       <w:r>
         <w:t>Skeemid</w:t>
       </w:r>
-      <w:bookmarkEnd w:id="101"/>
       <w:bookmarkEnd w:id="102"/>
       <w:bookmarkEnd w:id="103"/>
+      <w:bookmarkEnd w:id="104"/>
     </w:p>
     <w:p>
       <w:r>
@@ -43766,16 +44545,16 @@
       <w:pPr>
         <w:pStyle w:val="Heading2"/>
       </w:pPr>
-      <w:bookmarkStart w:id="104" w:name="_Toc441925767"/>
-      <w:bookmarkStart w:id="105" w:name="_Toc534331699"/>
-      <w:bookmarkStart w:id="106" w:name="_Toc27073291"/>
+      <w:bookmarkStart w:id="105" w:name="_Toc441925767"/>
+      <w:bookmarkStart w:id="106" w:name="_Toc534331699"/>
+      <w:bookmarkStart w:id="107" w:name="_Toc27073291"/>
       <w:r>
         <w:t>Domeenid</w:t>
       </w:r>
-      <w:bookmarkEnd w:id="99"/>
-      <w:bookmarkEnd w:id="104"/>
+      <w:bookmarkEnd w:id="100"/>
       <w:bookmarkEnd w:id="105"/>
       <w:bookmarkEnd w:id="106"/>
+      <w:bookmarkEnd w:id="107"/>
     </w:p>
     <w:p>
       <w:pPr>
@@ -43849,17 +44628,17 @@
       <w:pPr>
         <w:pStyle w:val="Heading2"/>
       </w:pPr>
-      <w:bookmarkStart w:id="107" w:name="_Toc50447351"/>
-      <w:bookmarkStart w:id="108" w:name="_Toc441925768"/>
-      <w:bookmarkStart w:id="109" w:name="_Toc534331700"/>
-      <w:bookmarkStart w:id="110" w:name="_Toc27073292"/>
+      <w:bookmarkStart w:id="108" w:name="_Toc50447351"/>
+      <w:bookmarkStart w:id="109" w:name="_Toc441925768"/>
+      <w:bookmarkStart w:id="110" w:name="_Toc534331700"/>
+      <w:bookmarkStart w:id="111" w:name="_Toc27073292"/>
       <w:r>
         <w:t>Tabelid ja arvujada generaatorid</w:t>
       </w:r>
-      <w:bookmarkEnd w:id="107"/>
       <w:bookmarkEnd w:id="108"/>
       <w:bookmarkEnd w:id="109"/>
       <w:bookmarkEnd w:id="110"/>
+      <w:bookmarkEnd w:id="111"/>
     </w:p>
     <w:p>
       <w:r>
@@ -45545,17 +46324,17 @@
       <w:pPr>
         <w:pStyle w:val="Heading2"/>
       </w:pPr>
-      <w:bookmarkStart w:id="111" w:name="_Toc50447352"/>
-      <w:bookmarkStart w:id="112" w:name="_Toc441925769"/>
-      <w:bookmarkStart w:id="113" w:name="_Toc534331701"/>
-      <w:bookmarkStart w:id="114" w:name="_Toc27073293"/>
+      <w:bookmarkStart w:id="112" w:name="_Toc50447352"/>
+      <w:bookmarkStart w:id="113" w:name="_Toc441925769"/>
+      <w:bookmarkStart w:id="114" w:name="_Toc534331701"/>
+      <w:bookmarkStart w:id="115" w:name="_Toc27073293"/>
       <w:r>
         <w:t>Vaated</w:t>
       </w:r>
-      <w:bookmarkEnd w:id="111"/>
       <w:bookmarkEnd w:id="112"/>
       <w:bookmarkEnd w:id="113"/>
       <w:bookmarkEnd w:id="114"/>
+      <w:bookmarkEnd w:id="115"/>
     </w:p>
     <w:p>
       <w:pPr>
@@ -46146,17 +46925,17 @@
       <w:pPr>
         <w:pStyle w:val="Heading2"/>
       </w:pPr>
-      <w:bookmarkStart w:id="115" w:name="_Toc50447357"/>
-      <w:bookmarkStart w:id="116" w:name="_Toc441925770"/>
-      <w:bookmarkStart w:id="117" w:name="_Toc534331702"/>
-      <w:bookmarkStart w:id="118" w:name="_Toc27073294"/>
+      <w:bookmarkStart w:id="116" w:name="_Toc50447357"/>
+      <w:bookmarkStart w:id="117" w:name="_Toc441925770"/>
+      <w:bookmarkStart w:id="118" w:name="_Toc534331702"/>
+      <w:bookmarkStart w:id="119" w:name="_Toc27073294"/>
       <w:r>
         <w:t>Protseduursed keeled</w:t>
       </w:r>
-      <w:bookmarkEnd w:id="115"/>
       <w:bookmarkEnd w:id="116"/>
       <w:bookmarkEnd w:id="117"/>
       <w:bookmarkEnd w:id="118"/>
+      <w:bookmarkEnd w:id="119"/>
     </w:p>
     <w:p>
       <w:r>
@@ -46194,17 +46973,17 @@
       <w:pPr>
         <w:pStyle w:val="Heading2"/>
       </w:pPr>
-      <w:bookmarkStart w:id="119" w:name="_Toc50447359"/>
-      <w:bookmarkStart w:id="120" w:name="_Toc441925771"/>
-      <w:bookmarkStart w:id="121" w:name="_Toc534331703"/>
-      <w:bookmarkStart w:id="122" w:name="_Toc27073295"/>
+      <w:bookmarkStart w:id="120" w:name="_Toc50447359"/>
+      <w:bookmarkStart w:id="121" w:name="_Toc441925771"/>
+      <w:bookmarkStart w:id="122" w:name="_Toc534331703"/>
+      <w:bookmarkStart w:id="123" w:name="_Toc27073295"/>
       <w:r>
         <w:t>Trigeri funktsioonid ja trigerid</w:t>
       </w:r>
-      <w:bookmarkEnd w:id="119"/>
       <w:bookmarkEnd w:id="120"/>
       <w:bookmarkEnd w:id="121"/>
       <w:bookmarkEnd w:id="122"/>
+      <w:bookmarkEnd w:id="123"/>
     </w:p>
     <w:p>
       <w:pPr>
@@ -46653,17 +47432,17 @@
       <w:pPr>
         <w:pStyle w:val="Heading2"/>
       </w:pPr>
-      <w:bookmarkStart w:id="123" w:name="_Toc50447360"/>
-      <w:bookmarkStart w:id="124" w:name="_Toc441925772"/>
-      <w:bookmarkStart w:id="125" w:name="_Toc534331704"/>
-      <w:bookmarkStart w:id="126" w:name="_Toc27073296"/>
+      <w:bookmarkStart w:id="124" w:name="_Toc50447360"/>
+      <w:bookmarkStart w:id="125" w:name="_Toc441925772"/>
+      <w:bookmarkStart w:id="126" w:name="_Toc534331704"/>
+      <w:bookmarkStart w:id="127" w:name="_Toc27073296"/>
       <w:r>
         <w:t>Reeglid</w:t>
       </w:r>
-      <w:bookmarkEnd w:id="123"/>
       <w:bookmarkEnd w:id="124"/>
       <w:bookmarkEnd w:id="125"/>
       <w:bookmarkEnd w:id="126"/>
+      <w:bookmarkEnd w:id="127"/>
     </w:p>
     <w:p>
       <w:r>
@@ -46683,13 +47462,13 @@
       <w:pPr>
         <w:pStyle w:val="Heading2"/>
       </w:pPr>
-      <w:bookmarkStart w:id="127" w:name="_Toc534331705"/>
-      <w:bookmarkStart w:id="128" w:name="_Toc27073297"/>
+      <w:bookmarkStart w:id="128" w:name="_Toc534331705"/>
+      <w:bookmarkStart w:id="129" w:name="_Toc27073297"/>
       <w:r>
         <w:t>Rutiinid</w:t>
       </w:r>
-      <w:bookmarkEnd w:id="127"/>
       <w:bookmarkEnd w:id="128"/>
+      <w:bookmarkEnd w:id="129"/>
     </w:p>
     <w:p>
       <w:pPr>
@@ -47155,17 +47934,17 @@
       <w:pPr>
         <w:pStyle w:val="Heading2"/>
       </w:pPr>
-      <w:bookmarkStart w:id="129" w:name="_Toc50447353"/>
-      <w:bookmarkStart w:id="130" w:name="_Toc441925774"/>
-      <w:bookmarkStart w:id="131" w:name="_Toc534331706"/>
-      <w:bookmarkStart w:id="132" w:name="_Toc27073298"/>
+      <w:bookmarkStart w:id="130" w:name="_Toc50447353"/>
+      <w:bookmarkStart w:id="131" w:name="_Toc441925774"/>
+      <w:bookmarkStart w:id="132" w:name="_Toc534331706"/>
+      <w:bookmarkStart w:id="133" w:name="_Toc27073298"/>
       <w:r>
         <w:t>Indeksid</w:t>
       </w:r>
-      <w:bookmarkEnd w:id="129"/>
       <w:bookmarkEnd w:id="130"/>
       <w:bookmarkEnd w:id="131"/>
       <w:bookmarkEnd w:id="132"/>
+      <w:bookmarkEnd w:id="133"/>
     </w:p>
     <w:p>
       <w:r>
@@ -47187,10 +47966,10 @@
       <w:pPr>
         <w:pStyle w:val="Heading3"/>
       </w:pPr>
-      <w:bookmarkStart w:id="133" w:name="_Toc50447354"/>
-      <w:bookmarkStart w:id="134" w:name="_Toc441925775"/>
-      <w:bookmarkStart w:id="135" w:name="_Toc534331707"/>
-      <w:bookmarkStart w:id="136" w:name="_Toc27073299"/>
+      <w:bookmarkStart w:id="134" w:name="_Toc50447354"/>
+      <w:bookmarkStart w:id="135" w:name="_Toc441925775"/>
+      <w:bookmarkStart w:id="136" w:name="_Toc534331707"/>
+      <w:bookmarkStart w:id="137" w:name="_Toc27073299"/>
       <w:r>
         <w:t xml:space="preserve">Välisvõtmete </w:t>
       </w:r>
@@ -47200,10 +47979,10 @@
       <w:r>
         <w:t xml:space="preserve"> lisatavad indeksid</w:t>
       </w:r>
-      <w:bookmarkEnd w:id="133"/>
       <w:bookmarkEnd w:id="134"/>
       <w:bookmarkEnd w:id="135"/>
       <w:bookmarkEnd w:id="136"/>
+      <w:bookmarkEnd w:id="137"/>
     </w:p>
     <w:p>
       <w:pPr>
@@ -47409,15 +48188,15 @@
       <w:pPr>
         <w:pStyle w:val="Heading3"/>
       </w:pPr>
-      <w:bookmarkStart w:id="137" w:name="_Toc441925776"/>
-      <w:bookmarkStart w:id="138" w:name="_Toc534331708"/>
-      <w:bookmarkStart w:id="139" w:name="_Toc27073300"/>
+      <w:bookmarkStart w:id="138" w:name="_Toc441925776"/>
+      <w:bookmarkStart w:id="139" w:name="_Toc534331708"/>
+      <w:bookmarkStart w:id="140" w:name="_Toc27073300"/>
       <w:r>
         <w:t>Täiendavad sekundaarsed indeksid</w:t>
       </w:r>
-      <w:bookmarkEnd w:id="137"/>
       <w:bookmarkEnd w:id="138"/>
       <w:bookmarkEnd w:id="139"/>
+      <w:bookmarkEnd w:id="140"/>
     </w:p>
     <w:p>
       <w:r>
@@ -47429,17 +48208,17 @@
       <w:pPr>
         <w:pStyle w:val="Heading3"/>
       </w:pPr>
-      <w:bookmarkStart w:id="140" w:name="_Toc50447356"/>
-      <w:bookmarkStart w:id="141" w:name="_Toc441925777"/>
-      <w:bookmarkStart w:id="142" w:name="_Toc534331709"/>
-      <w:bookmarkStart w:id="143" w:name="_Toc27073301"/>
+      <w:bookmarkStart w:id="141" w:name="_Toc50447356"/>
+      <w:bookmarkStart w:id="142" w:name="_Toc441925777"/>
+      <w:bookmarkStart w:id="143" w:name="_Toc534331709"/>
+      <w:bookmarkStart w:id="144" w:name="_Toc27073301"/>
       <w:r>
         <w:t>Funktsioonil põhinevad indeksid</w:t>
       </w:r>
-      <w:bookmarkEnd w:id="140"/>
       <w:bookmarkEnd w:id="141"/>
       <w:bookmarkEnd w:id="142"/>
       <w:bookmarkEnd w:id="143"/>
+      <w:bookmarkEnd w:id="144"/>
     </w:p>
     <w:p>
       <w:r>
@@ -47530,9 +48309,9 @@
       <w:pPr>
         <w:pStyle w:val="Heading2"/>
       </w:pPr>
-      <w:bookmarkStart w:id="144" w:name="_Toc441925778"/>
-      <w:bookmarkStart w:id="145" w:name="_Toc534331710"/>
-      <w:bookmarkStart w:id="146" w:name="_Toc27073302"/>
+      <w:bookmarkStart w:id="145" w:name="_Toc441925778"/>
+      <w:bookmarkStart w:id="146" w:name="_Toc534331710"/>
+      <w:bookmarkStart w:id="147" w:name="_Toc27073302"/>
       <w:r>
         <w:t xml:space="preserve">Klassifikaatorite </w:t>
       </w:r>
@@ -47542,9 +48321,9 @@
       <w:r>
         <w:t xml:space="preserve"> SQL laused</w:t>
       </w:r>
-      <w:bookmarkEnd w:id="144"/>
       <w:bookmarkEnd w:id="145"/>
       <w:bookmarkEnd w:id="146"/>
+      <w:bookmarkEnd w:id="147"/>
     </w:p>
     <w:p>
       <w:pPr>
@@ -47898,9 +48677,9 @@
       <w:pPr>
         <w:pStyle w:val="Heading2"/>
       </w:pPr>
-      <w:bookmarkStart w:id="147" w:name="_Toc534331711"/>
-      <w:bookmarkStart w:id="148" w:name="_Toc27073303"/>
-      <w:bookmarkStart w:id="149" w:name="_Toc441925779"/>
+      <w:bookmarkStart w:id="148" w:name="_Toc534331711"/>
+      <w:bookmarkStart w:id="149" w:name="_Toc27073303"/>
+      <w:bookmarkStart w:id="150" w:name="_Toc441925779"/>
       <w:r>
         <w:t xml:space="preserve">JSON formaadis </w:t>
       </w:r>
@@ -47910,8 +48689,8 @@
       <w:r>
         <w:t xml:space="preserve"> laadimine</w:t>
       </w:r>
-      <w:bookmarkEnd w:id="147"/>
       <w:bookmarkEnd w:id="148"/>
+      <w:bookmarkEnd w:id="149"/>
     </w:p>
     <w:p>
       <w:r>
@@ -48315,17 +49094,17 @@
       <w:pPr>
         <w:pStyle w:val="Heading2"/>
       </w:pPr>
-      <w:bookmarkStart w:id="150" w:name="_Toc534331712"/>
-      <w:bookmarkStart w:id="151" w:name="_Toc27073304"/>
+      <w:bookmarkStart w:id="151" w:name="_Toc534331712"/>
+      <w:bookmarkStart w:id="152" w:name="_Toc27073304"/>
       <w:r>
         <w:t>Täiendavate</w:t>
       </w:r>
       <w:r>
         <w:t xml:space="preserve"> testandmete lisamine</w:t>
       </w:r>
-      <w:bookmarkEnd w:id="149"/>
       <w:bookmarkEnd w:id="150"/>
       <w:bookmarkEnd w:id="151"/>
+      <w:bookmarkEnd w:id="152"/>
     </w:p>
     <w:p>
       <w:pPr>
@@ -48628,15 +49407,15 @@
       <w:pPr>
         <w:pStyle w:val="Heading2"/>
       </w:pPr>
-      <w:bookmarkStart w:id="152" w:name="_Toc441925780"/>
-      <w:bookmarkStart w:id="153" w:name="_Toc534331713"/>
-      <w:bookmarkStart w:id="154" w:name="_Toc27073305"/>
+      <w:bookmarkStart w:id="153" w:name="_Toc441925780"/>
+      <w:bookmarkStart w:id="154" w:name="_Toc534331713"/>
+      <w:bookmarkStart w:id="155" w:name="_Toc27073305"/>
       <w:r>
         <w:t>Andmebaasi statistika kogumine</w:t>
       </w:r>
-      <w:bookmarkEnd w:id="152"/>
       <w:bookmarkEnd w:id="153"/>
       <w:bookmarkEnd w:id="154"/>
+      <w:bookmarkEnd w:id="155"/>
     </w:p>
     <w:p>
       <w:r>
@@ -48676,9 +49455,9 @@
       <w:pPr>
         <w:pStyle w:val="Heading2"/>
       </w:pPr>
-      <w:bookmarkStart w:id="155" w:name="_Toc441925781"/>
-      <w:bookmarkStart w:id="156" w:name="_Toc534331714"/>
-      <w:bookmarkStart w:id="157" w:name="_Toc27073306"/>
+      <w:bookmarkStart w:id="156" w:name="_Toc441925781"/>
+      <w:bookmarkStart w:id="157" w:name="_Toc534331714"/>
+      <w:bookmarkStart w:id="158" w:name="_Toc27073306"/>
       <w:r>
         <w:lastRenderedPageBreak/>
         <w:t xml:space="preserve">Päringu </w:t>
@@ -48689,9 +49468,9 @@
       <w:r>
         <w:t xml:space="preserve"> näide</w:t>
       </w:r>
-      <w:bookmarkEnd w:id="155"/>
       <w:bookmarkEnd w:id="156"/>
       <w:bookmarkEnd w:id="157"/>
+      <w:bookmarkEnd w:id="158"/>
     </w:p>
     <w:p>
       <w:pPr>
@@ -48716,13 +49495,7 @@
         <w:rPr>
           <w:lang w:val="et-EE" w:eastAsia="ja-JP"/>
         </w:rPr>
-        <w:t xml:space="preserve"> </w:t>
-      </w:r>
-      <w:r>
-        <w:rPr>
-          <w:lang w:val="et-EE" w:eastAsia="ja-JP"/>
-        </w:rPr>
-        <w:t xml:space="preserve">põhjal. </w:t>
+        <w:t xml:space="preserve"> põhjal. </w:t>
       </w:r>
       <w:r>
         <w:rPr>
@@ -49025,11 +49798,11 @@
       <w:r>
         <w:t xml:space="preserve">t192406=# EXPLAIN SELECT * FROM </w:t>
       </w:r>
-      <w:bookmarkStart w:id="158" w:name="_Hlk27154001"/>
+      <w:bookmarkStart w:id="159" w:name="_Hlk27154001"/>
       <w:r>
         <w:t>Aktiivsed_ja_mitteaktiivsed_autod</w:t>
       </w:r>
-      <w:bookmarkEnd w:id="158"/>
+      <w:bookmarkEnd w:id="159"/>
       <w:r>
         <w:t>;</w:t>
       </w:r>
@@ -49165,8 +49938,6 @@
       <w:r>
         <w:t>12           -&gt; Seq Scan on auto_seisundi_liik  (cost=0.00..1.04 rows=4 width=12)</w:t>
       </w:r>
-      <w:bookmarkStart w:id="159" w:name="_GoBack"/>
-      <w:bookmarkEnd w:id="159"/>
     </w:p>
     <w:p>
       <w:pPr>
@@ -49879,6 +50650,7 @@
       <w:r>
         <w:t xml:space="preserve"> </w:t>
       </w:r>
+      <w:proofErr w:type="spellStart"/>
       <w:r>
         <w:rPr>
           <w:i/>
@@ -49886,6 +50658,7 @@
         </w:rPr>
         <w:t>auto_mark_kood</w:t>
       </w:r>
+      <w:proofErr w:type="spellEnd"/>
       <w:r>
         <w:t xml:space="preserve"> </w:t>
       </w:r>
@@ -50018,6 +50791,7 @@
       <w:r>
         <w:t xml:space="preserve"> </w:t>
       </w:r>
+      <w:proofErr w:type="spellStart"/>
       <w:r>
         <w:rPr>
           <w:i/>
@@ -50025,6 +50799,7 @@
         </w:rPr>
         <w:t>auto_mark_kood</w:t>
       </w:r>
+      <w:proofErr w:type="spellEnd"/>
       <w:r>
         <w:t xml:space="preserve"> </w:t>
       </w:r>
@@ -50360,13 +51135,7 @@
         <w:rPr>
           <w:i/>
         </w:rPr>
-        <w:t>uto_seisundi_liik</w:t>
-      </w:r>
-      <w:r>
-        <w:rPr>
-          <w:i/>
-        </w:rPr>
-        <w:t>_kood</w:t>
+        <w:t>uto_seisundi_liik_kood</w:t>
       </w:r>
       <w:proofErr w:type="spellEnd"/>
       <w:r>
@@ -50671,10 +51440,7 @@
     </w:p>
     <w:p>
       <w:r>
-        <w:t xml:space="preserve">1-2 </w:t>
-      </w:r>
-      <w:r>
-        <w:t>-</w:t>
+        <w:t>1-2 -</w:t>
       </w:r>
       <w:r>
         <w:tab/>
@@ -50788,13 +51554,7 @@
       </w:r>
       <w:proofErr w:type="spellStart"/>
       <w:r>
-        <w:t>P</w:t>
-      </w:r>
-      <w:r>
-        <w:t>rioritiseeri</w:t>
-      </w:r>
-      <w:r>
-        <w:t>takse</w:t>
+        <w:t>Prioritiseeritakse</w:t>
       </w:r>
       <w:proofErr w:type="spellEnd"/>
       <w:r>
@@ -53198,7 +53958,21 @@
           <w:rFonts w:cs="Arial"/>
           <w:lang w:eastAsia="et-EE"/>
         </w:rPr>
-        <w:t xml:space="preserve">1autorent [WWW] </w:t>
+        <w:t>1autorent</w:t>
+      </w:r>
+      <w:r>
+        <w:rPr>
+          <w:rFonts w:cs="Arial"/>
+          <w:lang w:eastAsia="et-EE"/>
+        </w:rPr>
+        <w:t>.</w:t>
+      </w:r>
+      <w:r>
+        <w:rPr>
+          <w:rFonts w:cs="Arial"/>
+          <w:lang w:eastAsia="et-EE"/>
+        </w:rPr>
+        <w:t xml:space="preserve"> [WWW] </w:t>
       </w:r>
       <w:hyperlink r:id="rId49" w:history="1">
         <w:r>
@@ -53430,12 +54204,53 @@
           <w:lang w:eastAsia="et-EE"/>
         </w:rPr>
       </w:pPr>
-      <w:r>
-        <w:rPr>
-          <w:rFonts w:cs="Arial"/>
-          <w:lang w:eastAsia="et-EE"/>
-        </w:rPr>
-        <w:t xml:space="preserve">Andmebaaside projekti tegemise mall. [WWW] </w:t>
+      <w:proofErr w:type="spellStart"/>
+      <w:r>
+        <w:rPr>
+          <w:rFonts w:cs="Arial"/>
+          <w:lang w:eastAsia="et-EE"/>
+        </w:rPr>
+        <w:t>Andmebaasid</w:t>
+      </w:r>
+      <w:proofErr w:type="spellEnd"/>
+      <w:r>
+        <w:rPr>
+          <w:rFonts w:cs="Arial"/>
+          <w:lang w:eastAsia="et-EE"/>
+        </w:rPr>
+        <w:t xml:space="preserve"> II </w:t>
+      </w:r>
+      <w:proofErr w:type="spellStart"/>
+      <w:r>
+        <w:rPr>
+          <w:rFonts w:cs="Arial"/>
+          <w:lang w:eastAsia="et-EE"/>
+        </w:rPr>
+        <w:t>ametlik</w:t>
+      </w:r>
+      <w:proofErr w:type="spellEnd"/>
+      <w:r>
+        <w:rPr>
+          <w:rFonts w:cs="Arial"/>
+          <w:lang w:eastAsia="et-EE"/>
+        </w:rPr>
+        <w:t xml:space="preserve"> </w:t>
+      </w:r>
+      <w:proofErr w:type="spellStart"/>
+      <w:r>
+        <w:rPr>
+          <w:rFonts w:cs="Arial"/>
+          <w:lang w:eastAsia="et-EE"/>
+        </w:rPr>
+        <w:t>näiteprojekt</w:t>
+      </w:r>
+      <w:proofErr w:type="spellEnd"/>
+      <w:r>
+        <w:rPr>
+          <w:rFonts w:cs="Arial"/>
+          <w:lang w:eastAsia="et-EE"/>
+        </w:rPr>
+        <w:t xml:space="preserve">. [WWW] </w:t>
       </w:r>
       <w:hyperlink r:id="rId52" w:history="1">
         <w:r>
@@ -53452,56 +54267,7 @@
           <w:rFonts w:cs="Arial"/>
           <w:lang w:eastAsia="et-EE"/>
         </w:rPr>
-        <w:t xml:space="preserve"> </w:t>
-      </w:r>
-      <w:r>
-        <w:rPr>
-          <w:rFonts w:cs="Arial"/>
-          <w:lang w:eastAsia="et-EE"/>
-        </w:rPr>
-        <w:t xml:space="preserve"> </w:t>
-      </w:r>
-      <w:r>
-        <w:rPr>
-          <w:rFonts w:cs="Arial"/>
-          <w:lang w:eastAsia="et-EE"/>
-        </w:rPr>
-        <w:t xml:space="preserve"> </w:t>
-      </w:r>
-      <w:r>
-        <w:rPr>
-          <w:rFonts w:cs="Arial"/>
-          <w:lang w:eastAsia="et-EE"/>
-        </w:rPr>
-        <w:t>(</w:t>
-      </w:r>
-      <w:r>
-        <w:rPr>
-          <w:rFonts w:cs="Arial"/>
-          <w:lang w:eastAsia="et-EE"/>
-        </w:rPr>
-        <w:t>02</w:t>
-      </w:r>
-      <w:r>
-        <w:rPr>
-          <w:rFonts w:cs="Arial"/>
-          <w:lang w:eastAsia="et-EE"/>
-        </w:rPr>
-        <w:t>.0</w:t>
-      </w:r>
-      <w:r>
-        <w:rPr>
-          <w:rFonts w:cs="Arial"/>
-          <w:lang w:eastAsia="et-EE"/>
-        </w:rPr>
-        <w:t>9.2019</w:t>
-      </w:r>
-      <w:r>
-        <w:rPr>
-          <w:rFonts w:cs="Arial"/>
-          <w:lang w:eastAsia="et-EE"/>
-        </w:rPr>
-        <w:t>)</w:t>
+        <w:t xml:space="preserve"> (31.09.2019)</w:t>
       </w:r>
     </w:p>
     <w:p>
@@ -53516,20 +54282,107 @@
           <w:tab w:val="left" w:pos="26640"/>
         </w:tabs>
         <w:spacing w:before="240" w:after="60"/>
-      </w:pPr>
-      <w:r>
-        <w:t xml:space="preserve">AutoCheck. What is a vehicle identification number (VIN)? [WWW] </w:t>
+        <w:rPr>
+          <w:rFonts w:cs="Arial"/>
+          <w:lang w:eastAsia="et-EE"/>
+        </w:rPr>
+      </w:pPr>
+      <w:proofErr w:type="spellStart"/>
+      <w:r>
+        <w:rPr>
+          <w:rFonts w:cs="Arial"/>
+          <w:lang w:eastAsia="et-EE"/>
+        </w:rPr>
+        <w:t>Andmebaasid</w:t>
+      </w:r>
+      <w:proofErr w:type="spellEnd"/>
+      <w:r>
+        <w:rPr>
+          <w:rFonts w:cs="Arial"/>
+          <w:lang w:eastAsia="et-EE"/>
+        </w:rPr>
+        <w:t xml:space="preserve"> II </w:t>
+      </w:r>
+      <w:proofErr w:type="spellStart"/>
+      <w:r>
+        <w:rPr>
+          <w:rFonts w:cs="Arial"/>
+          <w:lang w:eastAsia="et-EE"/>
+        </w:rPr>
+        <w:t>töö</w:t>
+      </w:r>
+      <w:proofErr w:type="spellEnd"/>
+      <w:r>
+        <w:rPr>
+          <w:rFonts w:cs="Arial"/>
+          <w:lang w:eastAsia="et-EE"/>
+        </w:rPr>
+        <w:t xml:space="preserve"> </w:t>
+      </w:r>
+      <w:proofErr w:type="spellStart"/>
+      <w:r>
+        <w:rPr>
+          <w:rFonts w:cs="Arial"/>
+          <w:lang w:eastAsia="et-EE"/>
+        </w:rPr>
+        <w:t>praktikumis</w:t>
+      </w:r>
+      <w:proofErr w:type="spellEnd"/>
+      <w:r>
+        <w:rPr>
+          <w:rFonts w:cs="Arial"/>
+          <w:lang w:eastAsia="et-EE"/>
+        </w:rPr>
+        <w:t xml:space="preserve">, </w:t>
+      </w:r>
+      <w:proofErr w:type="spellStart"/>
+      <w:r>
+        <w:rPr>
+          <w:rFonts w:cs="Arial"/>
+          <w:lang w:eastAsia="et-EE"/>
+        </w:rPr>
+        <w:t>samm-sammulised</w:t>
+      </w:r>
+      <w:proofErr w:type="spellEnd"/>
+      <w:r>
+        <w:rPr>
+          <w:rFonts w:cs="Arial"/>
+          <w:lang w:eastAsia="et-EE"/>
+        </w:rPr>
+        <w:t xml:space="preserve"> </w:t>
+      </w:r>
+      <w:proofErr w:type="spellStart"/>
+      <w:r>
+        <w:rPr>
+          <w:rFonts w:cs="Arial"/>
+          <w:lang w:eastAsia="et-EE"/>
+        </w:rPr>
+        <w:t>juhendid</w:t>
+      </w:r>
+      <w:proofErr w:type="spellEnd"/>
+      <w:r>
+        <w:rPr>
+          <w:rFonts w:cs="Arial"/>
+          <w:lang w:eastAsia="et-EE"/>
+        </w:rPr>
+        <w:t xml:space="preserve">. [WWW] </w:t>
       </w:r>
       <w:hyperlink r:id="rId53" w:history="1">
         <w:r>
           <w:rPr>
             <w:rStyle w:val="Hyperlink"/>
-          </w:rPr>
-          <w:t>https://www.autocheck.com/vehiclehistory/autocheck/en/vinbasics</w:t>
+            <w:rFonts w:cs="Arial"/>
+            <w:lang w:eastAsia="et-EE"/>
+          </w:rPr>
+          <w:t>https://maurus.ttu.ee/</w:t>
         </w:r>
       </w:hyperlink>
       <w:r>
-        <w:t xml:space="preserve"> (29.08.2018)</w:t>
+        <w:rPr>
+          <w:rFonts w:cs="Arial"/>
+          <w:lang w:eastAsia="et-EE"/>
+        </w:rPr>
+        <w:t xml:space="preserve"> (02.09.2019)</w:t>
       </w:r>
     </w:p>
     <w:p>
@@ -53544,25 +54397,82 @@
           <w:tab w:val="left" w:pos="26640"/>
         </w:tabs>
         <w:spacing w:before="240" w:after="60"/>
-      </w:pPr>
-      <w:r>
-        <w:t xml:space="preserve">Country Codes - ISO 3166 [WWW] </w:t>
-      </w:r>
-      <w:r>
-        <w:br/>
+        <w:rPr>
+          <w:rFonts w:cs="Arial"/>
+          <w:lang w:eastAsia="et-EE"/>
+        </w:rPr>
+      </w:pPr>
+      <w:proofErr w:type="spellStart"/>
+      <w:r>
+        <w:rPr>
+          <w:rFonts w:cs="Arial"/>
+          <w:lang w:eastAsia="et-EE"/>
+        </w:rPr>
+        <w:t>Andmebaaside</w:t>
+      </w:r>
+      <w:proofErr w:type="spellEnd"/>
+      <w:r>
+        <w:rPr>
+          <w:rFonts w:cs="Arial"/>
+          <w:lang w:eastAsia="et-EE"/>
+        </w:rPr>
+        <w:t xml:space="preserve"> </w:t>
+      </w:r>
+      <w:proofErr w:type="spellStart"/>
+      <w:r>
+        <w:rPr>
+          <w:rFonts w:cs="Arial"/>
+          <w:lang w:eastAsia="et-EE"/>
+        </w:rPr>
+        <w:t>projekti</w:t>
+      </w:r>
+      <w:proofErr w:type="spellEnd"/>
+      <w:r>
+        <w:rPr>
+          <w:rFonts w:cs="Arial"/>
+          <w:lang w:eastAsia="et-EE"/>
+        </w:rPr>
+        <w:t xml:space="preserve"> </w:t>
+      </w:r>
+      <w:proofErr w:type="spellStart"/>
+      <w:r>
+        <w:rPr>
+          <w:rFonts w:cs="Arial"/>
+          <w:lang w:eastAsia="et-EE"/>
+        </w:rPr>
+        <w:t>tegemise</w:t>
+      </w:r>
+      <w:proofErr w:type="spellEnd"/>
+      <w:r>
+        <w:rPr>
+          <w:rFonts w:cs="Arial"/>
+          <w:lang w:eastAsia="et-EE"/>
+        </w:rPr>
+        <w:t xml:space="preserve"> mall. [WWW] </w:t>
       </w:r>
       <w:hyperlink r:id="rId54" w:history="1">
         <w:r>
           <w:rPr>
             <w:rStyle w:val="Hyperlink"/>
-          </w:rPr>
-          <w:t>https://www.iso.org/iso-3166-country-codes.html</w:t>
+            <w:rFonts w:cs="Arial"/>
+            <w:lang w:eastAsia="et-EE"/>
+          </w:rPr>
+          <w:t>https://maurus.ttu.ee/</w:t>
         </w:r>
       </w:hyperlink>
-      <w:r>
+      <w:proofErr w:type="gramStart"/>
+      <w:r>
+        <w:rPr>
+          <w:rFonts w:cs="Arial"/>
+          <w:lang w:eastAsia="et-EE"/>
+        </w:rPr>
         <w:t xml:space="preserve"> </w:t>
       </w:r>
       <w:r>
+        <w:rPr>
+          <w:rFonts w:cs="Arial"/>
+          <w:lang w:eastAsia="et-EE"/>
+        </w:rPr>
         <w:t xml:space="preserve"> </w:t>
       </w:r>
       <w:r>
@@ -53570,8 +54480,16 @@
           <w:rFonts w:cs="Arial"/>
           <w:lang w:eastAsia="et-EE"/>
         </w:rPr>
+        <w:t xml:space="preserve"> </w:t>
+      </w:r>
+      <w:r>
+        <w:rPr>
+          <w:rFonts w:cs="Arial"/>
+          <w:lang w:eastAsia="et-EE"/>
+        </w:rPr>
         <w:t>(</w:t>
       </w:r>
+      <w:proofErr w:type="gramEnd"/>
       <w:r>
         <w:rPr>
           <w:rFonts w:cs="Arial"/>
@@ -53618,38 +54536,126 @@
           <w:lang w:eastAsia="et-EE"/>
         </w:rPr>
       </w:pPr>
-      <w:r>
-        <w:rPr>
-          <w:rFonts w:cs="Arial"/>
-          <w:lang w:eastAsia="et-EE"/>
-        </w:rPr>
-        <w:t xml:space="preserve">Chisholm, M. (2000). </w:t>
-      </w:r>
-      <w:r>
-        <w:rPr>
-          <w:rFonts w:cs="Arial"/>
-          <w:i/>
-          <w:lang w:eastAsia="et-EE"/>
-        </w:rPr>
-        <w:t xml:space="preserve">Managing Reference Data in Enterprise Databases: </w:t>
-      </w:r>
-      <w:r>
-        <w:t>Binding</w:t>
-      </w:r>
-      <w:r>
-        <w:rPr>
-          <w:rFonts w:cs="Arial"/>
-          <w:i/>
-          <w:lang w:eastAsia="et-EE"/>
-        </w:rPr>
-        <w:t xml:space="preserve"> Corporate Data to the Wider World.</w:t>
-      </w:r>
-      <w:r>
-        <w:rPr>
-          <w:rFonts w:cs="Arial"/>
-          <w:lang w:eastAsia="et-EE"/>
-        </w:rPr>
-        <w:t xml:space="preserve"> Morgan Kaufmann.</w:t>
+      <w:proofErr w:type="spellStart"/>
+      <w:r>
+        <w:rPr>
+          <w:rFonts w:cs="Arial"/>
+          <w:lang w:eastAsia="et-EE"/>
+        </w:rPr>
+        <w:t>PgApex</w:t>
+      </w:r>
+      <w:proofErr w:type="spellEnd"/>
+      <w:r>
+        <w:rPr>
+          <w:rFonts w:cs="Arial"/>
+          <w:lang w:eastAsia="et-EE"/>
+        </w:rPr>
+        <w:t xml:space="preserve"> </w:t>
+      </w:r>
+      <w:proofErr w:type="spellStart"/>
+      <w:r>
+        <w:rPr>
+          <w:rFonts w:cs="Arial"/>
+          <w:lang w:eastAsia="et-EE"/>
+        </w:rPr>
+        <w:t>keskkonna</w:t>
+      </w:r>
+      <w:proofErr w:type="spellEnd"/>
+      <w:r>
+        <w:rPr>
+          <w:rFonts w:cs="Arial"/>
+          <w:lang w:eastAsia="et-EE"/>
+        </w:rPr>
+        <w:t xml:space="preserve"> </w:t>
+      </w:r>
+      <w:proofErr w:type="spellStart"/>
+      <w:r>
+        <w:rPr>
+          <w:rFonts w:cs="Arial"/>
+          <w:lang w:eastAsia="et-EE"/>
+        </w:rPr>
+        <w:t>kasutamise</w:t>
+      </w:r>
+      <w:proofErr w:type="spellEnd"/>
+      <w:r>
+        <w:rPr>
+          <w:rFonts w:cs="Arial"/>
+          <w:lang w:eastAsia="et-EE"/>
+        </w:rPr>
+        <w:t xml:space="preserve"> </w:t>
+      </w:r>
+      <w:proofErr w:type="spellStart"/>
+      <w:r>
+        <w:rPr>
+          <w:rFonts w:cs="Arial"/>
+          <w:lang w:eastAsia="et-EE"/>
+        </w:rPr>
+        <w:t>juhend</w:t>
+      </w:r>
+      <w:proofErr w:type="spellEnd"/>
+      <w:r>
+        <w:rPr>
+          <w:rFonts w:cs="Arial"/>
+          <w:lang w:eastAsia="et-EE"/>
+        </w:rPr>
+        <w:t>. [WWW]</w:t>
+      </w:r>
+      <w:r>
+        <w:rPr>
+          <w:rFonts w:cs="Arial"/>
+          <w:lang w:eastAsia="et-EE"/>
+        </w:rPr>
+        <w:t xml:space="preserve"> </w:t>
+      </w:r>
+      <w:hyperlink r:id="rId55" w:history="1">
+        <w:r>
+          <w:rPr>
+            <w:rStyle w:val="Hyperlink"/>
+          </w:rPr>
+          <w:t>https://digi.lib.ttu.ee/i/?13741</w:t>
+        </w:r>
+      </w:hyperlink>
+      <w:r>
+        <w:rPr>
+          <w:rFonts w:cs="Arial"/>
+          <w:lang w:eastAsia="et-EE"/>
+        </w:rPr>
+        <w:t xml:space="preserve">  </w:t>
+      </w:r>
+      <w:r>
+        <w:rPr>
+          <w:rFonts w:cs="Arial"/>
+          <w:lang w:eastAsia="et-EE"/>
+        </w:rPr>
+        <w:t>(0</w:t>
+      </w:r>
+      <w:r>
+        <w:rPr>
+          <w:rFonts w:cs="Arial"/>
+          <w:lang w:eastAsia="et-EE"/>
+        </w:rPr>
+        <w:t>6</w:t>
+      </w:r>
+      <w:r>
+        <w:rPr>
+          <w:rFonts w:cs="Arial"/>
+          <w:lang w:eastAsia="et-EE"/>
+        </w:rPr>
+        <w:t>.0</w:t>
+      </w:r>
+      <w:r>
+        <w:rPr>
+          <w:rFonts w:cs="Arial"/>
+          <w:lang w:eastAsia="et-EE"/>
+        </w:rPr>
+        <w:t>6</w:t>
+      </w:r>
+      <w:r>
+        <w:rPr>
+          <w:rFonts w:cs="Arial"/>
+          <w:lang w:eastAsia="et-EE"/>
+        </w:rPr>
+        <w:t>.2019)</w:t>
       </w:r>
     </w:p>
     <w:p>
@@ -53665,37 +54671,24 @@
         </w:tabs>
         <w:spacing w:before="240" w:after="60"/>
       </w:pPr>
-      <w:r>
-        <w:t xml:space="preserve">Eesti Statistika. Riikide ja territooriumide klassifikaator 2013v1. [WWW] </w:t>
-      </w:r>
-      <w:hyperlink r:id="rId55" w:history="1">
+      <w:proofErr w:type="spellStart"/>
+      <w:r>
+        <w:t>AutoCheck</w:t>
+      </w:r>
+      <w:proofErr w:type="spellEnd"/>
+      <w:r>
+        <w:t xml:space="preserve">. What is a vehicle identification number (VIN)? [WWW] </w:t>
+      </w:r>
+      <w:hyperlink r:id="rId56" w:history="1">
         <w:r>
           <w:rPr>
             <w:rStyle w:val="Hyperlink"/>
-            <w:rFonts w:cs="Arial"/>
-            <w:sz w:val="22"/>
-            <w:lang w:eastAsia="et-EE"/>
-          </w:rPr>
-          <w:t>http://metaweb.stat.ee/view_xml_multi_code.htm?id=3477719&amp;siteLanguage=ee</w:t>
+          </w:rPr>
+          <w:t>https://www.autocheck.com/vehiclehistory/autocheck/en/vinbasics</w:t>
         </w:r>
       </w:hyperlink>
       <w:r>
-        <w:rPr>
-          <w:rStyle w:val="Hyperlink"/>
-          <w:rFonts w:cs="Arial"/>
-          <w:color w:val="auto"/>
-          <w:sz w:val="22"/>
-          <w:u w:val="none"/>
-          <w:lang w:eastAsia="et-EE"/>
-        </w:rPr>
-        <w:t xml:space="preserve"> </w:t>
-      </w:r>
-      <w:r>
-        <w:rPr>
-          <w:rFonts w:cs="Arial"/>
-          <w:lang w:eastAsia="et-EE"/>
-        </w:rPr>
-        <w:t>(29.01.2017)</w:t>
+        <w:t xml:space="preserve"> (29.08.2018)</w:t>
       </w:r>
     </w:p>
     <w:p>
@@ -53712,25 +54705,65 @@
         <w:spacing w:before="240" w:after="60"/>
       </w:pPr>
       <w:r>
-        <w:t xml:space="preserve">ESTERM [WWW] </w:t>
-      </w:r>
-      <w:hyperlink r:id="rId56" w:history="1">
+        <w:t>Country Codes - ISO 3166</w:t>
+      </w:r>
+      <w:r>
+        <w:t>.</w:t>
+      </w:r>
+      <w:r>
+        <w:t xml:space="preserve"> [WWW] </w:t>
+      </w:r>
+      <w:r>
+        <w:br/>
+      </w:r>
+      <w:hyperlink r:id="rId57" w:history="1">
         <w:r>
           <w:rPr>
             <w:rStyle w:val="Hyperlink"/>
           </w:rPr>
-          <w:t>http://termin.eki.ee/esterm/</w:t>
+          <w:t>https://www.iso.org/iso-3166-country-codes.html</w:t>
         </w:r>
       </w:hyperlink>
       <w:r>
         <w:t xml:space="preserve"> </w:t>
       </w:r>
       <w:r>
-        <w:rPr>
-          <w:rFonts w:cs="Arial"/>
-          <w:lang w:eastAsia="et-EE"/>
-        </w:rPr>
-        <w:t>(29.01.2017)</w:t>
+        <w:t xml:space="preserve"> </w:t>
+      </w:r>
+      <w:r>
+        <w:rPr>
+          <w:rFonts w:cs="Arial"/>
+          <w:lang w:eastAsia="et-EE"/>
+        </w:rPr>
+        <w:t>(</w:t>
+      </w:r>
+      <w:r>
+        <w:rPr>
+          <w:rFonts w:cs="Arial"/>
+          <w:lang w:eastAsia="et-EE"/>
+        </w:rPr>
+        <w:t>02</w:t>
+      </w:r>
+      <w:r>
+        <w:rPr>
+          <w:rFonts w:cs="Arial"/>
+          <w:lang w:eastAsia="et-EE"/>
+        </w:rPr>
+        <w:t>.0</w:t>
+      </w:r>
+      <w:r>
+        <w:rPr>
+          <w:rFonts w:cs="Arial"/>
+          <w:lang w:eastAsia="et-EE"/>
+        </w:rPr>
+        <w:t>9.2019</w:t>
+      </w:r>
+      <w:r>
+        <w:rPr>
+          <w:rFonts w:cs="Arial"/>
+          <w:lang w:eastAsia="et-EE"/>
+        </w:rPr>
+        <w:t>)</w:t>
       </w:r>
     </w:p>
     <w:p>
@@ -53755,73 +54788,33 @@
           <w:rFonts w:cs="Arial"/>
           <w:lang w:eastAsia="et-EE"/>
         </w:rPr>
-        <w:t>Europcar</w:t>
-      </w:r>
-      <w:r>
-        <w:rPr>
-          <w:rFonts w:cs="Arial"/>
-          <w:lang w:eastAsia="et-EE"/>
-        </w:rPr>
-        <w:t xml:space="preserve"> [WWW]</w:t>
-      </w:r>
-      <w:r>
-        <w:rPr>
-          <w:rFonts w:cs="Arial"/>
-          <w:lang w:eastAsia="et-EE"/>
-        </w:rPr>
-        <w:t xml:space="preserve"> </w:t>
-      </w:r>
-      <w:hyperlink r:id="rId57" w:history="1">
-        <w:r>
-          <w:rPr>
-            <w:rStyle w:val="Hyperlink"/>
-            <w:rFonts w:cs="Arial"/>
-            <w:lang w:eastAsia="et-EE"/>
-          </w:rPr>
-          <w:t>https://www.europcar.ee/</w:t>
-        </w:r>
-      </w:hyperlink>
-      <w:r>
-        <w:rPr>
-          <w:rFonts w:cs="Arial"/>
-          <w:lang w:eastAsia="et-EE"/>
-        </w:rPr>
-        <w:t xml:space="preserve"> (02</w:t>
-      </w:r>
-      <w:r>
-        <w:rPr>
-          <w:rFonts w:cs="Arial"/>
-          <w:lang w:eastAsia="et-EE"/>
-        </w:rPr>
-        <w:t>.0</w:t>
-      </w:r>
-      <w:r>
-        <w:rPr>
-          <w:rFonts w:cs="Arial"/>
-          <w:lang w:eastAsia="et-EE"/>
-        </w:rPr>
-        <w:t>9</w:t>
-      </w:r>
-      <w:r>
-        <w:rPr>
-          <w:rFonts w:cs="Arial"/>
-          <w:lang w:eastAsia="et-EE"/>
-        </w:rPr>
-        <w:t>.201</w:t>
-      </w:r>
-      <w:r>
-        <w:rPr>
-          <w:rFonts w:cs="Arial"/>
-          <w:lang w:eastAsia="et-EE"/>
-        </w:rPr>
-        <w:t>9</w:t>
-      </w:r>
-      <w:r>
-        <w:rPr>
-          <w:rFonts w:cs="Arial"/>
-          <w:lang w:eastAsia="et-EE"/>
-        </w:rPr>
-        <w:t>)</w:t>
+        <w:t xml:space="preserve">Chisholm, M. (2000). </w:t>
+      </w:r>
+      <w:r>
+        <w:rPr>
+          <w:rFonts w:cs="Arial"/>
+          <w:i/>
+          <w:lang w:eastAsia="et-EE"/>
+        </w:rPr>
+        <w:t xml:space="preserve">Managing Reference Data in Enterprise Databases: </w:t>
+      </w:r>
+      <w:r>
+        <w:t>Binding</w:t>
+      </w:r>
+      <w:r>
+        <w:rPr>
+          <w:rFonts w:cs="Arial"/>
+          <w:i/>
+          <w:lang w:eastAsia="et-EE"/>
+        </w:rPr>
+        <w:t xml:space="preserve"> Corporate Data to the Wider World.</w:t>
+      </w:r>
+      <w:r>
+        <w:rPr>
+          <w:rFonts w:cs="Arial"/>
+          <w:lang w:eastAsia="et-EE"/>
+        </w:rPr>
+        <w:t xml:space="preserve"> Morgan Kaufmann.</w:t>
       </w:r>
     </w:p>
     <w:p>
@@ -53838,23 +54831,27 @@
         <w:spacing w:before="240" w:after="60"/>
       </w:pPr>
       <w:r>
-        <w:t xml:space="preserve">Isikuandmete kaitse seadus. [WWW] </w:t>
+        <w:t xml:space="preserve">Eesti Statistika. Riikide ja territooriumide klassifikaator 2013v1. [WWW] </w:t>
       </w:r>
       <w:hyperlink r:id="rId58" w:history="1">
         <w:r>
           <w:rPr>
             <w:rStyle w:val="Hyperlink"/>
             <w:rFonts w:cs="Arial"/>
+            <w:sz w:val="22"/>
             <w:lang w:eastAsia="et-EE"/>
           </w:rPr>
-          <w:t>https://www.riigiteataja.ee/akt/130122010011?leiaKehtiv</w:t>
+          <w:t>http://metaweb.stat.ee/view_xml_multi_code.htm?id=3477719&amp;siteLanguage=ee</w:t>
         </w:r>
       </w:hyperlink>
       <w:r>
         <w:rPr>
           <w:rStyle w:val="Hyperlink"/>
+          <w:rFonts w:cs="Arial"/>
           <w:color w:val="auto"/>
+          <w:sz w:val="22"/>
           <w:u w:val="none"/>
+          <w:lang w:eastAsia="et-EE"/>
         </w:rPr>
         <w:t xml:space="preserve"> </w:t>
       </w:r>
@@ -53880,30 +54877,23 @@
         <w:spacing w:before="240" w:after="60"/>
       </w:pPr>
       <w:r>
-        <w:t>Infosüsteemide turvameetmete süsteem. Vabariigi Valitsuse 20.12 2007. a määrus nr 252. Elektrooniline Riigi Teataja.</w:t>
-      </w:r>
-      <w:r>
-        <w:br/>
-        <w:t xml:space="preserve">[WWW] </w:t>
+        <w:t>ESTERM</w:t>
+      </w:r>
+      <w:r>
+        <w:t>.</w:t>
+      </w:r>
+      <w:r>
+        <w:t xml:space="preserve"> [WWW] </w:t>
       </w:r>
       <w:hyperlink r:id="rId59" w:history="1">
         <w:r>
           <w:rPr>
             <w:rStyle w:val="Hyperlink"/>
-            <w:rFonts w:cs="Arial"/>
-            <w:lang w:eastAsia="et-EE"/>
-          </w:rPr>
-          <w:t>https://www.riigiteataja.ee/akt/13125331?leiaKehtiv</w:t>
+          </w:rPr>
+          <w:t>http://termin.eki.ee/esterm/</w:t>
         </w:r>
       </w:hyperlink>
       <w:r>
-        <w:rPr>
-          <w:rStyle w:val="Hyperlink"/>
-          <w:rFonts w:cs="Arial"/>
-          <w:color w:val="auto"/>
-          <w:u w:val="none"/>
-          <w:lang w:eastAsia="et-EE"/>
-        </w:rPr>
         <w:t xml:space="preserve"> </w:t>
       </w:r>
       <w:r>
@@ -53936,19 +54926,37 @@
           <w:rFonts w:cs="Arial"/>
           <w:lang w:eastAsia="et-EE"/>
         </w:rPr>
-        <w:t>Registreerimismärgid. [WWW]</w:t>
-      </w:r>
-      <w:r>
+        <w:t>Europcar</w:t>
+      </w:r>
+      <w:r>
+        <w:rPr>
+          <w:rFonts w:cs="Arial"/>
+          <w:lang w:eastAsia="et-EE"/>
+        </w:rPr>
+        <w:t>.</w:t>
+      </w:r>
+      <w:r>
+        <w:rPr>
+          <w:rFonts w:cs="Arial"/>
+          <w:lang w:eastAsia="et-EE"/>
+        </w:rPr>
+        <w:t xml:space="preserve"> [WWW]</w:t>
+      </w:r>
+      <w:r>
+        <w:rPr>
+          <w:rFonts w:cs="Arial"/>
+          <w:lang w:eastAsia="et-EE"/>
+        </w:rPr>
         <w:t xml:space="preserve"> </w:t>
       </w:r>
-      <w:hyperlink r:id="rId60" w:anchor="tab-1" w:history="1">
+      <w:hyperlink r:id="rId60" w:history="1">
         <w:r>
           <w:rPr>
             <w:rStyle w:val="Hyperlink"/>
             <w:rFonts w:cs="Arial"/>
             <w:lang w:eastAsia="et-EE"/>
           </w:rPr>
-          <w:t>https://www.mnt.ee/et/soiduk/registreerimismargid#tab-1</w:t>
+          <w:t>https://www.europcar.ee/</w:t>
         </w:r>
       </w:hyperlink>
       <w:r>
@@ -53956,7 +54964,42 @@
           <w:rFonts w:cs="Arial"/>
           <w:lang w:eastAsia="et-EE"/>
         </w:rPr>
-        <w:t xml:space="preserve"> (06.09.2018)</w:t>
+        <w:t xml:space="preserve"> (02</w:t>
+      </w:r>
+      <w:r>
+        <w:rPr>
+          <w:rFonts w:cs="Arial"/>
+          <w:lang w:eastAsia="et-EE"/>
+        </w:rPr>
+        <w:t>.0</w:t>
+      </w:r>
+      <w:r>
+        <w:rPr>
+          <w:rFonts w:cs="Arial"/>
+          <w:lang w:eastAsia="et-EE"/>
+        </w:rPr>
+        <w:t>9</w:t>
+      </w:r>
+      <w:r>
+        <w:rPr>
+          <w:rFonts w:cs="Arial"/>
+          <w:lang w:eastAsia="et-EE"/>
+        </w:rPr>
+        <w:t>.201</w:t>
+      </w:r>
+      <w:r>
+        <w:rPr>
+          <w:rFonts w:cs="Arial"/>
+          <w:lang w:eastAsia="et-EE"/>
+        </w:rPr>
+        <w:t>9</w:t>
+      </w:r>
+      <w:r>
+        <w:rPr>
+          <w:rFonts w:cs="Arial"/>
+          <w:lang w:eastAsia="et-EE"/>
+        </w:rPr>
+        <w:t>)</w:t>
       </w:r>
     </w:p>
     <w:p>
@@ -53971,17 +55014,9 @@
           <w:tab w:val="left" w:pos="26640"/>
         </w:tabs>
         <w:spacing w:before="240" w:after="60"/>
-        <w:rPr>
-          <w:rFonts w:cs="Arial"/>
-          <w:lang w:eastAsia="et-EE"/>
-        </w:rPr>
-      </w:pPr>
-      <w:r>
-        <w:rPr>
-          <w:rFonts w:cs="Arial"/>
-          <w:lang w:eastAsia="et-EE"/>
-        </w:rPr>
-        <w:t xml:space="preserve">Schema. Car. [WWW] </w:t>
+      </w:pPr>
+      <w:r>
+        <w:t xml:space="preserve">Isikuandmete kaitse seadus. [WWW] </w:t>
       </w:r>
       <w:hyperlink r:id="rId61" w:history="1">
         <w:r>
@@ -53990,15 +55025,23 @@
             <w:rFonts w:cs="Arial"/>
             <w:lang w:eastAsia="et-EE"/>
           </w:rPr>
-          <w:t>https://schema.org/Car</w:t>
+          <w:t>https://www.riigiteataja.ee/akt/130122010011?leiaKehtiv</w:t>
         </w:r>
       </w:hyperlink>
       <w:r>
         <w:rPr>
-          <w:rFonts w:cs="Arial"/>
-          <w:lang w:eastAsia="et-EE"/>
-        </w:rPr>
-        <w:t xml:space="preserve"> (13.05.2017)</w:t>
+          <w:rStyle w:val="Hyperlink"/>
+          <w:color w:val="auto"/>
+          <w:u w:val="none"/>
+        </w:rPr>
+        <w:t xml:space="preserve"> </w:t>
+      </w:r>
+      <w:r>
+        <w:rPr>
+          <w:rFonts w:cs="Arial"/>
+          <w:lang w:eastAsia="et-EE"/>
+        </w:rPr>
+        <w:t>(29.01.2017)</w:t>
       </w:r>
     </w:p>
     <w:p>
@@ -54013,17 +55056,13 @@
           <w:tab w:val="left" w:pos="26640"/>
         </w:tabs>
         <w:spacing w:before="240" w:after="60"/>
-        <w:rPr>
-          <w:rFonts w:cs="Arial"/>
-          <w:lang w:eastAsia="et-EE"/>
-        </w:rPr>
-      </w:pPr>
-      <w:r>
-        <w:rPr>
-          <w:rFonts w:cs="Arial"/>
-          <w:lang w:eastAsia="et-EE"/>
-        </w:rPr>
-        <w:t xml:space="preserve">Veljovic, I., 2017. What is the maximum length of a valid email address? MoonMail, 16.02.2018 [WWW] </w:t>
+      </w:pPr>
+      <w:r>
+        <w:t>Infosüsteemide turvameetmete süsteem. Vabariigi Valitsuse 20.12 2007. a määrus nr 252. Elektrooniline Riigi Teataja.</w:t>
+      </w:r>
+      <w:r>
+        <w:br/>
+        <w:t xml:space="preserve">[WWW] </w:t>
       </w:r>
       <w:hyperlink r:id="rId62" w:history="1">
         <w:r>
@@ -54032,12 +55071,15 @@
             <w:rFonts w:cs="Arial"/>
             <w:lang w:eastAsia="et-EE"/>
           </w:rPr>
-          <w:t>https://blog.moonmail.io/what-is-the-maximum-length-of-a-valid-email-address-f712c6c4bc93</w:t>
+          <w:t>https://www.riigiteataja.ee/akt/13125331?leiaKehtiv</w:t>
         </w:r>
       </w:hyperlink>
       <w:r>
         <w:rPr>
-          <w:rFonts w:cs="Arial"/>
+          <w:rStyle w:val="Hyperlink"/>
+          <w:rFonts w:cs="Arial"/>
+          <w:color w:val="auto"/>
+          <w:u w:val="none"/>
           <w:lang w:eastAsia="et-EE"/>
         </w:rPr>
         <w:t xml:space="preserve"> </w:t>
@@ -54047,35 +55089,7 @@
           <w:rFonts w:cs="Arial"/>
           <w:lang w:eastAsia="et-EE"/>
         </w:rPr>
-        <w:t>(</w:t>
-      </w:r>
-      <w:r>
-        <w:rPr>
-          <w:rFonts w:cs="Arial"/>
-          <w:lang w:eastAsia="et-EE"/>
-        </w:rPr>
-        <w:t>10</w:t>
-      </w:r>
-      <w:r>
-        <w:rPr>
-          <w:rFonts w:cs="Arial"/>
-          <w:lang w:eastAsia="et-EE"/>
-        </w:rPr>
-        <w:t>.</w:t>
-      </w:r>
-      <w:r>
-        <w:rPr>
-          <w:rFonts w:cs="Arial"/>
-          <w:lang w:eastAsia="et-EE"/>
-        </w:rPr>
-        <w:t>02</w:t>
-      </w:r>
-      <w:r>
-        <w:rPr>
-          <w:rFonts w:cs="Arial"/>
-          <w:lang w:eastAsia="et-EE"/>
-        </w:rPr>
-        <w:t>.2018)</w:t>
+        <w:t>(29.01.2017)</w:t>
       </w:r>
     </w:p>
     <w:p>
@@ -54100,16 +55114,19 @@
           <w:rFonts w:cs="Arial"/>
           <w:lang w:eastAsia="et-EE"/>
         </w:rPr>
-        <w:t xml:space="preserve">Vikipeedia. Auto. [WWW] </w:t>
-      </w:r>
-      <w:hyperlink r:id="rId63" w:history="1">
+        <w:t>Registreerimismärgid. [WWW]</w:t>
+      </w:r>
+      <w:r>
+        <w:t xml:space="preserve"> </w:t>
+      </w:r>
+      <w:hyperlink r:id="rId63" w:anchor="tab-1" w:history="1">
         <w:r>
           <w:rPr>
             <w:rStyle w:val="Hyperlink"/>
             <w:rFonts w:cs="Arial"/>
             <w:lang w:eastAsia="et-EE"/>
           </w:rPr>
-          <w:t>https://et.wikipedia.org/wiki/Auto</w:t>
+          <w:t>https://www.mnt.ee/et/soiduk/registreerimismargid#tab-1</w:t>
         </w:r>
       </w:hyperlink>
       <w:r>
@@ -54117,7 +55134,7 @@
           <w:rFonts w:cs="Arial"/>
           <w:lang w:eastAsia="et-EE"/>
         </w:rPr>
-        <w:t xml:space="preserve"> (25.05.2017)</w:t>
+        <w:t xml:space="preserve"> (06.09.2018)</w:t>
       </w:r>
     </w:p>
     <w:p>
@@ -54138,14 +55155,11 @@
         </w:rPr>
       </w:pPr>
       <w:r>
-        <w:t>Vikipeedia</w:t>
-      </w:r>
-      <w:r>
-        <w:rPr>
-          <w:rFonts w:cs="Arial"/>
-          <w:lang w:eastAsia="et-EE"/>
-        </w:rPr>
-        <w:t xml:space="preserve">. Riik. [WWW] </w:t>
+        <w:rPr>
+          <w:rFonts w:cs="Arial"/>
+          <w:lang w:eastAsia="et-EE"/>
+        </w:rPr>
+        <w:t xml:space="preserve">Schema. Car. [WWW] </w:t>
       </w:r>
       <w:hyperlink r:id="rId64" w:history="1">
         <w:r>
@@ -54154,32 +55168,15 @@
             <w:rFonts w:cs="Arial"/>
             <w:lang w:eastAsia="et-EE"/>
           </w:rPr>
-          <w:t>https://et.wikipedia.org/wiki/Riik</w:t>
+          <w:t>https://schema.org/Car</w:t>
         </w:r>
       </w:hyperlink>
       <w:r>
         <w:rPr>
-          <w:rStyle w:val="Hyperlink"/>
-          <w:rFonts w:cs="Arial"/>
-          <w:color w:val="auto"/>
-          <w:u w:val="none"/>
-          <w:lang w:eastAsia="et-EE"/>
-        </w:rPr>
-        <w:t xml:space="preserve"> </w:t>
-      </w:r>
-      <w:r>
-        <w:rPr>
-          <w:rFonts w:cs="Arial"/>
-          <w:lang w:eastAsia="et-EE"/>
-        </w:rPr>
-        <w:t>(29.01.2017)</w:t>
-      </w:r>
-      <w:r>
-        <w:rPr>
-          <w:rFonts w:cs="Arial"/>
-          <w:lang w:eastAsia="et-EE"/>
-        </w:rPr>
-        <w:t xml:space="preserve"> </w:t>
+          <w:rFonts w:cs="Arial"/>
+          <w:lang w:eastAsia="et-EE"/>
+        </w:rPr>
+        <w:t xml:space="preserve"> (13.05.2017)</w:t>
       </w:r>
     </w:p>
     <w:p>
@@ -54204,21 +55201,8 @@
           <w:rFonts w:cs="Arial"/>
           <w:lang w:eastAsia="et-EE"/>
         </w:rPr>
-        <w:t>Wikipedia</w:t>
-      </w:r>
-      <w:r>
-        <w:rPr>
-          <w:rFonts w:cs="Arial"/>
-          <w:lang w:eastAsia="et-EE"/>
-        </w:rPr>
-        <w:t xml:space="preserve">. Car model. </w:t>
-      </w:r>
-      <w:r>
-        <w:rPr>
-          <w:rFonts w:cs="Arial"/>
-          <w:lang w:eastAsia="et-EE"/>
-        </w:rPr>
-        <w:t xml:space="preserve">[WWW] </w:t>
+        <w:lastRenderedPageBreak/>
+        <w:t xml:space="preserve">Veljovic, I., 2017. What is the maximum length of a valid email address? MoonMail, 16.02.2018 [WWW] </w:t>
       </w:r>
       <w:hyperlink r:id="rId65" w:history="1">
         <w:r>
@@ -54227,6 +55211,201 @@
             <w:rFonts w:cs="Arial"/>
             <w:lang w:eastAsia="et-EE"/>
           </w:rPr>
+          <w:t>https://blog.moonmail.io/what-is-the-maximum-length-of-a-valid-email-address-f712c6c4bc93</w:t>
+        </w:r>
+      </w:hyperlink>
+      <w:r>
+        <w:rPr>
+          <w:rFonts w:cs="Arial"/>
+          <w:lang w:eastAsia="et-EE"/>
+        </w:rPr>
+        <w:t xml:space="preserve"> </w:t>
+      </w:r>
+      <w:r>
+        <w:rPr>
+          <w:rFonts w:cs="Arial"/>
+          <w:lang w:eastAsia="et-EE"/>
+        </w:rPr>
+        <w:t>(</w:t>
+      </w:r>
+      <w:r>
+        <w:rPr>
+          <w:rFonts w:cs="Arial"/>
+          <w:lang w:eastAsia="et-EE"/>
+        </w:rPr>
+        <w:t>10</w:t>
+      </w:r>
+      <w:r>
+        <w:rPr>
+          <w:rFonts w:cs="Arial"/>
+          <w:lang w:eastAsia="et-EE"/>
+        </w:rPr>
+        <w:t>.</w:t>
+      </w:r>
+      <w:r>
+        <w:rPr>
+          <w:rFonts w:cs="Arial"/>
+          <w:lang w:eastAsia="et-EE"/>
+        </w:rPr>
+        <w:t>02</w:t>
+      </w:r>
+      <w:r>
+        <w:rPr>
+          <w:rFonts w:cs="Arial"/>
+          <w:lang w:eastAsia="et-EE"/>
+        </w:rPr>
+        <w:t>.2018)</w:t>
+      </w:r>
+    </w:p>
+    <w:p>
+      <w:pPr>
+        <w:numPr>
+          <w:ilvl w:val="0"/>
+          <w:numId w:val="3"/>
+        </w:numPr>
+        <w:tabs>
+          <w:tab w:val="left" w:pos="20160"/>
+          <w:tab w:val="left" w:pos="24480"/>
+          <w:tab w:val="left" w:pos="26640"/>
+        </w:tabs>
+        <w:spacing w:before="240" w:after="60"/>
+        <w:rPr>
+          <w:rFonts w:cs="Arial"/>
+          <w:lang w:eastAsia="et-EE"/>
+        </w:rPr>
+      </w:pPr>
+      <w:r>
+        <w:rPr>
+          <w:rFonts w:cs="Arial"/>
+          <w:lang w:eastAsia="et-EE"/>
+        </w:rPr>
+        <w:t xml:space="preserve">Vikipeedia. Auto. [WWW] </w:t>
+      </w:r>
+      <w:hyperlink r:id="rId66" w:history="1">
+        <w:r>
+          <w:rPr>
+            <w:rStyle w:val="Hyperlink"/>
+            <w:rFonts w:cs="Arial"/>
+            <w:lang w:eastAsia="et-EE"/>
+          </w:rPr>
+          <w:t>https://et.wikipedia.org/wiki/Auto</w:t>
+        </w:r>
+      </w:hyperlink>
+      <w:r>
+        <w:rPr>
+          <w:rFonts w:cs="Arial"/>
+          <w:lang w:eastAsia="et-EE"/>
+        </w:rPr>
+        <w:t xml:space="preserve"> (25.05.2017)</w:t>
+      </w:r>
+    </w:p>
+    <w:p>
+      <w:pPr>
+        <w:numPr>
+          <w:ilvl w:val="0"/>
+          <w:numId w:val="3"/>
+        </w:numPr>
+        <w:tabs>
+          <w:tab w:val="left" w:pos="20160"/>
+          <w:tab w:val="left" w:pos="24480"/>
+          <w:tab w:val="left" w:pos="26640"/>
+        </w:tabs>
+        <w:spacing w:before="240" w:after="60"/>
+        <w:rPr>
+          <w:rFonts w:cs="Arial"/>
+          <w:lang w:eastAsia="et-EE"/>
+        </w:rPr>
+      </w:pPr>
+      <w:r>
+        <w:t>Vikipeedia</w:t>
+      </w:r>
+      <w:r>
+        <w:rPr>
+          <w:rFonts w:cs="Arial"/>
+          <w:lang w:eastAsia="et-EE"/>
+        </w:rPr>
+        <w:t xml:space="preserve">. Riik. [WWW] </w:t>
+      </w:r>
+      <w:hyperlink r:id="rId67" w:history="1">
+        <w:r>
+          <w:rPr>
+            <w:rStyle w:val="Hyperlink"/>
+            <w:rFonts w:cs="Arial"/>
+            <w:lang w:eastAsia="et-EE"/>
+          </w:rPr>
+          <w:t>https://et.wikipedia.org/wiki/Riik</w:t>
+        </w:r>
+      </w:hyperlink>
+      <w:r>
+        <w:rPr>
+          <w:rStyle w:val="Hyperlink"/>
+          <w:rFonts w:cs="Arial"/>
+          <w:color w:val="auto"/>
+          <w:u w:val="none"/>
+          <w:lang w:eastAsia="et-EE"/>
+        </w:rPr>
+        <w:t xml:space="preserve"> </w:t>
+      </w:r>
+      <w:r>
+        <w:rPr>
+          <w:rFonts w:cs="Arial"/>
+          <w:lang w:eastAsia="et-EE"/>
+        </w:rPr>
+        <w:t>(29.01.2017)</w:t>
+      </w:r>
+      <w:r>
+        <w:rPr>
+          <w:rFonts w:cs="Arial"/>
+          <w:lang w:eastAsia="et-EE"/>
+        </w:rPr>
+        <w:t xml:space="preserve"> </w:t>
+      </w:r>
+    </w:p>
+    <w:p>
+      <w:pPr>
+        <w:numPr>
+          <w:ilvl w:val="0"/>
+          <w:numId w:val="3"/>
+        </w:numPr>
+        <w:tabs>
+          <w:tab w:val="left" w:pos="20160"/>
+          <w:tab w:val="left" w:pos="24480"/>
+          <w:tab w:val="left" w:pos="26640"/>
+        </w:tabs>
+        <w:spacing w:before="240" w:after="60"/>
+        <w:rPr>
+          <w:rFonts w:cs="Arial"/>
+          <w:lang w:eastAsia="et-EE"/>
+        </w:rPr>
+      </w:pPr>
+      <w:r>
+        <w:rPr>
+          <w:rFonts w:cs="Arial"/>
+          <w:lang w:eastAsia="et-EE"/>
+        </w:rPr>
+        <w:t>Wikipedia</w:t>
+      </w:r>
+      <w:r>
+        <w:rPr>
+          <w:rFonts w:cs="Arial"/>
+          <w:lang w:eastAsia="et-EE"/>
+        </w:rPr>
+        <w:t xml:space="preserve">. Car model. </w:t>
+      </w:r>
+      <w:r>
+        <w:rPr>
+          <w:rFonts w:cs="Arial"/>
+          <w:lang w:eastAsia="et-EE"/>
+        </w:rPr>
+        <w:t xml:space="preserve">[WWW] </w:t>
+      </w:r>
+      <w:hyperlink r:id="rId68" w:history="1">
+        <w:r>
+          <w:rPr>
+            <w:rStyle w:val="Hyperlink"/>
+            <w:rFonts w:cs="Arial"/>
+            <w:lang w:eastAsia="et-EE"/>
+          </w:rPr>
           <w:t>https://en.wikipedia.org/wiki/Car_model</w:t>
         </w:r>
       </w:hyperlink>
@@ -54239,8 +55418,8 @@
       </w:r>
     </w:p>
     <w:sectPr>
-      <w:headerReference w:type="first" r:id="rId66"/>
-      <w:footerReference w:type="first" r:id="rId67"/>
+      <w:headerReference w:type="first" r:id="rId69"/>
+      <w:footerReference w:type="first" r:id="rId70"/>
       <w:footnotePr>
         <w:pos w:val="beneathText"/>
       </w:footnotePr>
@@ -54257,7 +55436,7 @@
 
 <file path=word/comments.xml><?xml version="1.0" encoding="utf-8"?>
 <w:comments xmlns:wpc="http://schemas.microsoft.com/office/word/2010/wordprocessingCanvas" xmlns:cx="http://schemas.microsoft.com/office/drawing/2014/chartex" xmlns:cx1="http://schemas.microsoft.com/office/drawing/2015/9/8/chartex" xmlns:cx2="http://schemas.microsoft.com/office/drawing/2015/10/21/chartex" xmlns:cx3="http://schemas.microsoft.com/office/drawing/2016/5/9/chartex" xmlns:cx4="http://schemas.microsoft.com/office/drawing/2016/5/10/chartex" xmlns:cx5="http://schemas.microsoft.com/office/drawing/2016/5/11/chartex" xmlns:cx6="http://schemas.microsoft.com/office/drawing/2016/5/12/chartex" xmlns:cx7="http://schemas.microsoft.com/office/drawing/2016/5/13/chartex" xmlns:cx8="http://schemas.microsoft.com/office/drawing/2016/5/14/chartex" xmlns:mc="http://schemas.openxmlformats.org/markup-compatibility/2006" xmlns:aink="http://schemas.microsoft.com/office/drawing/2016/ink" xmlns:am3d="http://schemas.microsoft.com/office/drawing/2017/model3d" xmlns:o="urn:schemas-microsoft-com:office:office" xmlns:r="http://schemas.openxmlformats.org/officeDocument/2006/relationships" xmlns:m="http://schemas.openxmlformats.org/officeDocument/2006/math" xmlns:v="urn:schemas-microsoft-com:vml" xmlns:wp14="http://schemas.microsoft.com/office/word/2010/wordprocessingDrawing" xmlns:wp="http://schemas.openxmlformats.org/drawingml/2006/wordprocessingDrawing" xmlns:w10="urn:schemas-microsoft-com:office:word" xmlns:w="http://schemas.openxmlformats.org/wordprocessingml/2006/main" xmlns:w14="http://schemas.microsoft.com/office/word/2010/wordml" xmlns:w15="http://schemas.microsoft.com/office/word/2012/wordml" xmlns:w16cid="http://schemas.microsoft.com/office/word/2016/wordml/cid" xmlns:w16se="http://schemas.microsoft.com/office/word/2015/wordml/symex" xmlns:wpg="http://schemas.microsoft.com/office/word/2010/wordprocessingGroup" xmlns:wpi="http://schemas.microsoft.com/office/word/2010/wordprocessingInk" xmlns:wne="http://schemas.microsoft.com/office/word/2006/wordml" xmlns:wps="http://schemas.microsoft.com/office/word/2010/wordprocessingShape" mc:Ignorable="w14 w15 w16se w16cid wp14">
-  <w:comment w:id="88" w:author="Author" w:initials="A">
+  <w:comment w:id="89" w:author="Author" w:initials="A">
     <w:p>
       <w:pPr>
         <w:pStyle w:val="CommentText"/>
@@ -54273,7 +55452,7 @@
       </w:r>
     </w:p>
   </w:comment>
-  <w:comment w:id="90" w:author="Author" w:initials="A">
+  <w:comment w:id="91" w:author="Author" w:initials="A">
     <w:p>
       <w:pPr>
         <w:pStyle w:val="CommentText"/>
@@ -54300,7 +55479,7 @@
       </w:pPr>
     </w:p>
   </w:comment>
-  <w:comment w:id="95" w:author="Author" w:initials="A">
+  <w:comment w:id="96" w:author="Author" w:initials="A">
     <w:p>
       <w:pPr>
         <w:pStyle w:val="CommentText"/>
@@ -54693,7 +55872,7 @@
               <v:stroke joinstyle="miter"/>
               <v:path gradientshapeok="t" o:connecttype="rect"/>
             </v:shapetype>
-            <v:shape id="Text Box 1" o:spid="_x0000_s1026" type="#_x0000_t202" style="position:absolute;left:0;text-align:left;margin-left:0;margin-top:.05pt;width:20.35pt;height:13.4pt;z-index:251658240;visibility:visible;mso-wrap-style:square;mso-width-percent:0;mso-height-percent:0;mso-wrap-distance-left:0;mso-wrap-distance-top:0;mso-wrap-distance-right:0;mso-wrap-distance-bottom:0;mso-position-horizontal:center;mso-position-horizontal-relative:text;mso-position-vertical:absolute;mso-position-vertical-relative:text;mso-width-percent:0;mso-height-percent:0;mso-width-relative:page;mso-height-relative:page;v-text-anchor:top" o:gfxdata="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" stroked="f">
+            <v:shape id="Text Box 1" o:spid="_x0000_s1026" type="#_x0000_t202" style="position:absolute;left:0;text-align:left;margin-left:0;margin-top:.05pt;width:20.35pt;height:13.4pt;z-index:251658240;visibility:visible;mso-wrap-style:square;mso-width-percent:0;mso-height-percent:0;mso-wrap-distance-left:0;mso-wrap-distance-top:0;mso-wrap-distance-right:0;mso-wrap-distance-bottom:0;mso-position-horizontal:center;mso-position-horizontal-relative:text;mso-position-vertical:absolute;mso-position-vertical-relative:text;mso-width-percent:0;mso-height-percent:0;mso-width-relative:page;mso-height-relative:page;v-text-anchor:top" o:gfxdata="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" stroked="f">
               <v:textbox inset="0,0,0,0">
                 <w:txbxContent>
                   <w:p/>
@@ -59519,7 +60698,7 @@
     </w:rPrDefault>
     <w:pPrDefault/>
   </w:docDefaults>
-  <w:latentStyles w:defLockedState="0" w:defUIPriority="99" w:defSemiHidden="0" w:defUnhideWhenUsed="0" w:defQFormat="0" w:count="375">
+  <w:latentStyles w:defLockedState="0" w:defUIPriority="99" w:defSemiHidden="0" w:defUnhideWhenUsed="0" w:defQFormat="0" w:count="376">
     <w:lsdException w:name="Normal" w:uiPriority="0" w:qFormat="1"/>
     <w:lsdException w:name="heading 1" w:uiPriority="0" w:qFormat="1"/>
     <w:lsdException w:name="heading 2" w:uiPriority="0" w:qFormat="1"/>
@@ -59895,6 +61074,7 @@
     <w:lsdException w:name="Smart Hyperlink" w:semiHidden="1" w:unhideWhenUsed="1"/>
     <w:lsdException w:name="Hashtag" w:semiHidden="1" w:unhideWhenUsed="1"/>
     <w:lsdException w:name="Unresolved Mention" w:semiHidden="1" w:unhideWhenUsed="1"/>
+    <w:lsdException w:name="Smart Link" w:semiHidden="1" w:unhideWhenUsed="1"/>
   </w:latentStyles>
   <w:style w:type="paragraph" w:default="1" w:styleId="Normal">
     <w:name w:val="Normal"/>
@@ -60112,6 +61292,7 @@
   <w:style w:type="character" w:default="1" w:styleId="DefaultParagraphFont">
     <w:name w:val="Default Paragraph Font"/>
     <w:uiPriority w:val="1"/>
+    <w:semiHidden/>
     <w:unhideWhenUsed/>
   </w:style>
   <w:style w:type="table" w:default="1" w:styleId="TableNormal">
@@ -61191,7 +62372,7 @@
 </file>
 
 <file path=customXml/itemProps1.xml><?xml version="1.0" encoding="utf-8"?>
-<ds:datastoreItem xmlns:ds="http://schemas.openxmlformats.org/officeDocument/2006/customXml" ds:itemID="{DF199EBA-E86D-44B8-AE0D-11656BF65A3B}">
+<ds:datastoreItem xmlns:ds="http://schemas.openxmlformats.org/officeDocument/2006/customXml" ds:itemID="{3F994954-ACDA-2E4F-B984-11FED3BFA9B4}">
   <ds:schemaRefs>
     <ds:schemaRef ds:uri="http://schemas.openxmlformats.org/officeDocument/2006/bibliography"/>
   </ds:schemaRefs>

</xml_diff>

<commit_message>
sql laused kontrollitud, lisatud kontrollimise fail, kõik töötab, kõik korrastatud
</commit_message>
<xml_diff>
--- a/docs/main_document.docx
+++ b/docs/main_document.docx
@@ -9349,7 +9349,19 @@
               <w:rPr>
                 <w:color w:val="0070C0"/>
               </w:rPr>
-              <w:t xml:space="preserve"> (t192406_Autorendi_juhataja)</w:t>
+              <w:t xml:space="preserve"> (</w:t>
+            </w:r>
+            <w:r>
+              <w:rPr>
+                <w:color w:val="0070C0"/>
+              </w:rPr>
+              <w:t>t192406_autorendi_juhataja</w:t>
+            </w:r>
+            <w:r>
+              <w:rPr>
+                <w:color w:val="0070C0"/>
+              </w:rPr>
+              <w:t>)</w:t>
             </w:r>
             <w:r>
               <w:rPr>
@@ -10117,7 +10129,15 @@
             </w:r>
             <w:proofErr w:type="spellEnd"/>
             <w:r>
-              <w:t xml:space="preserve"> iseseisva töö hindamismudeli alusel enne esitamist ise üle kontrollinud?</w:t>
+              <w:t xml:space="preserve"> </w:t>
+            </w:r>
+            <w:proofErr w:type="spellStart"/>
+            <w:r>
+              <w:t>iseseisva</w:t>
+            </w:r>
+            <w:proofErr w:type="spellEnd"/>
+            <w:r>
+              <w:t xml:space="preserve"> töö hindamismudeli alusel enne esitamist ise üle kontrollinud?</w:t>
             </w:r>
           </w:p>
         </w:tc>
@@ -18843,6 +18863,7 @@
               <w:rPr>
                 <w:sz w:val="24"/>
               </w:rPr>
+              <w:lastRenderedPageBreak/>
               <w:t>keel</w:t>
             </w:r>
           </w:p>
@@ -19393,6 +19414,7 @@
               <w:rPr>
                 <w:sz w:val="24"/>
               </w:rPr>
+              <w:lastRenderedPageBreak/>
               <w:t>varukoopiad</w:t>
             </w:r>
           </w:p>
@@ -45310,7 +45332,7 @@
         <w:shd w:val="clear" w:color="auto" w:fill="E7E6E6" w:themeFill="background2"/>
       </w:pPr>
       <w:r>
-        <w:t>CONSTRAINT CHK_Auto_reg_aeg_on_vahemikus CHECK ((reg_aeg &gt;= '2010-01-01') AND (reg_aeg &lt; '2101-01-01'));,</w:t>
+        <w:t>CONSTRAINT CHK_Auto_reg_aeg_on_vahemikus CHECK ((reg_aeg &gt;= '2010-01-01') AND (reg_aeg &lt; '2101-01-01'));</w:t>
       </w:r>
     </w:p>
     <w:p>
@@ -45559,128 +45581,73 @@
     </w:p>
     <w:p>
       <w:pPr>
+        <w:pStyle w:val="FORMATTEDCODE"/>
         <w:shd w:val="clear" w:color="auto" w:fill="E7E6E6" w:themeFill="background2"/>
-        <w:rPr>
-          <w:rFonts w:ascii="Consolas" w:hAnsi="Consolas"/>
-          <w:lang w:val="et-EE" w:eastAsia="ja-JP"/>
-        </w:rPr>
-      </w:pPr>
-      <w:r>
-        <w:rPr>
-          <w:rFonts w:ascii="Consolas" w:hAnsi="Consolas"/>
-          <w:lang w:val="et-EE" w:eastAsia="ja-JP"/>
-        </w:rPr>
+      </w:pPr>
+      <w:r>
         <w:t xml:space="preserve">CREATE OR REPLACE VIEW </w:t>
       </w:r>
       <w:r>
         <w:rPr>
-          <w:rFonts w:ascii="Consolas" w:hAnsi="Consolas"/>
           <w:b/>
-          <w:lang w:val="et-EE" w:eastAsia="ja-JP"/>
         </w:rPr>
         <w:t>Aktiivsed_ja_mitteaktiivsed_autod</w:t>
       </w:r>
       <w:r>
-        <w:rPr>
-          <w:rFonts w:ascii="Consolas" w:hAnsi="Consolas"/>
-          <w:lang w:val="et-EE" w:eastAsia="ja-JP"/>
-        </w:rPr>
         <w:t xml:space="preserve"> WITH (security_barrier) AS</w:t>
       </w:r>
     </w:p>
     <w:p>
       <w:pPr>
+        <w:pStyle w:val="FORMATTEDCODE"/>
         <w:shd w:val="clear" w:color="auto" w:fill="E7E6E6" w:themeFill="background2"/>
-        <w:rPr>
-          <w:rFonts w:ascii="Consolas" w:hAnsi="Consolas"/>
-          <w:lang w:val="et-EE" w:eastAsia="ja-JP"/>
-        </w:rPr>
-      </w:pPr>
-      <w:r>
-        <w:rPr>
-          <w:rFonts w:ascii="Consolas" w:hAnsi="Consolas"/>
-          <w:lang w:val="et-EE" w:eastAsia="ja-JP"/>
-        </w:rPr>
+      </w:pPr>
+      <w:r>
         <w:t>SELECT Auto.auto_kood, Auto.nimetus AS auto_nimetus, Auto_seisundi_liik.nimetus AS hetke_seisund, Auto_mark.nimetus AS mark, Auto.mudel, Auto.valjalaske_aasta, Auto.reg_number, Auto.vin_kood</w:t>
       </w:r>
     </w:p>
     <w:p>
       <w:pPr>
+        <w:pStyle w:val="FORMATTEDCODE"/>
         <w:shd w:val="clear" w:color="auto" w:fill="E7E6E6" w:themeFill="background2"/>
-        <w:rPr>
-          <w:rFonts w:ascii="Consolas" w:hAnsi="Consolas"/>
-          <w:lang w:val="et-EE" w:eastAsia="ja-JP"/>
-        </w:rPr>
-      </w:pPr>
-      <w:r>
-        <w:rPr>
-          <w:rFonts w:ascii="Consolas" w:hAnsi="Consolas"/>
-          <w:lang w:val="et-EE" w:eastAsia="ja-JP"/>
-        </w:rPr>
+      </w:pPr>
+      <w:r>
         <w:t>FROM Auto</w:t>
       </w:r>
     </w:p>
     <w:p>
       <w:pPr>
+        <w:pStyle w:val="FORMATTEDCODE"/>
         <w:shd w:val="clear" w:color="auto" w:fill="E7E6E6" w:themeFill="background2"/>
-        <w:rPr>
-          <w:rFonts w:ascii="Consolas" w:hAnsi="Consolas"/>
-          <w:lang w:val="et-EE" w:eastAsia="ja-JP"/>
-        </w:rPr>
-      </w:pPr>
-      <w:r>
-        <w:rPr>
-          <w:rFonts w:ascii="Consolas" w:hAnsi="Consolas"/>
-          <w:lang w:val="et-EE" w:eastAsia="ja-JP"/>
-        </w:rPr>
+      </w:pPr>
+      <w:r>
         <w:t>INNER JOIN Auto_mark ON Auto_mark.auto_mark_kood = Auto.auto_mark_kood</w:t>
       </w:r>
     </w:p>
     <w:p>
       <w:pPr>
+        <w:pStyle w:val="FORMATTEDCODE"/>
         <w:shd w:val="clear" w:color="auto" w:fill="E7E6E6" w:themeFill="background2"/>
-        <w:rPr>
-          <w:rFonts w:ascii="Consolas" w:hAnsi="Consolas"/>
-          <w:lang w:val="et-EE" w:eastAsia="ja-JP"/>
-        </w:rPr>
-      </w:pPr>
-      <w:r>
-        <w:rPr>
-          <w:rFonts w:ascii="Consolas" w:hAnsi="Consolas"/>
-          <w:lang w:val="et-EE" w:eastAsia="ja-JP"/>
-        </w:rPr>
+      </w:pPr>
+      <w:r>
         <w:t>INNER JOIN Auto_seisundi_liik ON Auto_seisundi_liik.auto_seisundi_liik_kood = Auto.auto_seisundi_liik_kood</w:t>
       </w:r>
     </w:p>
     <w:p>
       <w:pPr>
+        <w:pStyle w:val="FORMATTEDCODE"/>
         <w:shd w:val="clear" w:color="auto" w:fill="E7E6E6" w:themeFill="background2"/>
-        <w:rPr>
-          <w:rFonts w:ascii="Consolas" w:hAnsi="Consolas"/>
-          <w:lang w:val="et-EE" w:eastAsia="ja-JP"/>
-        </w:rPr>
-      </w:pPr>
-      <w:r>
-        <w:rPr>
-          <w:rFonts w:ascii="Consolas" w:hAnsi="Consolas"/>
-          <w:lang w:val="et-EE" w:eastAsia="ja-JP"/>
-        </w:rPr>
+      </w:pPr>
+      <w:r>
         <w:t>WHERE ((Auto.auto_seisundi_liik_kood) IN (2,3))</w:t>
       </w:r>
     </w:p>
     <w:p>
       <w:pPr>
+        <w:pStyle w:val="FORMATTEDCODE"/>
         <w:shd w:val="clear" w:color="auto" w:fill="E7E6E6" w:themeFill="background2"/>
-        <w:rPr>
-          <w:rFonts w:ascii="Consolas" w:hAnsi="Consolas"/>
-          <w:lang w:val="et-EE" w:eastAsia="ja-JP"/>
-        </w:rPr>
-      </w:pPr>
-      <w:r>
-        <w:rPr>
-          <w:rFonts w:ascii="Consolas" w:hAnsi="Consolas"/>
-          <w:lang w:val="et-EE" w:eastAsia="ja-JP"/>
-        </w:rPr>
+      </w:pPr>
+      <w:r>
         <w:t>ORDER BY hetke_seisund, Auto.auto_kood;</w:t>
       </w:r>
     </w:p>
@@ -45705,112 +45672,64 @@
     <w:p/>
     <w:p>
       <w:pPr>
+        <w:pStyle w:val="FORMATTEDCODE"/>
         <w:shd w:val="clear" w:color="auto" w:fill="E7E6E6" w:themeFill="background2"/>
-        <w:rPr>
-          <w:rFonts w:ascii="Consolas" w:hAnsi="Consolas"/>
-          <w:lang w:val="et-EE" w:eastAsia="ja-JP"/>
-        </w:rPr>
-      </w:pPr>
-      <w:r>
-        <w:rPr>
-          <w:rFonts w:ascii="Consolas" w:hAnsi="Consolas"/>
-          <w:lang w:val="et-EE" w:eastAsia="ja-JP"/>
-        </w:rPr>
+      </w:pPr>
+      <w:r>
         <w:t xml:space="preserve">CREATE OR REPLACE VIEW </w:t>
       </w:r>
       <w:r>
         <w:rPr>
-          <w:rFonts w:ascii="Consolas" w:hAnsi="Consolas"/>
           <w:b/>
-          <w:lang w:val="et-EE" w:eastAsia="ja-JP"/>
         </w:rPr>
         <w:t>Autode_kategooriate_omamine</w:t>
       </w:r>
       <w:r>
-        <w:rPr>
-          <w:rFonts w:ascii="Consolas" w:hAnsi="Consolas"/>
-          <w:lang w:val="et-EE" w:eastAsia="ja-JP"/>
-        </w:rPr>
         <w:t xml:space="preserve"> WITH (security_barrier) AS</w:t>
       </w:r>
     </w:p>
     <w:p>
       <w:pPr>
+        <w:pStyle w:val="FORMATTEDCODE"/>
         <w:shd w:val="clear" w:color="auto" w:fill="E7E6E6" w:themeFill="background2"/>
-        <w:rPr>
-          <w:rFonts w:ascii="Consolas" w:hAnsi="Consolas"/>
-          <w:lang w:val="et-EE" w:eastAsia="ja-JP"/>
-        </w:rPr>
-      </w:pPr>
-      <w:r>
-        <w:rPr>
-          <w:rFonts w:ascii="Consolas" w:hAnsi="Consolas"/>
-          <w:lang w:val="et-EE" w:eastAsia="ja-JP"/>
-        </w:rPr>
+      </w:pPr>
+      <w:r>
         <w:t>SELECT Auto_kategooria_omamine.auto_kood, CONCAT(Auto_kategooria.nimetus, ' (', Auto_kategooria_tyyp.nimetus, ')') AS kategooria</w:t>
       </w:r>
     </w:p>
     <w:p>
       <w:pPr>
+        <w:pStyle w:val="FORMATTEDCODE"/>
         <w:shd w:val="clear" w:color="auto" w:fill="E7E6E6" w:themeFill="background2"/>
-        <w:rPr>
-          <w:rFonts w:ascii="Consolas" w:hAnsi="Consolas"/>
-          <w:lang w:val="et-EE" w:eastAsia="ja-JP"/>
-        </w:rPr>
-      </w:pPr>
-      <w:r>
-        <w:rPr>
-          <w:rFonts w:ascii="Consolas" w:hAnsi="Consolas"/>
-          <w:lang w:val="et-EE" w:eastAsia="ja-JP"/>
-        </w:rPr>
+      </w:pPr>
+      <w:r>
         <w:t>FROM Auto_kategooria_omamine</w:t>
       </w:r>
     </w:p>
     <w:p>
       <w:pPr>
+        <w:pStyle w:val="FORMATTEDCODE"/>
         <w:shd w:val="clear" w:color="auto" w:fill="E7E6E6" w:themeFill="background2"/>
-        <w:rPr>
-          <w:rFonts w:ascii="Consolas" w:hAnsi="Consolas"/>
-          <w:lang w:val="et-EE" w:eastAsia="ja-JP"/>
-        </w:rPr>
-      </w:pPr>
-      <w:r>
-        <w:rPr>
-          <w:rFonts w:ascii="Consolas" w:hAnsi="Consolas"/>
-          <w:lang w:val="et-EE" w:eastAsia="ja-JP"/>
-        </w:rPr>
+      </w:pPr>
+      <w:r>
         <w:t>INNER JOIN Auto_kategooria ON Auto_kategooria_omamine.auto_kategooria_kood = Auto_kategooria.auto_kategooria_kood</w:t>
       </w:r>
     </w:p>
     <w:p>
       <w:pPr>
+        <w:pStyle w:val="FORMATTEDCODE"/>
         <w:shd w:val="clear" w:color="auto" w:fill="E7E6E6" w:themeFill="background2"/>
-        <w:rPr>
-          <w:rFonts w:ascii="Consolas" w:hAnsi="Consolas"/>
-          <w:lang w:val="et-EE" w:eastAsia="ja-JP"/>
-        </w:rPr>
-      </w:pPr>
-      <w:r>
-        <w:rPr>
-          <w:rFonts w:ascii="Consolas" w:hAnsi="Consolas"/>
-          <w:lang w:val="et-EE" w:eastAsia="ja-JP"/>
-        </w:rPr>
+      </w:pPr>
+      <w:r>
         <w:t>INNER JOIN Auto_kategooria_tyyp ON Auto_kategooria.auto_kategooria_tyyp_kood = Auto_kategooria_tyyp.auto_kategooria_tyyp_kood</w:t>
       </w:r>
     </w:p>
     <w:p>
       <w:pPr>
+        <w:pStyle w:val="FORMATTEDCODE"/>
         <w:shd w:val="clear" w:color="auto" w:fill="E7E6E6" w:themeFill="background2"/>
-        <w:rPr>
-          <w:rFonts w:ascii="Consolas" w:hAnsi="Consolas"/>
-          <w:lang w:val="et-EE" w:eastAsia="ja-JP"/>
-        </w:rPr>
-      </w:pPr>
-      <w:r>
-        <w:rPr>
-          <w:rFonts w:ascii="Consolas" w:hAnsi="Consolas"/>
-          <w:lang w:val="et-EE" w:eastAsia="ja-JP"/>
-        </w:rPr>
+      </w:pPr>
+      <w:r>
         <w:t>ORDER BY kategooria;</w:t>
       </w:r>
     </w:p>
@@ -45839,287 +45758,164 @@
     <w:p/>
     <w:p>
       <w:pPr>
+        <w:pStyle w:val="FORMATTEDCODE"/>
         <w:shd w:val="clear" w:color="auto" w:fill="E7E6E6" w:themeFill="background2"/>
-        <w:rPr>
-          <w:rFonts w:ascii="Consolas" w:hAnsi="Consolas"/>
-          <w:lang w:val="et-EE" w:eastAsia="ja-JP"/>
-        </w:rPr>
-      </w:pPr>
-      <w:r>
-        <w:rPr>
-          <w:rFonts w:ascii="Consolas" w:hAnsi="Consolas"/>
-          <w:lang w:val="et-EE" w:eastAsia="ja-JP"/>
-        </w:rPr>
+      </w:pPr>
+      <w:r>
         <w:t xml:space="preserve">CREATE OR REPLACE VIEW </w:t>
       </w:r>
       <w:r>
         <w:rPr>
-          <w:rFonts w:ascii="Consolas" w:hAnsi="Consolas"/>
           <w:b/>
-          <w:lang w:val="et-EE" w:eastAsia="ja-JP"/>
         </w:rPr>
         <w:t>Autode_detailid</w:t>
       </w:r>
       <w:r>
-        <w:rPr>
-          <w:rFonts w:ascii="Consolas" w:hAnsi="Consolas"/>
-          <w:lang w:val="et-EE" w:eastAsia="ja-JP"/>
-        </w:rPr>
         <w:t xml:space="preserve"> WITH (security_barrier) AS</w:t>
       </w:r>
     </w:p>
     <w:p>
       <w:pPr>
+        <w:pStyle w:val="FORMATTEDCODE"/>
         <w:shd w:val="clear" w:color="auto" w:fill="E7E6E6" w:themeFill="background2"/>
-        <w:rPr>
-          <w:rFonts w:ascii="Consolas" w:hAnsi="Consolas"/>
-          <w:lang w:val="et-EE" w:eastAsia="ja-JP"/>
-        </w:rPr>
-      </w:pPr>
-      <w:r>
-        <w:rPr>
-          <w:rFonts w:ascii="Consolas" w:hAnsi="Consolas"/>
-          <w:lang w:val="et-EE" w:eastAsia="ja-JP"/>
-        </w:rPr>
+      </w:pPr>
+      <w:r>
         <w:t>SELECT Auto.auto_kood, Auto.nimetus AS auto_nimetus, Auto_mark.nimetus AS mark, Auto.mudel, Auto.valjalaske_aasta, Auto.mootori_maht, Auto_kytuse_liik.nimetus AS kytuse_liik, Auto.istekohtade_arv, Auto.reg_number, Auto.vin_kood, Auto.reg_aeg, CONCAT_WS(' ' ,Isik.eesnimi, Isik.perenimi, Isik.e_meil) AS registreerija, Auto_seisundi_liik.nimetus AS hetke_seisund</w:t>
       </w:r>
     </w:p>
     <w:p>
       <w:pPr>
+        <w:pStyle w:val="FORMATTEDCODE"/>
         <w:shd w:val="clear" w:color="auto" w:fill="E7E6E6" w:themeFill="background2"/>
-        <w:rPr>
-          <w:rFonts w:ascii="Consolas" w:hAnsi="Consolas"/>
-          <w:lang w:val="et-EE" w:eastAsia="ja-JP"/>
-        </w:rPr>
-      </w:pPr>
-      <w:r>
-        <w:rPr>
-          <w:rFonts w:ascii="Consolas" w:hAnsi="Consolas"/>
-          <w:lang w:val="et-EE" w:eastAsia="ja-JP"/>
-        </w:rPr>
+      </w:pPr>
+      <w:r>
         <w:t>FROM Auto</w:t>
       </w:r>
     </w:p>
     <w:p>
       <w:pPr>
+        <w:pStyle w:val="FORMATTEDCODE"/>
         <w:shd w:val="clear" w:color="auto" w:fill="E7E6E6" w:themeFill="background2"/>
-        <w:rPr>
-          <w:rFonts w:ascii="Consolas" w:hAnsi="Consolas"/>
-          <w:lang w:val="et-EE" w:eastAsia="ja-JP"/>
-        </w:rPr>
-      </w:pPr>
-      <w:r>
-        <w:rPr>
-          <w:rFonts w:ascii="Consolas" w:hAnsi="Consolas"/>
-          <w:lang w:val="et-EE" w:eastAsia="ja-JP"/>
-        </w:rPr>
+      </w:pPr>
+      <w:r>
         <w:t>INNER JOIN Auto_mark ON Auto_mark.auto_mark_kood = Auto.auto_mark_kood</w:t>
       </w:r>
     </w:p>
     <w:p>
       <w:pPr>
+        <w:pStyle w:val="FORMATTEDCODE"/>
         <w:shd w:val="clear" w:color="auto" w:fill="E7E6E6" w:themeFill="background2"/>
-        <w:rPr>
-          <w:rFonts w:ascii="Consolas" w:hAnsi="Consolas"/>
-          <w:lang w:val="et-EE" w:eastAsia="ja-JP"/>
-        </w:rPr>
-      </w:pPr>
-      <w:r>
-        <w:rPr>
-          <w:rFonts w:ascii="Consolas" w:hAnsi="Consolas"/>
-          <w:lang w:val="et-EE" w:eastAsia="ja-JP"/>
-        </w:rPr>
+      </w:pPr>
+      <w:r>
         <w:t>INNER JOIN Auto_kytuse_liik ON Auto_kytuse_liik.auto_kytuse_liik_kood = Auto.auto_kytuse_liik_kood</w:t>
       </w:r>
     </w:p>
     <w:p>
       <w:pPr>
+        <w:pStyle w:val="FORMATTEDCODE"/>
         <w:shd w:val="clear" w:color="auto" w:fill="E7E6E6" w:themeFill="background2"/>
-        <w:rPr>
-          <w:rFonts w:ascii="Consolas" w:hAnsi="Consolas"/>
-          <w:lang w:val="et-EE" w:eastAsia="ja-JP"/>
-        </w:rPr>
-      </w:pPr>
-      <w:r>
-        <w:rPr>
-          <w:rFonts w:ascii="Consolas" w:hAnsi="Consolas"/>
-          <w:lang w:val="et-EE" w:eastAsia="ja-JP"/>
-        </w:rPr>
+      </w:pPr>
+      <w:r>
         <w:t>INNER JOIN Auto_seisundi_liik ON Auto_seisundi_liik.auto_seisundi_liik_kood = Auto.auto_seisundi_liik_kood</w:t>
       </w:r>
     </w:p>
     <w:p>
       <w:pPr>
+        <w:pStyle w:val="FORMATTEDCODE"/>
         <w:shd w:val="clear" w:color="auto" w:fill="E7E6E6" w:themeFill="background2"/>
-        <w:rPr>
-          <w:rFonts w:ascii="Consolas" w:hAnsi="Consolas"/>
-          <w:lang w:val="et-EE" w:eastAsia="ja-JP"/>
-        </w:rPr>
-      </w:pPr>
-      <w:r>
-        <w:rPr>
-          <w:rFonts w:ascii="Consolas" w:hAnsi="Consolas"/>
-          <w:lang w:val="et-EE" w:eastAsia="ja-JP"/>
-        </w:rPr>
+      </w:pPr>
+      <w:r>
         <w:t>INNER JOIN Isik ON Isik.isik_id = Auto.registreerija_id</w:t>
       </w:r>
     </w:p>
     <w:p>
       <w:pPr>
+        <w:pStyle w:val="FORMATTEDCODE"/>
         <w:shd w:val="clear" w:color="auto" w:fill="E7E6E6" w:themeFill="background2"/>
-        <w:rPr>
-          <w:rFonts w:ascii="Consolas" w:hAnsi="Consolas"/>
-          <w:lang w:val="et-EE" w:eastAsia="ja-JP"/>
-        </w:rPr>
-      </w:pPr>
-      <w:r>
-        <w:rPr>
-          <w:rFonts w:ascii="Consolas" w:hAnsi="Consolas"/>
-          <w:lang w:val="et-EE" w:eastAsia="ja-JP"/>
-        </w:rPr>
+      </w:pPr>
+      <w:r>
         <w:t>ORDER BY Auto.auto_kood;</w:t>
       </w:r>
     </w:p>
     <w:p/>
     <w:p>
       <w:pPr>
-        <w:rPr>
-          <w:rFonts w:ascii="Consolas" w:hAnsi="Consolas"/>
-          <w:lang w:val="et-EE" w:eastAsia="ja-JP"/>
-        </w:rPr>
-      </w:pPr>
-      <w:r>
-        <w:rPr>
-          <w:rFonts w:ascii="Consolas" w:hAnsi="Consolas"/>
-          <w:lang w:val="et-EE" w:eastAsia="ja-JP"/>
-        </w:rPr>
+        <w:pStyle w:val="FORMATTEDCODE"/>
+      </w:pPr>
+      <w:r>
         <w:t xml:space="preserve">COMMENT ON VIEW </w:t>
       </w:r>
       <w:r>
         <w:rPr>
-          <w:rFonts w:ascii="Consolas" w:hAnsi="Consolas"/>
           <w:b/>
-          <w:lang w:val="et-EE" w:eastAsia="ja-JP"/>
         </w:rPr>
         <w:t>Autode_detailid</w:t>
       </w:r>
       <w:r>
-        <w:rPr>
-          <w:rFonts w:ascii="Consolas" w:hAnsi="Consolas"/>
-          <w:lang w:val="et-EE" w:eastAsia="ja-JP"/>
-        </w:rPr>
         <w:t xml:space="preserve"> IS 'Vaade, mis kuvab vaatamiseks mõeldud väljades auto põhiandmed (auto_kood, nimetus, mark, mudel, valjalaske_aasta, mootori_maht, auto_kütuse_liik, istekohtade_arv, reg_number, vin_kood, registreerimise aeg, registreerinud töötaja eesnimi, perenimi ja e-meili aadress, hetke_seisund). Vaade on mõeldud kasutamiseks juhatajale või autode haldurile, kes tahab mingil põhjusel vaadata autode detailseid andmeid. Kasutatakse ka kõikide autode nimekirja kuvamiseks. Vaade realiseerib operatsioone OP8.1 ja OP8.2.';</w:t>
       </w:r>
     </w:p>
     <w:p/>
     <w:p>
       <w:pPr>
+        <w:pStyle w:val="FORMATTEDCODE"/>
         <w:shd w:val="clear" w:color="auto" w:fill="E7E6E6" w:themeFill="background2"/>
-        <w:rPr>
-          <w:rFonts w:ascii="Consolas" w:hAnsi="Consolas"/>
-          <w:lang w:val="et-EE" w:eastAsia="ja-JP"/>
-        </w:rPr>
-      </w:pPr>
-      <w:r>
-        <w:rPr>
-          <w:rFonts w:ascii="Consolas" w:hAnsi="Consolas"/>
-          <w:lang w:val="et-EE" w:eastAsia="ja-JP"/>
-        </w:rPr>
+      </w:pPr>
+      <w:r>
         <w:t xml:space="preserve">CREATE OR REPLACE VIEW </w:t>
       </w:r>
       <w:r>
         <w:rPr>
-          <w:rFonts w:ascii="Consolas" w:hAnsi="Consolas"/>
           <w:b/>
-          <w:lang w:val="et-EE" w:eastAsia="ja-JP"/>
         </w:rPr>
         <w:t>Autode_koondaruanne</w:t>
       </w:r>
       <w:r>
-        <w:rPr>
-          <w:rFonts w:ascii="Consolas" w:hAnsi="Consolas"/>
-          <w:lang w:val="et-EE" w:eastAsia="ja-JP"/>
-        </w:rPr>
         <w:t xml:space="preserve"> WITH (security_barrier) AS</w:t>
       </w:r>
     </w:p>
     <w:p>
       <w:pPr>
+        <w:pStyle w:val="FORMATTEDCODE"/>
         <w:shd w:val="clear" w:color="auto" w:fill="E7E6E6" w:themeFill="background2"/>
-        <w:rPr>
-          <w:rFonts w:ascii="Consolas" w:hAnsi="Consolas"/>
-          <w:lang w:val="et-EE" w:eastAsia="ja-JP"/>
-        </w:rPr>
-      </w:pPr>
-      <w:r>
-        <w:rPr>
-          <w:rFonts w:ascii="Consolas" w:hAnsi="Consolas"/>
-          <w:lang w:val="et-EE" w:eastAsia="ja-JP"/>
-        </w:rPr>
+      </w:pPr>
+      <w:r>
         <w:t>SELECT Auto_seisundi_liik.auto_seisundi_liik_kood, UPPER(Auto_seisundi_liik.nimetus) AS auto_seisundi_liik_nimetus, Count(Auto.auto_kood) AS autode_arv_seisundis</w:t>
       </w:r>
     </w:p>
     <w:p>
       <w:pPr>
+        <w:pStyle w:val="FORMATTEDCODE"/>
         <w:shd w:val="clear" w:color="auto" w:fill="E7E6E6" w:themeFill="background2"/>
-        <w:rPr>
-          <w:rFonts w:ascii="Consolas" w:hAnsi="Consolas"/>
-          <w:lang w:val="et-EE" w:eastAsia="ja-JP"/>
-        </w:rPr>
-      </w:pPr>
-      <w:r>
-        <w:rPr>
-          <w:rFonts w:ascii="Consolas" w:hAnsi="Consolas"/>
-          <w:lang w:val="et-EE" w:eastAsia="ja-JP"/>
-        </w:rPr>
+      </w:pPr>
+      <w:r>
         <w:t>FROM Auto_seisundi_liik</w:t>
       </w:r>
     </w:p>
     <w:p>
       <w:pPr>
+        <w:pStyle w:val="FORMATTEDCODE"/>
         <w:shd w:val="clear" w:color="auto" w:fill="E7E6E6" w:themeFill="background2"/>
-        <w:rPr>
-          <w:rFonts w:ascii="Consolas" w:hAnsi="Consolas"/>
-          <w:lang w:val="et-EE" w:eastAsia="ja-JP"/>
-        </w:rPr>
-      </w:pPr>
-      <w:r>
-        <w:rPr>
-          <w:rFonts w:ascii="Consolas" w:hAnsi="Consolas"/>
-          <w:lang w:val="et-EE" w:eastAsia="ja-JP"/>
-        </w:rPr>
+      </w:pPr>
+      <w:r>
         <w:t>LEFT JOIN Auto ON Auto_seisundi_liik.auto_seisundi_liik_kood = Auto.auto_seisundi_liik_kood</w:t>
       </w:r>
     </w:p>
     <w:p>
       <w:pPr>
+        <w:pStyle w:val="FORMATTEDCODE"/>
         <w:shd w:val="clear" w:color="auto" w:fill="E7E6E6" w:themeFill="background2"/>
-        <w:rPr>
-          <w:rFonts w:ascii="Consolas" w:hAnsi="Consolas"/>
-          <w:lang w:val="et-EE" w:eastAsia="ja-JP"/>
-        </w:rPr>
-      </w:pPr>
-      <w:r>
-        <w:rPr>
-          <w:rFonts w:ascii="Consolas" w:hAnsi="Consolas"/>
-          <w:lang w:val="et-EE" w:eastAsia="ja-JP"/>
-        </w:rPr>
+      </w:pPr>
+      <w:r>
         <w:t>GROUP BY Auto_seisundi_liik.auto_seisundi_liik_kood, auto_seisundi_liik_nimetus</w:t>
       </w:r>
     </w:p>
     <w:p>
       <w:pPr>
+        <w:pStyle w:val="FORMATTEDCODE"/>
         <w:shd w:val="clear" w:color="auto" w:fill="E7E6E6" w:themeFill="background2"/>
-        <w:rPr>
-          <w:rFonts w:ascii="Consolas" w:hAnsi="Consolas"/>
-          <w:lang w:val="et-EE" w:eastAsia="ja-JP"/>
-        </w:rPr>
-      </w:pPr>
-      <w:r>
-        <w:rPr>
-          <w:rFonts w:ascii="Consolas" w:hAnsi="Consolas"/>
-          <w:lang w:val="et-EE" w:eastAsia="ja-JP"/>
-        </w:rPr>
+      </w:pPr>
+      <w:r>
         <w:t>ORDER BY autode_arv_seisundis DESC , auto_seisundi_liik_nimetus;</w:t>
       </w:r>
     </w:p>
@@ -46138,7 +45934,11 @@
         <w:t>Autode_koondaruanne</w:t>
       </w:r>
       <w:r>
-        <w:t xml:space="preserve"> IS 'Vaade, mis kuvab iga auto elutsükli seisundi kohta selle seisundi koodi, nimetuse (suurtähtedega) ja hetkel selles seisundis olevate autode arvu. Vaade on mõeldud kasutamiseks juhatajale, kes soovib sisendit juhtimisotsuste tegemiseks. Vaade realiseerib operatsiooni OP10.1.';</w:t>
+        <w:t xml:space="preserve"> IS 'Vaade, mis kuvab iga auto elutsükli seisundi kohta selle seisundi koodi, nimetuse (suurtähtedega) ja hetkel selles seisundis olevate autode arvu. Vaade on mõeldud kasutamiseks juhatajale, kes soovib sisendit </w:t>
+      </w:r>
+      <w:r>
+        <w:lastRenderedPageBreak/>
+        <w:t>juhtimisotsuste tegemiseks. Vaade realiseerib operatsiooni OP10.1.';</w:t>
       </w:r>
     </w:p>
     <w:p/>
@@ -46576,6 +46376,7 @@
         <w:shd w:val="clear" w:color="auto" w:fill="E7E6E6" w:themeFill="background2"/>
       </w:pPr>
       <w:r>
+        <w:lastRenderedPageBreak/>
         <w:tab/>
         <w:t>(OLD.auto_seisundi_liik_kood = NEW.auto_seisundi_liik_kood) OR</w:t>
       </w:r>
@@ -46586,7 +46387,6 @@
         <w:shd w:val="clear" w:color="auto" w:fill="E7E6E6" w:themeFill="background2"/>
       </w:pPr>
       <w:r>
-        <w:lastRenderedPageBreak/>
         <w:tab/>
         <w:t>(OLD.auto_seisundi_liik_kood = 1 AND NEW.auto_seisundi_liik_kood = 2) OR</w:t>
       </w:r>
@@ -46943,6 +46743,7 @@
         <w:shd w:val="clear" w:color="auto" w:fill="E7E6E6" w:themeFill="background2"/>
       </w:pPr>
       <w:r>
+        <w:lastRenderedPageBreak/>
         <w:t>WITH muudatus AS</w:t>
       </w:r>
     </w:p>
@@ -46961,7 +46762,6 @@
         <w:shd w:val="clear" w:color="auto" w:fill="E7E6E6" w:themeFill="background2"/>
       </w:pPr>
       <w:r>
-        <w:lastRenderedPageBreak/>
         <w:t>WHERE auto_kood=p_auto_kood AND auto_seisundi_liik_kood=2 RETURNING auto_kood)</w:t>
       </w:r>
     </w:p>
@@ -47146,10 +46946,172 @@
         <w:t xml:space="preserve"> IS 'Selle funktsiooni abil lõpetatakse autot, mis on seisundis "Aktiivne" või "Mitteaktiivne". Parameetri p_auto_kood oodatav väärtus on aktiveeritava auto kood. Funktsioon realiseerib operatsiooni OP5.';</w:t>
       </w:r>
     </w:p>
+    <w:p/>
     <w:p>
       <w:pPr>
         <w:pStyle w:val="FORMATTEDCODE"/>
-      </w:pPr>
+        <w:shd w:val="clear" w:color="auto" w:fill="E7E6E6" w:themeFill="background2"/>
+        <w:rPr>
+          <w:b/>
+        </w:rPr>
+      </w:pPr>
+      <w:r>
+        <w:t xml:space="preserve">CREATE OR REPLACE FUNCTION </w:t>
+      </w:r>
+      <w:r>
+        <w:rPr>
+          <w:b/>
+        </w:rPr>
+        <w:t>f_autendi_juhataja(p_e_meil text, p_parool text)</w:t>
+      </w:r>
+    </w:p>
+    <w:p>
+      <w:pPr>
+        <w:pStyle w:val="FORMATTEDCODE"/>
+        <w:shd w:val="clear" w:color="auto" w:fill="E7E6E6" w:themeFill="background2"/>
+      </w:pPr>
+      <w:r>
+        <w:t>RETURNS boolean AS $$</w:t>
+      </w:r>
+    </w:p>
+    <w:p>
+      <w:pPr>
+        <w:pStyle w:val="FORMATTEDCODE"/>
+        <w:shd w:val="clear" w:color="auto" w:fill="E7E6E6" w:themeFill="background2"/>
+      </w:pPr>
+      <w:r>
+        <w:t>DECLARE rslt boolean;</w:t>
+      </w:r>
+    </w:p>
+    <w:p>
+      <w:pPr>
+        <w:pStyle w:val="FORMATTEDCODE"/>
+        <w:shd w:val="clear" w:color="auto" w:fill="E7E6E6" w:themeFill="background2"/>
+      </w:pPr>
+      <w:r>
+        <w:t>BEGIN</w:t>
+      </w:r>
+    </w:p>
+    <w:p>
+      <w:pPr>
+        <w:pStyle w:val="FORMATTEDCODE"/>
+        <w:shd w:val="clear" w:color="auto" w:fill="E7E6E6" w:themeFill="background2"/>
+      </w:pPr>
+      <w:r>
+        <w:t>SELECT INTO rslt (parool = public.crypt(p_parool, parool))</w:t>
+      </w:r>
+    </w:p>
+    <w:p>
+      <w:pPr>
+        <w:pStyle w:val="FORMATTEDCODE"/>
+        <w:shd w:val="clear" w:color="auto" w:fill="E7E6E6" w:themeFill="background2"/>
+      </w:pPr>
+      <w:r>
+        <w:t>FROM Isik</w:t>
+      </w:r>
+    </w:p>
+    <w:p>
+      <w:pPr>
+        <w:pStyle w:val="FORMATTEDCODE"/>
+        <w:shd w:val="clear" w:color="auto" w:fill="E7E6E6" w:themeFill="background2"/>
+      </w:pPr>
+      <w:r>
+        <w:t>INNER JOIN Tootaja ON Isik.isik_id = Tootaja.isik_id</w:t>
+      </w:r>
+    </w:p>
+    <w:p>
+      <w:pPr>
+        <w:pStyle w:val="FORMATTEDCODE"/>
+        <w:shd w:val="clear" w:color="auto" w:fill="E7E6E6" w:themeFill="background2"/>
+      </w:pPr>
+      <w:r>
+        <w:t>WHERE</w:t>
+      </w:r>
+    </w:p>
+    <w:p>
+      <w:pPr>
+        <w:pStyle w:val="FORMATTEDCODE"/>
+        <w:shd w:val="clear" w:color="auto" w:fill="E7E6E6" w:themeFill="background2"/>
+      </w:pPr>
+      <w:r>
+        <w:t>Lower(Isik.e_meil)=Lower(p_e_meil) AND</w:t>
+      </w:r>
+    </w:p>
+    <w:p>
+      <w:pPr>
+        <w:pStyle w:val="FORMATTEDCODE"/>
+        <w:shd w:val="clear" w:color="auto" w:fill="E7E6E6" w:themeFill="background2"/>
+      </w:pPr>
+      <w:r>
+        <w:t xml:space="preserve">Isik.isiku_seisundi_liik_kood = 1 AND Tootaja.amet_kood=1 AND </w:t>
+      </w:r>
+    </w:p>
+    <w:p>
+      <w:pPr>
+        <w:pStyle w:val="FORMATTEDCODE"/>
+        <w:shd w:val="clear" w:color="auto" w:fill="E7E6E6" w:themeFill="background2"/>
+      </w:pPr>
+      <w:r>
+        <w:t>Tootaja.tootaja_seisundi_liik_kood IN (1, 2, 3, 6);</w:t>
+      </w:r>
+    </w:p>
+    <w:p>
+      <w:pPr>
+        <w:pStyle w:val="FORMATTEDCODE"/>
+        <w:shd w:val="clear" w:color="auto" w:fill="E7E6E6" w:themeFill="background2"/>
+      </w:pPr>
+      <w:r>
+        <w:t>RETURN coalesce(rslt, FALSE);</w:t>
+      </w:r>
+    </w:p>
+    <w:p>
+      <w:pPr>
+        <w:pStyle w:val="FORMATTEDCODE"/>
+        <w:shd w:val="clear" w:color="auto" w:fill="E7E6E6" w:themeFill="background2"/>
+      </w:pPr>
+      <w:r>
+        <w:t>END;</w:t>
+      </w:r>
+    </w:p>
+    <w:p>
+      <w:pPr>
+        <w:pStyle w:val="FORMATTEDCODE"/>
+        <w:shd w:val="clear" w:color="auto" w:fill="E7E6E6" w:themeFill="background2"/>
+      </w:pPr>
+      <w:r>
+        <w:t>$$ LANGUAGE plpgsql SECURITY DEFINER STABLE</w:t>
+      </w:r>
+    </w:p>
+    <w:p>
+      <w:pPr>
+        <w:pStyle w:val="FORMATTEDCODE"/>
+        <w:shd w:val="clear" w:color="auto" w:fill="E7E6E6" w:themeFill="background2"/>
+      </w:pPr>
+      <w:r>
+        <w:t>SET search_path = public, pg_temp;</w:t>
+      </w:r>
+    </w:p>
+    <w:p/>
+    <w:p>
+      <w:pPr>
+        <w:pStyle w:val="FORMATTEDCODE"/>
+      </w:pPr>
+      <w:r>
+        <w:t xml:space="preserve">COMMENT ON FUNCTION </w:t>
+      </w:r>
+      <w:r>
+        <w:rPr>
+          <w:b/>
+        </w:rPr>
+        <w:t>f_autendi_juhataja(p_e_meil text, p_parool text)</w:t>
+      </w:r>
+      <w:r>
+        <w:t xml:space="preserve"> IS 'Selle funktsiooni abil autenditakse juhataja. Parameetri p_e_meil oodatav väärtus on tõstutundetu kasutajanimi (e-meil) ja </w:t>
+      </w:r>
+      <w:r>
+        <w:lastRenderedPageBreak/>
+        <w:t>p_parool oodatav väärtus on tõstutundlik avatekstiline parool. Juhatajal on õigus süsteemi siseneda vaid siis, kui tema seisundiks on "Tööl", "Puhkusel", "Haiguslehel" või "Katseajal".';</w:t>
+      </w:r>
     </w:p>
     <w:p>
       <w:pPr>
@@ -47373,7 +47335,6 @@
         <w:shd w:val="clear" w:color="auto" w:fill="E7E6E6" w:themeFill="background2"/>
       </w:pPr>
       <w:r>
-        <w:lastRenderedPageBreak/>
         <w:t xml:space="preserve">CREATE INDEX </w:t>
       </w:r>
       <w:r>
@@ -47513,6 +47474,7 @@
         <w:shd w:val="clear" w:color="auto" w:fill="E7E6E6" w:themeFill="background2"/>
       </w:pPr>
       <w:r>
+        <w:lastRenderedPageBreak/>
         <w:t xml:space="preserve">CREATE UNIQUE INDEX </w:t>
       </w:r>
       <w:r>
@@ -47552,8 +47514,22 @@
         <w:shd w:val="clear" w:color="auto" w:fill="E7E6E6" w:themeFill="background2"/>
       </w:pPr>
       <w:r>
-        <w:t>INSERT INTO amet (amet_kood, nimetus, kirjeldus) VALUES (1, 'Juhataja', NULL);</w:t>
-      </w:r>
+        <w:t xml:space="preserve">INSERT INTO amet (amet_kood, nimetus, kirjeldus) VALUES (1, 'Juhataja', </w:t>
+      </w:r>
+      <w:r>
+        <w:t>'</w:t>
+      </w:r>
+      <w:r>
+        <w:t>Organisatsiooni juhtimine ja põhiliste otsuste tegemine ettevõtte eesmärkide saavutamiseks.</w:t>
+      </w:r>
+      <w:r>
+        <w:t>'</w:t>
+      </w:r>
+      <w:r>
+        <w:t>);</w:t>
+      </w:r>
+      <w:bookmarkStart w:id="147" w:name="_GoBack"/>
+      <w:bookmarkEnd w:id="147"/>
     </w:p>
     <w:p>
       <w:pPr>
@@ -47636,7 +47612,6 @@
         <w:shd w:val="clear" w:color="auto" w:fill="E7E6E6" w:themeFill="background2"/>
       </w:pPr>
       <w:r>
-        <w:lastRenderedPageBreak/>
         <w:t>INSERT INTO auto_kategooria (auto_kategooria_kood, nimetus, auto_kategooria_tyyp_kood) VALUES (4, 'Minibuss', 1);</w:t>
       </w:r>
     </w:p>
@@ -47648,21 +47623,24 @@
       <w:r>
         <w:t>INSERT INTO auto_kategooria (auto_kategooria_kood, nimetus, auto_kategooria_tyyp_kood) VALUES (5, 'Kaubik', 1);</w:t>
       </w:r>
+      <w:r>
+        <w:t xml:space="preserve"> </w:t>
+      </w:r>
     </w:p>
     <w:p>
       <w:pPr>
         <w:pStyle w:val="FORMATTEDCODE"/>
         <w:shd w:val="clear" w:color="auto" w:fill="E7E6E6" w:themeFill="background2"/>
       </w:pPr>
+      <w:r>
+        <w:t>INSERT INTO auto_kategooria (auto_kategooria_kood, nimetus, auto_kategooria_tyyp_kood) VALUES (6, 'Džiip', 1);</w:t>
+      </w:r>
     </w:p>
     <w:p>
       <w:pPr>
         <w:pStyle w:val="FORMATTEDCODE"/>
         <w:shd w:val="clear" w:color="auto" w:fill="E7E6E6" w:themeFill="background2"/>
       </w:pPr>
-      <w:r>
-        <w:t>INSERT INTO auto_kytuse_liik (auto_kytuse_liik_kood, nimetus) VALUES (1, 'Bensiin');</w:t>
-      </w:r>
     </w:p>
     <w:p>
       <w:pPr>
@@ -47670,7 +47648,7 @@
         <w:shd w:val="clear" w:color="auto" w:fill="E7E6E6" w:themeFill="background2"/>
       </w:pPr>
       <w:r>
-        <w:t>INSERT INTO auto_kytuse_liik (auto_kytuse_liik_kood, nimetus) VALUES (2, 'Diisel');</w:t>
+        <w:t>INSERT INTO auto_kytuse_liik (auto_kytuse_liik_kood, nimetus) VALUES (1, 'Bensiin');</w:t>
       </w:r>
     </w:p>
     <w:p>
@@ -47679,7 +47657,7 @@
         <w:shd w:val="clear" w:color="auto" w:fill="E7E6E6" w:themeFill="background2"/>
       </w:pPr>
       <w:r>
-        <w:t>INSERT INTO auto_kytuse_liik (auto_kytuse_liik_kood, nimetus) VALUES (3, 'Gaas');</w:t>
+        <w:t>INSERT INTO auto_kytuse_liik (auto_kytuse_liik_kood, nimetus) VALUES (2, 'Diisel');</w:t>
       </w:r>
     </w:p>
     <w:p>
@@ -47688,7 +47666,7 @@
         <w:shd w:val="clear" w:color="auto" w:fill="E7E6E6" w:themeFill="background2"/>
       </w:pPr>
       <w:r>
-        <w:t>INSERT INTO auto_kytuse_liik (auto_kytuse_liik_kood, nimetus) VALUES (4, 'Pistikhübriid');</w:t>
+        <w:t>INSERT INTO auto_kytuse_liik (auto_kytuse_liik_kood, nimetus) VALUES (3, 'Gaas');</w:t>
       </w:r>
     </w:p>
     <w:p>
@@ -47697,7 +47675,7 @@
         <w:shd w:val="clear" w:color="auto" w:fill="E7E6E6" w:themeFill="background2"/>
       </w:pPr>
       <w:r>
-        <w:t>INSERT INTO auto_kytuse_liik (auto_kytuse_liik_kood, nimetus) VALUES (5, 'Elektriauto');</w:t>
+        <w:t>INSERT INTO auto_kytuse_liik (auto_kytuse_liik_kood, nimetus) VALUES (4, 'Pistikhübriid');</w:t>
       </w:r>
     </w:p>
     <w:p>
@@ -47705,15 +47683,15 @@
         <w:pStyle w:val="FORMATTEDCODE"/>
         <w:shd w:val="clear" w:color="auto" w:fill="E7E6E6" w:themeFill="background2"/>
       </w:pPr>
+      <w:r>
+        <w:t>INSERT INTO auto_kytuse_liik (auto_kytuse_liik_kood, nimetus) VALUES (5, 'Elektriauto');</w:t>
+      </w:r>
     </w:p>
     <w:p>
       <w:pPr>
         <w:pStyle w:val="FORMATTEDCODE"/>
         <w:shd w:val="clear" w:color="auto" w:fill="E7E6E6" w:themeFill="background2"/>
       </w:pPr>
-      <w:r>
-        <w:t>INSERT INTO auto_mark (auto_mark_kood, nimetus) VALUES (1, 'Volkswagen');</w:t>
-      </w:r>
     </w:p>
     <w:p>
       <w:pPr>
@@ -47721,7 +47699,7 @@
         <w:shd w:val="clear" w:color="auto" w:fill="E7E6E6" w:themeFill="background2"/>
       </w:pPr>
       <w:r>
-        <w:t>INSERT INTO auto_mark (auto_mark_kood, nimetus) VALUES (2, 'Opel');</w:t>
+        <w:t>INSERT INTO auto_mark (auto_mark_kood, nimetus) VALUES (1, 'Volkswagen');</w:t>
       </w:r>
     </w:p>
     <w:p>
@@ -47730,7 +47708,7 @@
         <w:shd w:val="clear" w:color="auto" w:fill="E7E6E6" w:themeFill="background2"/>
       </w:pPr>
       <w:r>
-        <w:t>INSERT INTO auto_mark (auto_mark_kood, nimetus) VALUES (3, 'Nissan');</w:t>
+        <w:t>INSERT INTO auto_mark (auto_mark_kood, nimetus) VALUES (2, 'Opel');</w:t>
       </w:r>
     </w:p>
     <w:p>
@@ -47739,7 +47717,7 @@
         <w:shd w:val="clear" w:color="auto" w:fill="E7E6E6" w:themeFill="background2"/>
       </w:pPr>
       <w:r>
-        <w:t>INSERT INTO auto_mark (auto_mark_kood, nimetus) VALUES (4, 'Tesla');</w:t>
+        <w:t>INSERT INTO auto_mark (auto_mark_kood, nimetus) VALUES (3, 'Nissan');</w:t>
       </w:r>
     </w:p>
     <w:p>
@@ -47747,15 +47725,16 @@
         <w:pStyle w:val="FORMATTEDCODE"/>
         <w:shd w:val="clear" w:color="auto" w:fill="E7E6E6" w:themeFill="background2"/>
       </w:pPr>
+      <w:r>
+        <w:lastRenderedPageBreak/>
+        <w:t>INSERT INTO auto_mark (auto_mark_kood, nimetus) VALUES (4, 'Tesla');</w:t>
+      </w:r>
     </w:p>
     <w:p>
       <w:pPr>
         <w:pStyle w:val="FORMATTEDCODE"/>
         <w:shd w:val="clear" w:color="auto" w:fill="E7E6E6" w:themeFill="background2"/>
       </w:pPr>
-      <w:r>
-        <w:t>INSERT INTO auto_seisundi_liik (auto_seisundi_liik_kood, nimetus) VALUES (1, 'Ootel');</w:t>
-      </w:r>
     </w:p>
     <w:p>
       <w:pPr>
@@ -47763,7 +47742,7 @@
         <w:shd w:val="clear" w:color="auto" w:fill="E7E6E6" w:themeFill="background2"/>
       </w:pPr>
       <w:r>
-        <w:t>INSERT INTO auto_seisundi_liik (auto_seisundi_liik_kood, nimetus) VALUES (2, 'Aktiivne');</w:t>
+        <w:t>INSERT INTO auto_seisundi_liik (auto_seisundi_liik_kood, nimetus) VALUES (1, 'Ootel');</w:t>
       </w:r>
     </w:p>
     <w:p>
@@ -47772,7 +47751,7 @@
         <w:shd w:val="clear" w:color="auto" w:fill="E7E6E6" w:themeFill="background2"/>
       </w:pPr>
       <w:r>
-        <w:t>INSERT INTO auto_seisundi_liik (auto_seisundi_liik_kood, nimetus) VALUES (3, 'Mitteaktiivne');</w:t>
+        <w:t>INSERT INTO auto_seisundi_liik (auto_seisundi_liik_kood, nimetus) VALUES (2, 'Aktiivne');</w:t>
       </w:r>
     </w:p>
     <w:p>
@@ -47781,7 +47760,7 @@
         <w:shd w:val="clear" w:color="auto" w:fill="E7E6E6" w:themeFill="background2"/>
       </w:pPr>
       <w:r>
-        <w:t>INSERT INTO auto_seisundi_liik (auto_seisundi_liik_kood, nimetus) VALUES (4, 'Lõpetatud');</w:t>
+        <w:t>INSERT INTO auto_seisundi_liik (auto_seisundi_liik_kood, nimetus) VALUES (3, 'Mitteaktiivne');</w:t>
       </w:r>
     </w:p>
     <w:p>
@@ -47789,15 +47768,15 @@
         <w:pStyle w:val="FORMATTEDCODE"/>
         <w:shd w:val="clear" w:color="auto" w:fill="E7E6E6" w:themeFill="background2"/>
       </w:pPr>
+      <w:r>
+        <w:t>INSERT INTO auto_seisundi_liik (auto_seisundi_liik_kood, nimetus) VALUES (4, 'Lõpetatud');</w:t>
+      </w:r>
     </w:p>
     <w:p>
       <w:pPr>
         <w:pStyle w:val="FORMATTEDCODE"/>
         <w:shd w:val="clear" w:color="auto" w:fill="E7E6E6" w:themeFill="background2"/>
       </w:pPr>
-      <w:r>
-        <w:t>INSERT INTO isiku_seisundi_liik (isiku_seisundi_liik_kood, nimetus) VALUES (1, 'Elus');</w:t>
-      </w:r>
     </w:p>
     <w:p>
       <w:pPr>
@@ -47805,7 +47784,7 @@
         <w:shd w:val="clear" w:color="auto" w:fill="E7E6E6" w:themeFill="background2"/>
       </w:pPr>
       <w:r>
-        <w:t>INSERT INTO isiku_seisundi_liik (isiku_seisundi_liik_kood, nimetus) VALUES (2, 'Surnud');</w:t>
+        <w:t>INSERT INTO isiku_seisundi_liik (isiku_seisundi_liik_kood, nimetus) VALUES (1, 'Elus');</w:t>
       </w:r>
     </w:p>
     <w:p>
@@ -47813,15 +47792,15 @@
         <w:pStyle w:val="FORMATTEDCODE"/>
         <w:shd w:val="clear" w:color="auto" w:fill="E7E6E6" w:themeFill="background2"/>
       </w:pPr>
+      <w:r>
+        <w:t>INSERT INTO isiku_seisundi_liik (isiku_seisundi_liik_kood, nimetus) VALUES (2, 'Surnud');</w:t>
+      </w:r>
     </w:p>
     <w:p>
       <w:pPr>
         <w:pStyle w:val="FORMATTEDCODE"/>
         <w:shd w:val="clear" w:color="auto" w:fill="E7E6E6" w:themeFill="background2"/>
       </w:pPr>
-      <w:r>
-        <w:t>INSERT INTO kliendi_seisundi_liik (kliendi_seisundi_liik_kood, nimetus) VALUES (1, 'Aktiivne');</w:t>
-      </w:r>
     </w:p>
     <w:p>
       <w:pPr>
@@ -47829,7 +47808,7 @@
         <w:shd w:val="clear" w:color="auto" w:fill="E7E6E6" w:themeFill="background2"/>
       </w:pPr>
       <w:r>
-        <w:t>INSERT INTO kliendi_seisundi_liik (kliendi_seisundi_liik_kood, nimetus) VALUES (2, 'Mustas nimekirjas');</w:t>
+        <w:t>INSERT INTO kliendi_seisundi_liik (kliendi_seisundi_liik_kood, nimetus) VALUES (1, 'Aktiivne');</w:t>
       </w:r>
     </w:p>
     <w:p>
@@ -47837,15 +47816,15 @@
         <w:pStyle w:val="FORMATTEDCODE"/>
         <w:shd w:val="clear" w:color="auto" w:fill="E7E6E6" w:themeFill="background2"/>
       </w:pPr>
+      <w:r>
+        <w:t>INSERT INTO kliendi_seisundi_liik (kliendi_seisundi_liik_kood, nimetus) VALUES (2, 'Mustas nimekirjas');</w:t>
+      </w:r>
     </w:p>
     <w:p>
       <w:pPr>
         <w:pStyle w:val="FORMATTEDCODE"/>
         <w:shd w:val="clear" w:color="auto" w:fill="E7E6E6" w:themeFill="background2"/>
       </w:pPr>
-      <w:r>
-        <w:t>INSERT INTO tootaja_seisundi_liik (tootaja_seisundi_liik_kood, nimetus) VALUES (1, 'Tööl');</w:t>
-      </w:r>
     </w:p>
     <w:p>
       <w:pPr>
@@ -47853,7 +47832,7 @@
         <w:shd w:val="clear" w:color="auto" w:fill="E7E6E6" w:themeFill="background2"/>
       </w:pPr>
       <w:r>
-        <w:t>INSERT INTO tootaja_seisundi_liik (tootaja_seisundi_liik_kood, nimetus) VALUES (2, 'Puhkusel');</w:t>
+        <w:t>INSERT INTO tootaja_seisundi_liik (tootaja_seisundi_liik_kood, nimetus) VALUES (1, 'Tööl');</w:t>
       </w:r>
     </w:p>
     <w:p>
@@ -47862,8 +47841,7 @@
         <w:shd w:val="clear" w:color="auto" w:fill="E7E6E6" w:themeFill="background2"/>
       </w:pPr>
       <w:r>
-        <w:lastRenderedPageBreak/>
-        <w:t>INSERT INTO tootaja_seisundi_liik (tootaja_seisundi_liik_kood, nimetus) VALUES (3, 'Haiguslehel');</w:t>
+        <w:t>INSERT INTO tootaja_seisundi_liik (tootaja_seisundi_liik_kood, nimetus) VALUES (2, 'Puhkusel');</w:t>
       </w:r>
     </w:p>
     <w:p>
@@ -47872,7 +47850,7 @@
         <w:shd w:val="clear" w:color="auto" w:fill="E7E6E6" w:themeFill="background2"/>
       </w:pPr>
       <w:r>
-        <w:t>INSERT INTO tootaja_seisundi_liik (tootaja_seisundi_liik_kood, nimetus) VALUES (4, 'Töösuhe peatatud');</w:t>
+        <w:t>INSERT INTO tootaja_seisundi_liik (tootaja_seisundi_liik_kood, nimetus) VALUES (3, 'Haiguslehel');</w:t>
       </w:r>
     </w:p>
     <w:p>
@@ -47881,7 +47859,7 @@
         <w:shd w:val="clear" w:color="auto" w:fill="E7E6E6" w:themeFill="background2"/>
       </w:pPr>
       <w:r>
-        <w:t>INSERT INTO tootaja_seisundi_liik (tootaja_seisundi_liik_kood, nimetus) VALUES (5, 'Vallandatud');</w:t>
+        <w:t>INSERT INTO tootaja_seisundi_liik (tootaja_seisundi_liik_kood, nimetus) VALUES (4, 'Töösuhe peatatud');</w:t>
       </w:r>
     </w:p>
     <w:p>
@@ -47890,58 +47868,58 @@
         <w:shd w:val="clear" w:color="auto" w:fill="E7E6E6" w:themeFill="background2"/>
       </w:pPr>
       <w:r>
-        <w:t>INSERT INTO tootaja_seisundi_liik (tootaja_seisundi_liik_kood, nimetus) VALUES (6, 'Katseajal');</w:t>
-      </w:r>
-    </w:p>
-    <w:p/>
-    <w:p>
-      <w:pPr>
-        <w:pStyle w:val="Heading2"/>
-      </w:pPr>
-      <w:bookmarkStart w:id="147" w:name="_Toc534331711"/>
-      <w:bookmarkStart w:id="148" w:name="_Toc27073303"/>
-      <w:bookmarkStart w:id="149" w:name="_Toc441925779"/>
-      <w:r>
-        <w:t xml:space="preserve">JSON formaadis </w:t>
-      </w:r>
-      <w:r>
-        <w:t>lähteandmete</w:t>
-      </w:r>
-      <w:r>
-        <w:t xml:space="preserve"> laadimine</w:t>
-      </w:r>
-      <w:bookmarkEnd w:id="147"/>
-      <w:bookmarkEnd w:id="148"/>
-    </w:p>
-    <w:p>
-      <w:r>
-        <w:t>Kuna järgnevates lausetes pöördutakse laienduse postgres_fdw funktsioonide poole, siis tuleb eelnevalt see laiendus andmebaasi lisada.</w:t>
-      </w:r>
-    </w:p>
-    <w:p/>
+        <w:t>INSERT INTO tootaja_seisundi_liik (tootaja_seisundi_liik_kood, nimetus) VALUES (5, 'Vallandatud');</w:t>
+      </w:r>
+    </w:p>
     <w:p>
       <w:pPr>
         <w:pStyle w:val="FORMATTEDCODE"/>
         <w:shd w:val="clear" w:color="auto" w:fill="E7E6E6" w:themeFill="background2"/>
       </w:pPr>
       <w:r>
-        <w:t>CREATE EXTENSION IF NOT EXISTS postgres_fdw WITH SCHEMA public;</w:t>
-      </w:r>
-    </w:p>
+        <w:t>INSERT INTO tootaja_seisundi_liik (tootaja_seisundi_liik_kood, nimetus) VALUES (6, 'Katseajal');</w:t>
+      </w:r>
+    </w:p>
+    <w:p/>
+    <w:p>
+      <w:pPr>
+        <w:pStyle w:val="Heading2"/>
+      </w:pPr>
+      <w:bookmarkStart w:id="148" w:name="_Toc534331711"/>
+      <w:bookmarkStart w:id="149" w:name="_Toc27073303"/>
+      <w:bookmarkStart w:id="150" w:name="_Toc441925779"/>
+      <w:r>
+        <w:t xml:space="preserve">JSON formaadis </w:t>
+      </w:r>
+      <w:r>
+        <w:t>lähteandmete</w:t>
+      </w:r>
+      <w:r>
+        <w:t xml:space="preserve"> laadimine</w:t>
+      </w:r>
+      <w:bookmarkEnd w:id="148"/>
+      <w:bookmarkEnd w:id="149"/>
+    </w:p>
+    <w:p>
+      <w:r>
+        <w:t>Kuna järgnevates lausetes pöördutakse laienduse postgres_fdw funktsioonide poole, siis tuleb eelnevalt see laiendus andmebaasi lisada.</w:t>
+      </w:r>
+    </w:p>
+    <w:p/>
     <w:p>
       <w:pPr>
         <w:pStyle w:val="FORMATTEDCODE"/>
         <w:shd w:val="clear" w:color="auto" w:fill="E7E6E6" w:themeFill="background2"/>
       </w:pPr>
+      <w:r>
+        <w:t>CREATE EXTENSION IF NOT EXISTS postgres_fdw WITH SCHEMA public;</w:t>
+      </w:r>
     </w:p>
     <w:p>
       <w:pPr>
         <w:pStyle w:val="FORMATTEDCODE"/>
         <w:shd w:val="clear" w:color="auto" w:fill="E7E6E6" w:themeFill="background2"/>
       </w:pPr>
-      <w:r>
-        <w:t>CREATE SERVER minu_testandmete_server_apex FOREIGN DATA WRAPPER</w:t>
-      </w:r>
     </w:p>
     <w:p>
       <w:pPr>
@@ -47949,7 +47927,7 @@
         <w:shd w:val="clear" w:color="auto" w:fill="E7E6E6" w:themeFill="background2"/>
       </w:pPr>
       <w:r>
-        <w:t>postgres_fdw OPTIONS (host 'apex.ttu.ee', dbname 'testandmed',</w:t>
+        <w:t>CREATE SERVER minu_testandmete_server_apex FOREIGN DATA WRAPPER</w:t>
       </w:r>
     </w:p>
     <w:p>
@@ -47958,7 +47936,7 @@
         <w:shd w:val="clear" w:color="auto" w:fill="E7E6E6" w:themeFill="background2"/>
       </w:pPr>
       <w:r>
-        <w:t>port '5432');</w:t>
+        <w:t>postgres_fdw OPTIONS (host 'apex.ttu.ee', dbname 'testandmed',</w:t>
       </w:r>
     </w:p>
     <w:p>
@@ -47966,29 +47944,29 @@
         <w:pStyle w:val="FORMATTEDCODE"/>
         <w:shd w:val="clear" w:color="auto" w:fill="E7E6E6" w:themeFill="background2"/>
       </w:pPr>
+      <w:r>
+        <w:t>port '5432');</w:t>
+      </w:r>
     </w:p>
     <w:p>
       <w:pPr>
         <w:pStyle w:val="FORMATTEDCODE"/>
         <w:shd w:val="clear" w:color="auto" w:fill="E7E6E6" w:themeFill="background2"/>
-        <w:rPr>
-          <w:color w:val="538135" w:themeColor="accent6" w:themeShade="BF"/>
-        </w:rPr>
-      </w:pPr>
-      <w:r>
-        <w:rPr>
-          <w:color w:val="538135" w:themeColor="accent6" w:themeShade="BF"/>
-        </w:rPr>
-        <w:t>--Lauseid käivitab kasutaja t192406</w:t>
-      </w:r>
+      </w:pPr>
     </w:p>
     <w:p>
       <w:pPr>
         <w:pStyle w:val="FORMATTEDCODE"/>
         <w:shd w:val="clear" w:color="auto" w:fill="E7E6E6" w:themeFill="background2"/>
-      </w:pPr>
-      <w:r>
-        <w:t>CREATE USER MAPPING FOR t192406 SERVER</w:t>
+        <w:rPr>
+          <w:color w:val="538135" w:themeColor="accent6" w:themeShade="BF"/>
+        </w:rPr>
+      </w:pPr>
+      <w:r>
+        <w:rPr>
+          <w:color w:val="538135" w:themeColor="accent6" w:themeShade="BF"/>
+        </w:rPr>
+        <w:t>--Lauseid käivitab kasutaja t192406</w:t>
       </w:r>
     </w:p>
     <w:p>
@@ -47997,7 +47975,7 @@
         <w:shd w:val="clear" w:color="auto" w:fill="E7E6E6" w:themeFill="background2"/>
       </w:pPr>
       <w:r>
-        <w:t>minu_testandmete_server_apex OPTIONS (user 't192406', password</w:t>
+        <w:t>CREATE USER MAPPING FOR t192406 SERVER</w:t>
       </w:r>
     </w:p>
     <w:p>
@@ -48006,7 +47984,8 @@
         <w:shd w:val="clear" w:color="auto" w:fill="E7E6E6" w:themeFill="background2"/>
       </w:pPr>
       <w:r>
-        <w:t>'Erkionparim');</w:t>
+        <w:lastRenderedPageBreak/>
+        <w:t>minu_testandmete_server_apex OPTIONS (user 't192406', password</w:t>
       </w:r>
     </w:p>
     <w:p>
@@ -48014,15 +47993,15 @@
         <w:pStyle w:val="FORMATTEDCODE"/>
         <w:shd w:val="clear" w:color="auto" w:fill="E7E6E6" w:themeFill="background2"/>
       </w:pPr>
+      <w:r>
+        <w:t>'Erkionparim');</w:t>
+      </w:r>
     </w:p>
     <w:p>
       <w:pPr>
         <w:pStyle w:val="FORMATTEDCODE"/>
         <w:shd w:val="clear" w:color="auto" w:fill="E7E6E6" w:themeFill="background2"/>
       </w:pPr>
-      <w:r>
-        <w:t>CREATE FOREIGN TABLE Isik_jsonb (isik JSONB)</w:t>
-      </w:r>
     </w:p>
     <w:p>
       <w:pPr>
@@ -48030,7 +48009,7 @@
         <w:shd w:val="clear" w:color="auto" w:fill="E7E6E6" w:themeFill="background2"/>
       </w:pPr>
       <w:r>
-        <w:t>SERVER minu_testandmete_server_apex;</w:t>
+        <w:t>CREATE FOREIGN TABLE Riik_jsonb (riik JSONB)</w:t>
       </w:r>
     </w:p>
     <w:p>
@@ -48038,15 +48017,15 @@
         <w:pStyle w:val="FORMATTEDCODE"/>
         <w:shd w:val="clear" w:color="auto" w:fill="E7E6E6" w:themeFill="background2"/>
       </w:pPr>
+      <w:r>
+        <w:t>SERVER minu_testandmete_server_apex;</w:t>
+      </w:r>
     </w:p>
     <w:p>
       <w:pPr>
         <w:pStyle w:val="FORMATTEDCODE"/>
         <w:shd w:val="clear" w:color="auto" w:fill="E7E6E6" w:themeFill="background2"/>
       </w:pPr>
-      <w:r>
-        <w:t>CREATE FOREIGN TABLE Riik_jsonb (riik JSONB)</w:t>
-      </w:r>
     </w:p>
     <w:p>
       <w:pPr>
@@ -48054,32 +48033,32 @@
         <w:shd w:val="clear" w:color="auto" w:fill="E7E6E6" w:themeFill="background2"/>
       </w:pPr>
       <w:r>
-        <w:t>SERVER minu_testandmete_server_apex;</w:t>
-      </w:r>
-    </w:p>
-    <w:p/>
-    <w:p>
-      <w:r>
-        <w:t>JSON formaadis lähteandmed lisatakse tabelite Isik ja Riik jaoks</w:t>
-      </w:r>
-    </w:p>
-    <w:p/>
+        <w:t>CREATE FOREIGN TABLE Isik_jsonb (isik JSONB)</w:t>
+      </w:r>
+    </w:p>
     <w:p>
       <w:pPr>
         <w:pStyle w:val="FORMATTEDCODE"/>
         <w:shd w:val="clear" w:color="auto" w:fill="E7E6E6" w:themeFill="background2"/>
       </w:pPr>
       <w:r>
-        <w:t>INSERT INTO Isik(riik_kood, isikukood, eesnimi, perenimi,</w:t>
-      </w:r>
-    </w:p>
+        <w:t>SERVER minu_testandmete_server_apex;</w:t>
+      </w:r>
+    </w:p>
+    <w:p/>
+    <w:p>
+      <w:r>
+        <w:t>JSON formaadis lähteandmed lisatakse tabelite Isik ja Riik jaoks</w:t>
+      </w:r>
+    </w:p>
+    <w:p/>
     <w:p>
       <w:pPr>
         <w:pStyle w:val="FORMATTEDCODE"/>
         <w:shd w:val="clear" w:color="auto" w:fill="E7E6E6" w:themeFill="background2"/>
       </w:pPr>
       <w:r>
-        <w:t>e_meil, synni_kp, isiku_seisundi_liik_kood, parool, elukoht)</w:t>
+        <w:t>INSERT INTO Riik (riik_kood, nimetus)</w:t>
       </w:r>
     </w:p>
     <w:p>
@@ -48088,7 +48067,7 @@
         <w:shd w:val="clear" w:color="auto" w:fill="E7E6E6" w:themeFill="background2"/>
       </w:pPr>
       <w:r>
-        <w:t>SELECT riik_kood, isikukood, eesnimi, perenimi, e_meil,</w:t>
+        <w:t>SELECT riik-&gt;&gt;'Alpha-3 code' AS riik_kood,</w:t>
       </w:r>
     </w:p>
     <w:p>
@@ -48097,7 +48076,7 @@
         <w:shd w:val="clear" w:color="auto" w:fill="E7E6E6" w:themeFill="background2"/>
       </w:pPr>
       <w:r>
-        <w:t>synni_kp::date, isiku_seisundi_liik_kood::smallint, parool,</w:t>
+        <w:t>riik-&gt;&gt;'English short name lower case' AS nimetus</w:t>
       </w:r>
     </w:p>
     <w:p>
@@ -48106,7 +48085,7 @@
         <w:shd w:val="clear" w:color="auto" w:fill="E7E6E6" w:themeFill="background2"/>
       </w:pPr>
       <w:r>
-        <w:t>elukoht</w:t>
+        <w:t>FROM Riik_jsonb;</w:t>
       </w:r>
     </w:p>
     <w:p>
@@ -48114,9 +48093,6 @@
         <w:pStyle w:val="FORMATTEDCODE"/>
         <w:shd w:val="clear" w:color="auto" w:fill="E7E6E6" w:themeFill="background2"/>
       </w:pPr>
-      <w:r>
-        <w:t>FROM (SELECT isik-&gt;&gt;'riik' AS riik_kood,</w:t>
-      </w:r>
     </w:p>
     <w:p>
       <w:pPr>
@@ -48124,7 +48100,7 @@
         <w:shd w:val="clear" w:color="auto" w:fill="E7E6E6" w:themeFill="background2"/>
       </w:pPr>
       <w:r>
-        <w:t>jsonb_array_elements(isik-&gt;'isikud')-&gt;&gt;'isikukood' AS isikukood,</w:t>
+        <w:t>INSERT INTO Isik(riik_kood, isikukood, eesnimi, perenimi,</w:t>
       </w:r>
     </w:p>
     <w:p>
@@ -48133,7 +48109,7 @@
         <w:shd w:val="clear" w:color="auto" w:fill="E7E6E6" w:themeFill="background2"/>
       </w:pPr>
       <w:r>
-        <w:t>jsonb_array_elements(isik-&gt;'isikud')-&gt;&gt;'eesnimi' AS eesnimi,</w:t>
+        <w:t>e_meil, synni_kp, isiku_seisundi_liik_kood, parool, elukoht)</w:t>
       </w:r>
     </w:p>
     <w:p>
@@ -48142,7 +48118,7 @@
         <w:shd w:val="clear" w:color="auto" w:fill="E7E6E6" w:themeFill="background2"/>
       </w:pPr>
       <w:r>
-        <w:t>jsonb_array_elements(isik-&gt;'isikud')-&gt;&gt;'perekonnanimi' AS</w:t>
+        <w:t>SELECT riik_kood, isikukood, eesnimi, perenimi, e_meil,</w:t>
       </w:r>
     </w:p>
     <w:p>
@@ -48151,7 +48127,7 @@
         <w:shd w:val="clear" w:color="auto" w:fill="E7E6E6" w:themeFill="background2"/>
       </w:pPr>
       <w:r>
-        <w:t>perenimi,</w:t>
+        <w:t>synni_kp::date, isiku_seisundi_liik_kood::smallint, parool,</w:t>
       </w:r>
     </w:p>
     <w:p>
@@ -48160,7 +48136,7 @@
         <w:shd w:val="clear" w:color="auto" w:fill="E7E6E6" w:themeFill="background2"/>
       </w:pPr>
       <w:r>
-        <w:t>jsonb_array_elements(isik-&gt;'isikud')-&gt;&gt;'email' AS e_meil,</w:t>
+        <w:t>elukoht</w:t>
       </w:r>
     </w:p>
     <w:p>
@@ -48169,7 +48145,7 @@
         <w:shd w:val="clear" w:color="auto" w:fill="E7E6E6" w:themeFill="background2"/>
       </w:pPr>
       <w:r>
-        <w:t>jsonb_array_elements(isik-&gt;'isikud')-&gt;&gt;'synni_aeg' AS synni_kp,</w:t>
+        <w:t>FROM (SELECT isik-&gt;&gt;'riik' AS riik_kood,</w:t>
       </w:r>
     </w:p>
     <w:p>
@@ -48178,7 +48154,7 @@
         <w:shd w:val="clear" w:color="auto" w:fill="E7E6E6" w:themeFill="background2"/>
       </w:pPr>
       <w:r>
-        <w:t>jsonb_array_elements(isik-&gt;'isikud')-&gt;&gt;'seisund' AS</w:t>
+        <w:t>jsonb_array_elements(isik-&gt;'isikud')-&gt;&gt;'isikukood' AS isikukood,</w:t>
       </w:r>
     </w:p>
     <w:p>
@@ -48187,7 +48163,7 @@
         <w:shd w:val="clear" w:color="auto" w:fill="E7E6E6" w:themeFill="background2"/>
       </w:pPr>
       <w:r>
-        <w:t>isiku_seisundi_liik_kood,</w:t>
+        <w:t>jsonb_array_elements(isik-&gt;'isikud')-&gt;&gt;'eesnimi' AS eesnimi,</w:t>
       </w:r>
     </w:p>
     <w:p>
@@ -48196,7 +48172,7 @@
         <w:shd w:val="clear" w:color="auto" w:fill="E7E6E6" w:themeFill="background2"/>
       </w:pPr>
       <w:r>
-        <w:t>jsonb_array_elements(isik-&gt;'isikud')-&gt;&gt;'parool' AS parool,</w:t>
+        <w:t>jsonb_array_elements(isik-&gt;'isikud')-&gt;&gt;'perekonnanimi' AS</w:t>
       </w:r>
     </w:p>
     <w:p>
@@ -48205,8 +48181,7 @@
         <w:shd w:val="clear" w:color="auto" w:fill="E7E6E6" w:themeFill="background2"/>
       </w:pPr>
       <w:r>
-        <w:lastRenderedPageBreak/>
-        <w:t>jsonb_array_elements(isik-&gt;'isikud')-&gt;&gt;'aadress' AS elukoht</w:t>
+        <w:t>perenimi,</w:t>
       </w:r>
     </w:p>
     <w:p>
@@ -48215,7 +48190,7 @@
         <w:shd w:val="clear" w:color="auto" w:fill="E7E6E6" w:themeFill="background2"/>
       </w:pPr>
       <w:r>
-        <w:t>FROM isik_jsonb) AS lahteandmed</w:t>
+        <w:t>jsonb_array_elements(isik-&gt;'isikud')-&gt;&gt;'email' AS e_meil,</w:t>
       </w:r>
     </w:p>
     <w:p>
@@ -48224,7 +48199,7 @@
         <w:shd w:val="clear" w:color="auto" w:fill="E7E6E6" w:themeFill="background2"/>
       </w:pPr>
       <w:r>
-        <w:t>WHERE isiku_seisundi_liik_kood::smallint=1;</w:t>
+        <w:t>jsonb_array_elements(isik-&gt;'isikud')-&gt;&gt;'synni_aeg' AS synni_kp,</w:t>
       </w:r>
     </w:p>
     <w:p>
@@ -48232,6 +48207,9 @@
         <w:pStyle w:val="FORMATTEDCODE"/>
         <w:shd w:val="clear" w:color="auto" w:fill="E7E6E6" w:themeFill="background2"/>
       </w:pPr>
+      <w:r>
+        <w:t>jsonb_array_elements(isik-&gt;'isikud')-&gt;&gt;'seisund' AS</w:t>
+      </w:r>
     </w:p>
     <w:p>
       <w:pPr>
@@ -48239,7 +48217,7 @@
         <w:shd w:val="clear" w:color="auto" w:fill="E7E6E6" w:themeFill="background2"/>
       </w:pPr>
       <w:r>
-        <w:t>INSERT INTO Riik (riik_kood, nimetus)</w:t>
+        <w:t>isiku_seisundi_liik_kood,</w:t>
       </w:r>
     </w:p>
     <w:p>
@@ -48248,7 +48226,7 @@
         <w:shd w:val="clear" w:color="auto" w:fill="E7E6E6" w:themeFill="background2"/>
       </w:pPr>
       <w:r>
-        <w:t>SELECT riik-&gt;&gt;'Alpha-3 code' AS riik_kood,</w:t>
+        <w:t>jsonb_array_elements(isik-&gt;'isikud')-&gt;&gt;'parool' AS parool,</w:t>
       </w:r>
     </w:p>
     <w:p>
@@ -48257,7 +48235,7 @@
         <w:shd w:val="clear" w:color="auto" w:fill="E7E6E6" w:themeFill="background2"/>
       </w:pPr>
       <w:r>
-        <w:t>riik-&gt;&gt;'English short name lower case' AS nimetus</w:t>
+        <w:t>jsonb_array_elements(isik-&gt;'isikud')-&gt;&gt;'aadress' AS elukoht</w:t>
       </w:r>
     </w:p>
     <w:p>
@@ -48266,29 +48244,22 @@
         <w:shd w:val="clear" w:color="auto" w:fill="E7E6E6" w:themeFill="background2"/>
       </w:pPr>
       <w:r>
-        <w:t>FROM Riik_jsonb;</w:t>
-      </w:r>
-    </w:p>
-    <w:p/>
-    <w:p>
-      <w:r>
-        <w:t>Kuna järgnevates lausetes pöördutakse laienduse pgcrypto funktsioonide poole, siis tuleb eelnevalt see laiendus andmebaasi lisada.</w:t>
-      </w:r>
-    </w:p>
-    <w:p/>
+        <w:t>FROM isik_jsonb) AS lahteandmed</w:t>
+      </w:r>
+    </w:p>
     <w:p>
       <w:pPr>
         <w:pStyle w:val="FORMATTEDCODE"/>
         <w:shd w:val="clear" w:color="auto" w:fill="E7E6E6" w:themeFill="background2"/>
       </w:pPr>
       <w:r>
-        <w:t>CREATE EXTENSION IF NOT EXISTS pgcrypto WITH SCHEMA public;</w:t>
+        <w:t>WHERE isiku_seisundi_liik_kood::smallint=1;</w:t>
       </w:r>
     </w:p>
     <w:p/>
     <w:p>
       <w:r>
-        <w:t>Kasutame crypt funktsiooni, et kasutajate paroolid krüpteerida.</w:t>
+        <w:t>Kuna järgnevates lausetes pöördutakse laienduse pgcrypto funktsioonide poole, siis tuleb eelnevalt see laiendus andmebaasi lisada.</w:t>
       </w:r>
     </w:p>
     <w:p/>
@@ -48298,15 +48269,31 @@
         <w:shd w:val="clear" w:color="auto" w:fill="E7E6E6" w:themeFill="background2"/>
       </w:pPr>
       <w:r>
-        <w:t>UPDATE Isik</w:t>
-      </w:r>
-    </w:p>
+        <w:t>CREATE EXTENSION IF NOT EXISTS pgcrypto WITH SCHEMA public;</w:t>
+      </w:r>
+    </w:p>
+    <w:p/>
+    <w:p>
+      <w:r>
+        <w:t>Kasutame crypt funktsiooni, et kasutajate paroolid krüpteerida.</w:t>
+      </w:r>
+    </w:p>
+    <w:p/>
     <w:p>
       <w:pPr>
         <w:pStyle w:val="FORMATTEDCODE"/>
         <w:shd w:val="clear" w:color="auto" w:fill="E7E6E6" w:themeFill="background2"/>
       </w:pPr>
       <w:r>
+        <w:t>UPDATE Isik</w:t>
+      </w:r>
+    </w:p>
+    <w:p>
+      <w:pPr>
+        <w:pStyle w:val="FORMATTEDCODE"/>
+        <w:shd w:val="clear" w:color="auto" w:fill="E7E6E6" w:themeFill="background2"/>
+      </w:pPr>
+      <w:r>
         <w:t>SET parool = public.crypt(parool, public.gen_salt('bf', 11));</w:t>
       </w:r>
     </w:p>
@@ -48315,17 +48302,18 @@
       <w:pPr>
         <w:pStyle w:val="Heading2"/>
       </w:pPr>
-      <w:bookmarkStart w:id="150" w:name="_Toc534331712"/>
-      <w:bookmarkStart w:id="151" w:name="_Toc27073304"/>
-      <w:r>
+      <w:bookmarkStart w:id="151" w:name="_Toc534331712"/>
+      <w:bookmarkStart w:id="152" w:name="_Toc27073304"/>
+      <w:r>
+        <w:lastRenderedPageBreak/>
         <w:t>Täiendavate</w:t>
       </w:r>
       <w:r>
         <w:t xml:space="preserve"> testandmete lisamine</w:t>
       </w:r>
-      <w:bookmarkEnd w:id="149"/>
       <w:bookmarkEnd w:id="150"/>
       <w:bookmarkEnd w:id="151"/>
+      <w:bookmarkEnd w:id="152"/>
     </w:p>
     <w:p>
       <w:pPr>
@@ -48426,11 +48414,13 @@
         <w:shd w:val="clear" w:color="auto" w:fill="E7E6E6" w:themeFill="background2"/>
       </w:pPr>
       <w:r>
-        <w:t xml:space="preserve">INSERT INTO public.auto (auto_kood, nimetus, mudel, valjalaske_aasta, reg_number, istekohtade_arv, mootori_maht, vin_kood, reg_aeg, registreerija_id, auto_kytuse_liik_kood, </w:t>
-      </w:r>
-      <w:r>
-        <w:lastRenderedPageBreak/>
-        <w:t>auto_seisundi_liik_kood, auto_mark_kood) VALUES (15, 'Passat1', 'Passat', 2014, '955TTR', 5, 2.0, 'WVWZZZ3CZEE075372', '2019-12-05 22:27:25', 7, 2, 4, 1);</w:t>
+        <w:t xml:space="preserve">INSERT INTO public.auto (auto_kood, nimetus, mudel, valjalaske_aasta, reg_number, istekohtade_arv, mootori_maht, vin_kood, reg_aeg, registreerija_id, auto_kytuse_liik_kood, auto_seisundi_liik_kood, auto_mark_kood) VALUES (15, 'Passat1', 'Passat', 2014, '955TTR', </w:t>
+      </w:r>
+      <w:r>
+        <w:t>4</w:t>
+      </w:r>
+      <w:r>
+        <w:t>, 2.0, 'WVWZZZ3CZEE075372', '2019-12-05 22:27:25', 7, 2, 4, 1);</w:t>
       </w:r>
     </w:p>
     <w:p>
@@ -48439,7 +48429,13 @@
         <w:shd w:val="clear" w:color="auto" w:fill="E7E6E6" w:themeFill="background2"/>
       </w:pPr>
       <w:r>
-        <w:t>INSERT INTO public.auto (auto_kood, nimetus, mudel, valjalaske_aasta, reg_number, istekohtade_arv, mootori_maht, vin_kood, reg_aeg, registreerija_id, auto_kytuse_liik_kood, auto_seisundi_liik_kood, auto_mark_kood) VALUES (16, 'Passat2', 'Passat', 2014, '777HHG', 5, 1.6, 'WVWZZZ3CZEE075354', '2019-12-05 22:30:08', 7, 2, 4, 1);</w:t>
+        <w:t xml:space="preserve">INSERT INTO public.auto (auto_kood, nimetus, mudel, valjalaske_aasta, reg_number, istekohtade_arv, mootori_maht, vin_kood, reg_aeg, registreerija_id, auto_kytuse_liik_kood, auto_seisundi_liik_kood, auto_mark_kood) VALUES (16, 'Passat2', 'Passat', 2014, '777HHG', </w:t>
+      </w:r>
+      <w:r>
+        <w:t>4</w:t>
+      </w:r>
+      <w:r>
+        <w:t>, 1.6, 'WVWZZZ3CZEE075354', '2019-12-05 22:30:08', 7, 2, 4, 1);</w:t>
       </w:r>
     </w:p>
     <w:p>
@@ -48448,7 +48444,13 @@
         <w:shd w:val="clear" w:color="auto" w:fill="E7E6E6" w:themeFill="background2"/>
       </w:pPr>
       <w:r>
-        <w:t>INSERT INTO public.auto (auto_kood, nimetus, mudel, valjalaske_aasta, reg_number, istekohtade_arv, mootori_maht, vin_kood, reg_aeg, registreerija_id, auto_kytuse_liik_kood, auto_seisundi_liik_kood, auto_mark_kood) VALUES (17, 'Passat3', 'Passat', 2014, '879TRY', 5, 1.4, 'WVWZZZ3CZEE116550', '2019-12-05 22:35:45', 7, 1, 1, 1);</w:t>
+        <w:t xml:space="preserve">INSERT INTO public.auto (auto_kood, nimetus, mudel, valjalaske_aasta, reg_number, istekohtade_arv, mootori_maht, vin_kood, reg_aeg, registreerija_id, auto_kytuse_liik_kood, auto_seisundi_liik_kood, auto_mark_kood) VALUES (17, 'Passat3', 'Passat', 2014, '879TRY', </w:t>
+      </w:r>
+      <w:r>
+        <w:t>4</w:t>
+      </w:r>
+      <w:r>
+        <w:t>, 1.4, 'WVWZZZ3CZEE116550', '2019-12-05 22:35:45', 7, 1, 3, 1);</w:t>
       </w:r>
     </w:p>
     <w:p>
@@ -48457,7 +48459,11 @@
         <w:shd w:val="clear" w:color="auto" w:fill="E7E6E6" w:themeFill="background2"/>
       </w:pPr>
       <w:r>
-        <w:t>INSERT INTO public.auto (auto_kood, nimetus, mudel, valjalaske_aasta, reg_number, istekohtade_arv, mootori_maht, vin_kood, reg_aeg, registreerija_id, auto_kytuse_liik_kood, auto_seisundi_liik_kood, auto_mark_kood) VALUES (18, 'Touareg1', 'Touareg', 2010, '669UHJ', 5, 3.0, 'WVGZZZ7PZCD026979', '2019-12-05 22:38:51', 12, 2, 2, 1);</w:t>
+        <w:t xml:space="preserve">INSERT INTO public.auto (auto_kood, nimetus, mudel, valjalaske_aasta, reg_number, istekohtade_arv, mootori_maht, vin_kood, reg_aeg, registreerija_id, auto_kytuse_liik_kood, auto_seisundi_liik_kood, auto_mark_kood) VALUES (18, 'Touareg1', </w:t>
+      </w:r>
+      <w:r>
+        <w:lastRenderedPageBreak/>
+        <w:t>'Touareg', 2010, '669UHJ', 5, 3.0, 'WVGZZZ7PZCD026979', '2019-12-05 22:38:51', 12, 2, 2, 1);</w:t>
       </w:r>
     </w:p>
     <w:p>
@@ -48466,7 +48472,7 @@
         <w:shd w:val="clear" w:color="auto" w:fill="E7E6E6" w:themeFill="background2"/>
       </w:pPr>
       <w:r>
-        <w:t>INSERT INTO public.auto (auto_kood, nimetus, mudel, valjalaske_aasta, reg_number, istekohtade_arv, mootori_maht, vin_kood, reg_aeg, registreerija_id, auto_kytuse_liik_kood, auto_seisundi_liik_kood, auto_mark_kood) VALUES (100, 'Astra1', 'Astra', 2012, '666ABV', 5, 1.6, 'W0L0AHL69CG047752', '2019-12-05 22:40:13', 11, 1, 1, 2);</w:t>
+        <w:t>INSERT INTO public.auto (auto_kood, nimetus, mudel, valjalaske_aasta, reg_number, istekohtade_arv, mootori_maht, vin_kood, reg_aeg, registreerija_id, auto_kytuse_liik_kood, auto_seisundi_liik_kood, auto_mark_kood) VALUES (100, 'Astra1', 'Astra', 2012, '666ABV', 5, 1.6, 'W0L0AHL69CG047752', '2019-12-05 22:40:13', 11, 1, 2, 2);</w:t>
       </w:r>
     </w:p>
     <w:p>
@@ -48475,7 +48481,7 @@
         <w:shd w:val="clear" w:color="auto" w:fill="E7E6E6" w:themeFill="background2"/>
       </w:pPr>
       <w:r>
-        <w:t>INSERT INTO public.auto (auto_kood, nimetus, mudel, valjalaske_aasta, reg_number, istekohtade_arv, mootori_maht, vin_kood, reg_aeg, registreerija_id, auto_kytuse_liik_kood, auto_seisundi_liik_kood, auto_mark_kood) VALUES (200, 'Tesla1', 'Model S', 2015, 'TES001', 5, 0.0, '5YJSA3H16EFP29293', '2019-12-05 22:42:51', 7, 5, 1, 3);</w:t>
+        <w:t>INSERT INTO public.auto (auto_kood, nimetus, mudel, valjalaske_aasta, reg_number, istekohtade_arv, mootori_maht, vin_kood, reg_aeg, registreerija_id, auto_kytuse_liik_kood, auto_seisundi_liik_kood, auto_mark_kood) VALUES (200, 'Tesla1', 'Model S', 2015, 'TES001', 5, 0.0, '5YJSA3H16EFP29293', '2019-12-05 22:42:51', 7, 5, 2, 3);</w:t>
       </w:r>
     </w:p>
     <w:p>
@@ -48484,7 +48490,7 @@
         <w:shd w:val="clear" w:color="auto" w:fill="E7E6E6" w:themeFill="background2"/>
       </w:pPr>
       <w:r>
-        <w:t>INSERT INTO public.auto (auto_kood, nimetus, mudel, valjalaske_aasta, reg_number, istekohtade_arv, mootori_maht, vin_kood, reg_aeg, registreerija_id, auto_kytuse_liik_kood, auto_seisundi_liik_kood, auto_mark_kood) VALUES (11, 'Golf1', 'Golf', 2013, '123ABC', 5, 1.4, 'WVWZZZAUZGP120820', '2019-12-05 22:42:51', 7, 1, 1, 1);</w:t>
+        <w:t>INSERT INTO public.auto (auto_kood, nimetus, mudel, valjalaske_aasta, reg_number, istekohtade_arv, mootori_maht, vin_kood, reg_aeg, registreerija_id, auto_kytuse_liik_kood, auto_seisundi_liik_kood, auto_mark_kood) VALUES (11, 'Golf1', 'Golf', 2013, '123ABC', 5, 1.4, 'WVWZZZAUZGP120820', '2019-12-05 22:42:51', 7, 1, 3, 1);</w:t>
       </w:r>
     </w:p>
     <w:p>
@@ -48502,11 +48508,7 @@
         <w:shd w:val="clear" w:color="auto" w:fill="E7E6E6" w:themeFill="background2"/>
       </w:pPr>
       <w:r>
-        <w:t xml:space="preserve">INSERT INTO public.auto (auto_kood, nimetus, mudel, valjalaske_aasta, reg_number, istekohtade_arv, mootori_maht, vin_kood, reg_aeg, registreerija_id, auto_kytuse_liik_kood, auto_seisundi_liik_kood, auto_mark_kood) VALUES (12, 'Golf2', </w:t>
-      </w:r>
-      <w:r>
-        <w:lastRenderedPageBreak/>
-        <w:t>'Golf', 2016, '223BBC', 5, 1.4, 'WVWZZZAUZGP120828', '2019-12-05 22:21:51', 7, 1, 2, 1);</w:t>
+        <w:t>INSERT INTO public.auto (auto_kood, nimetus, mudel, valjalaske_aasta, reg_number, istekohtade_arv, mootori_maht, vin_kood, reg_aeg, registreerija_id, auto_kytuse_liik_kood, auto_seisundi_liik_kood, auto_mark_kood) VALUES (12, 'Golf2', 'Golf', 2016, '223BBC', 5, 1.4, 'WVWZZZAUZGP120828', '2019-12-05 22:21:51', 7, 1, 2, 1);</w:t>
       </w:r>
     </w:p>
     <w:p>
@@ -48575,6 +48577,7 @@
         <w:shd w:val="clear" w:color="auto" w:fill="E7E6E6" w:themeFill="background2"/>
       </w:pPr>
       <w:r>
+        <w:lastRenderedPageBreak/>
         <w:t>INSERT INTO public.auto_kategooria_omamine (auto_kood, auto_kategooria_kood) VALUES (11, 1);</w:t>
       </w:r>
     </w:p>
@@ -48628,15 +48631,15 @@
       <w:pPr>
         <w:pStyle w:val="Heading2"/>
       </w:pPr>
-      <w:bookmarkStart w:id="152" w:name="_Toc441925780"/>
-      <w:bookmarkStart w:id="153" w:name="_Toc534331713"/>
-      <w:bookmarkStart w:id="154" w:name="_Toc27073305"/>
+      <w:bookmarkStart w:id="153" w:name="_Toc441925780"/>
+      <w:bookmarkStart w:id="154" w:name="_Toc534331713"/>
+      <w:bookmarkStart w:id="155" w:name="_Toc27073305"/>
       <w:r>
         <w:t>Andmebaasi statistika kogumine</w:t>
       </w:r>
-      <w:bookmarkEnd w:id="152"/>
       <w:bookmarkEnd w:id="153"/>
       <w:bookmarkEnd w:id="154"/>
+      <w:bookmarkEnd w:id="155"/>
     </w:p>
     <w:p>
       <w:r>
@@ -48676,11 +48679,10 @@
       <w:pPr>
         <w:pStyle w:val="Heading2"/>
       </w:pPr>
-      <w:bookmarkStart w:id="155" w:name="_Toc441925781"/>
-      <w:bookmarkStart w:id="156" w:name="_Toc534331714"/>
-      <w:bookmarkStart w:id="157" w:name="_Toc27073306"/>
-      <w:r>
-        <w:lastRenderedPageBreak/>
+      <w:bookmarkStart w:id="156" w:name="_Toc441925781"/>
+      <w:bookmarkStart w:id="157" w:name="_Toc534331714"/>
+      <w:bookmarkStart w:id="158" w:name="_Toc27073306"/>
+      <w:r>
         <w:t xml:space="preserve">Päringu </w:t>
       </w:r>
       <w:r>
@@ -48689,9 +48691,9 @@
       <w:r>
         <w:t xml:space="preserve"> näide</w:t>
       </w:r>
-      <w:bookmarkEnd w:id="155"/>
       <w:bookmarkEnd w:id="156"/>
       <w:bookmarkEnd w:id="157"/>
+      <w:bookmarkEnd w:id="158"/>
     </w:p>
     <w:p>
       <w:pPr>
@@ -48716,13 +48718,7 @@
         <w:rPr>
           <w:lang w:val="et-EE" w:eastAsia="ja-JP"/>
         </w:rPr>
-        <w:t xml:space="preserve"> </w:t>
-      </w:r>
-      <w:r>
-        <w:rPr>
-          <w:lang w:val="et-EE" w:eastAsia="ja-JP"/>
-        </w:rPr>
-        <w:t xml:space="preserve">põhjal. </w:t>
+        <w:t xml:space="preserve"> põhjal. </w:t>
       </w:r>
       <w:r>
         <w:rPr>
@@ -48917,6 +48913,7 @@
         <w:shd w:val="clear" w:color="auto" w:fill="E7E6E6" w:themeFill="background2"/>
       </w:pPr>
       <w:r>
+        <w:lastRenderedPageBreak/>
         <w:t>WHERE ((Auto.auto_seisundi_liik_kood) IN (2,3))</w:t>
       </w:r>
     </w:p>
@@ -49025,11 +49022,11 @@
       <w:r>
         <w:t xml:space="preserve">t192406=# EXPLAIN SELECT * FROM </w:t>
       </w:r>
-      <w:bookmarkStart w:id="158" w:name="_Hlk27154001"/>
+      <w:bookmarkStart w:id="159" w:name="_Hlk27154001"/>
       <w:r>
         <w:t>Aktiivsed_ja_mitteaktiivsed_autod</w:t>
       </w:r>
-      <w:bookmarkEnd w:id="158"/>
+      <w:bookmarkEnd w:id="159"/>
       <w:r>
         <w:t>;</w:t>
       </w:r>
@@ -49165,8 +49162,6 @@
       <w:r>
         <w:t>12           -&gt; Seq Scan on auto_seisundi_liik  (cost=0.00..1.04 rows=4 width=12)</w:t>
       </w:r>
-      <w:bookmarkStart w:id="159" w:name="_GoBack"/>
-      <w:bookmarkEnd w:id="159"/>
     </w:p>
     <w:p>
       <w:pPr>
@@ -50360,13 +50355,7 @@
         <w:rPr>
           <w:i/>
         </w:rPr>
-        <w:t>uto_seisundi_liik</w:t>
-      </w:r>
-      <w:r>
-        <w:rPr>
-          <w:i/>
-        </w:rPr>
-        <w:t>_kood</w:t>
+        <w:t>uto_seisundi_liik_kood</w:t>
       </w:r>
       <w:proofErr w:type="spellEnd"/>
       <w:r>
@@ -50671,10 +50660,7 @@
     </w:p>
     <w:p>
       <w:r>
-        <w:t xml:space="preserve">1-2 </w:t>
-      </w:r>
-      <w:r>
-        <w:t>-</w:t>
+        <w:t>1-2 -</w:t>
       </w:r>
       <w:r>
         <w:tab/>
@@ -50788,13 +50774,7 @@
       </w:r>
       <w:proofErr w:type="spellStart"/>
       <w:r>
-        <w:t>P</w:t>
-      </w:r>
-      <w:r>
-        <w:t>rioritiseeri</w:t>
-      </w:r>
-      <w:r>
-        <w:t>takse</w:t>
+        <w:t>Prioritiseeritakse</w:t>
       </w:r>
       <w:proofErr w:type="spellEnd"/>
       <w:r>
@@ -51010,7 +50990,19 @@
         <w:rPr>
           <w:b/>
         </w:rPr>
-        <w:t>t192406_Autorendi_juhataja</w:t>
+        <w:t>t192406_</w:t>
+      </w:r>
+      <w:r>
+        <w:rPr>
+          <w:b/>
+        </w:rPr>
+        <w:t>a</w:t>
+      </w:r>
+      <w:r>
+        <w:rPr>
+          <w:b/>
+        </w:rPr>
+        <w:t>utorendi_juhataja</w:t>
       </w:r>
       <w:r>
         <w:t xml:space="preserve"> WITH PASSWORD 'liimatainen';</w:t>
@@ -51139,38 +51131,47 @@
         <w:pStyle w:val="FORMATTEDCODE"/>
         <w:shd w:val="clear" w:color="auto" w:fill="E7E6E6" w:themeFill="background2"/>
       </w:pPr>
+      <w:r>
+        <w:t xml:space="preserve">REVOKE USAGE ON DOMAIN </w:t>
+      </w:r>
+      <w:r>
+        <w:rPr>
+          <w:b/>
+        </w:rPr>
+        <w:t>d_reg_aeg</w:t>
+      </w:r>
+      <w:r>
+        <w:t xml:space="preserve"> FROM PUBLIC;</w:t>
+      </w:r>
     </w:p>
     <w:p>
       <w:pPr>
         <w:pStyle w:val="FORMATTEDCODE"/>
         <w:shd w:val="clear" w:color="auto" w:fill="E7E6E6" w:themeFill="background2"/>
       </w:pPr>
-      <w:r>
-        <w:t xml:space="preserve">REVOKE USAGE ON DOMAIN </w:t>
-      </w:r>
-      <w:r>
-        <w:rPr>
-          <w:b/>
-        </w:rPr>
-        <w:t>d_reg_aeg</w:t>
-      </w:r>
-      <w:r>
-        <w:t xml:space="preserve"> FROM PUBLIC;</w:t>
-      </w:r>
     </w:p>
     <w:p>
       <w:pPr>
         <w:pStyle w:val="FORMATTEDCODE"/>
         <w:shd w:val="clear" w:color="auto" w:fill="E7E6E6" w:themeFill="background2"/>
       </w:pPr>
+      <w:r>
+        <w:t>REVOKE EXECUTE ON FUNCTION</w:t>
+      </w:r>
     </w:p>
     <w:p>
       <w:pPr>
         <w:pStyle w:val="FORMATTEDCODE"/>
         <w:shd w:val="clear" w:color="auto" w:fill="E7E6E6" w:themeFill="background2"/>
-      </w:pPr>
-      <w:r>
-        <w:t>REVOKE EXECUTE ON FUNCTION</w:t>
+        <w:rPr>
+          <w:b/>
+        </w:rPr>
+      </w:pPr>
+      <w:r>
+        <w:rPr>
+          <w:b/>
+        </w:rPr>
+        <w:t>f_aktiveeri_auto(p_auto_kood Auto.auto_kood%TYPE),</w:t>
       </w:r>
     </w:p>
     <w:p>
@@ -51185,7 +51186,7 @@
         <w:rPr>
           <w:b/>
         </w:rPr>
-        <w:t>f_aktiveeri_auto(p_auto_kood Auto.auto_kood%TYPE),</w:t>
+        <w:t>f_autendi_juhataja(p_e_meil text, p_parool text),</w:t>
       </w:r>
     </w:p>
     <w:p>
@@ -51200,7 +51201,7 @@
         <w:rPr>
           <w:b/>
         </w:rPr>
-        <w:t>f_autendi_juhataja(p_e_meil text, p_parool text),</w:t>
+        <w:t>f_lopeta_auto(p_auto_kood Auto.auto_kood%TYPE),</w:t>
       </w:r>
     </w:p>
     <w:p>
@@ -51215,7 +51216,7 @@
         <w:rPr>
           <w:b/>
         </w:rPr>
-        <w:t>f_lopeta_auto(p_auto_kood Auto.auto_kood%TYPE),</w:t>
+        <w:t>f_muuda_auto_mitteaktiivseks(p_auto_kood Auto.auto_kood%TYPE),</w:t>
       </w:r>
     </w:p>
     <w:p>
@@ -51230,22 +51231,19 @@
         <w:rPr>
           <w:b/>
         </w:rPr>
-        <w:t>f_muuda_auto_mitteaktiivseks(p_auto_kood Auto.auto_kood%TYPE),</w:t>
+        <w:t>tgf_auto_i(),</w:t>
       </w:r>
     </w:p>
     <w:p>
       <w:pPr>
         <w:pStyle w:val="FORMATTEDCODE"/>
         <w:shd w:val="clear" w:color="auto" w:fill="E7E6E6" w:themeFill="background2"/>
+      </w:pPr>
+      <w:r>
         <w:rPr>
           <w:b/>
         </w:rPr>
-      </w:pPr>
-      <w:r>
-        <w:rPr>
-          <w:b/>
-        </w:rPr>
-        <w:t>tgf_auto_i(),</w:t>
+        <w:t>tgf_auto_u()</w:t>
       </w:r>
     </w:p>
     <w:p>
@@ -51254,24 +51252,13 @@
         <w:shd w:val="clear" w:color="auto" w:fill="E7E6E6" w:themeFill="background2"/>
       </w:pPr>
       <w:r>
-        <w:rPr>
-          <w:b/>
-        </w:rPr>
-        <w:t>tgf_auto_u()</w:t>
-      </w:r>
-    </w:p>
-    <w:p>
-      <w:pPr>
-        <w:pStyle w:val="FORMATTEDCODE"/>
-        <w:shd w:val="clear" w:color="auto" w:fill="E7E6E6" w:themeFill="background2"/>
-      </w:pPr>
-      <w:r>
         <w:t>FROM PUBLIC;</w:t>
       </w:r>
     </w:p>
     <w:p/>
     <w:p>
       <w:r>
+        <w:lastRenderedPageBreak/>
         <w:t>Võtan õigused ka kõigi laiendustesse kuuluvate funktsioonide suhtes. Antud projektis on need skeemis public.</w:t>
       </w:r>
     </w:p>
@@ -51328,7 +51315,13 @@
         <w:t>t192406</w:t>
       </w:r>
       <w:r>
-        <w:t xml:space="preserve"> TO t192406_Autorendi_juhataja;</w:t>
+        <w:t xml:space="preserve"> TO t192406_</w:t>
+      </w:r>
+      <w:r>
+        <w:t>a</w:t>
+      </w:r>
+      <w:r>
+        <w:t>utorendi_juhataja;</w:t>
       </w:r>
     </w:p>
     <w:p>
@@ -51352,7 +51345,13 @@
         <w:t>public</w:t>
       </w:r>
       <w:r>
-        <w:t xml:space="preserve"> TO t192406_Autorendi_juhataja;</w:t>
+        <w:t xml:space="preserve"> TO t192406_</w:t>
+      </w:r>
+      <w:r>
+        <w:t>a</w:t>
+      </w:r>
+      <w:r>
+        <w:t>utorendi_juhataja;</w:t>
       </w:r>
     </w:p>
     <w:p>
@@ -51406,7 +51405,13 @@
         <w:shd w:val="clear" w:color="auto" w:fill="E7E6E6" w:themeFill="background2"/>
       </w:pPr>
       <w:r>
-        <w:t>TO t192406_Autorendi_juhataja;</w:t>
+        <w:t xml:space="preserve">TO </w:t>
+      </w:r>
+      <w:r>
+        <w:t>t192406_autorendi_juhataja</w:t>
+      </w:r>
+      <w:r>
+        <w:t>;</w:t>
       </w:r>
     </w:p>
     <w:p>
@@ -51481,31 +51486,22 @@
         <w:rPr>
           <w:b/>
         </w:rPr>
-        <w:t>Autode_koondaruanne,</w:t>
+        <w:t>Autode_koondaruanne</w:t>
       </w:r>
     </w:p>
     <w:p>
       <w:pPr>
         <w:pStyle w:val="FORMATTEDCODE"/>
         <w:shd w:val="clear" w:color="auto" w:fill="E7E6E6" w:themeFill="background2"/>
-        <w:rPr>
-          <w:b/>
-        </w:rPr>
-      </w:pPr>
-      <w:r>
-        <w:rPr>
-          <w:b/>
-        </w:rPr>
-        <w:t>Koik_autod</w:t>
-      </w:r>
-    </w:p>
-    <w:p>
-      <w:pPr>
-        <w:pStyle w:val="FORMATTEDCODE"/>
-        <w:shd w:val="clear" w:color="auto" w:fill="E7E6E6" w:themeFill="background2"/>
-      </w:pPr>
-      <w:r>
-        <w:t>TO t192406_Autorendi_juhataja;</w:t>
+      </w:pPr>
+      <w:r>
+        <w:t xml:space="preserve">TO </w:t>
+      </w:r>
+      <w:r>
+        <w:t>t192406_autorendi_juhataja</w:t>
+      </w:r>
+      <w:r>
+        <w:t>;</w:t>
       </w:r>
     </w:p>
     <w:p/>
@@ -51594,7 +51590,13 @@
         <w:t>t192406</w:t>
       </w:r>
       <w:r>
-        <w:t xml:space="preserve"> FROM t192406_Autorendi_juhataja;</w:t>
+        <w:t xml:space="preserve"> FROM </w:t>
+      </w:r>
+      <w:r>
+        <w:t>t192406_autorendi_juhataja</w:t>
+      </w:r>
+      <w:r>
+        <w:t>;</w:t>
       </w:r>
     </w:p>
     <w:p>
@@ -51618,7 +51620,13 @@
         <w:t>public</w:t>
       </w:r>
       <w:r>
-        <w:t xml:space="preserve"> FROM t192406_Autorendi_juhataja;</w:t>
+        <w:t xml:space="preserve"> FROM </w:t>
+      </w:r>
+      <w:r>
+        <w:t>t192406_autorendi_juhataja</w:t>
+      </w:r>
+      <w:r>
+        <w:t>;</w:t>
       </w:r>
     </w:p>
     <w:p>
@@ -51672,8 +51680,13 @@
         <w:shd w:val="clear" w:color="auto" w:fill="E7E6E6" w:themeFill="background2"/>
       </w:pPr>
       <w:r>
-        <w:lastRenderedPageBreak/>
-        <w:t>FROM t192406_Autorendi_juhataja;</w:t>
+        <w:t xml:space="preserve">FROM </w:t>
+      </w:r>
+      <w:r>
+        <w:t>t192406_autorendi_juhataja</w:t>
+      </w:r>
+      <w:r>
+        <w:t>;</w:t>
       </w:r>
     </w:p>
     <w:p>
@@ -51688,6 +51701,7 @@
         <w:shd w:val="clear" w:color="auto" w:fill="E7E6E6" w:themeFill="background2"/>
       </w:pPr>
       <w:r>
+        <w:lastRenderedPageBreak/>
         <w:t>REVOKE SELECT ON</w:t>
       </w:r>
     </w:p>
@@ -51748,31 +51762,22 @@
         <w:rPr>
           <w:b/>
         </w:rPr>
-        <w:t>Autode_koondaruanne,</w:t>
+        <w:t>Autode_koondaruanne</w:t>
       </w:r>
     </w:p>
     <w:p>
       <w:pPr>
         <w:pStyle w:val="FORMATTEDCODE"/>
         <w:shd w:val="clear" w:color="auto" w:fill="E7E6E6" w:themeFill="background2"/>
-        <w:rPr>
-          <w:b/>
-        </w:rPr>
-      </w:pPr>
-      <w:r>
-        <w:rPr>
-          <w:b/>
-        </w:rPr>
-        <w:t>Koik_autod</w:t>
-      </w:r>
-    </w:p>
-    <w:p>
-      <w:pPr>
-        <w:pStyle w:val="FORMATTEDCODE"/>
-        <w:shd w:val="clear" w:color="auto" w:fill="E7E6E6" w:themeFill="background2"/>
-      </w:pPr>
-      <w:r>
-        <w:t>FROM t192406_Autorendi_juhataja;</w:t>
+      </w:pPr>
+      <w:r>
+        <w:t xml:space="preserve">FROM </w:t>
+      </w:r>
+      <w:r>
+        <w:t>t192406_autorendi_juhataja</w:t>
+      </w:r>
+      <w:r>
+        <w:t>;</w:t>
       </w:r>
     </w:p>
     <w:p>
@@ -52151,7 +52156,6 @@
         <w:shd w:val="clear" w:color="auto" w:fill="E7E6E6" w:themeFill="background2"/>
       </w:pPr>
       <w:r>
-        <w:lastRenderedPageBreak/>
         <w:t xml:space="preserve">DROP TABLE IF EXISTS </w:t>
       </w:r>
       <w:r>
@@ -52206,6 +52210,7 @@
         <w:shd w:val="clear" w:color="auto" w:fill="E7E6E6" w:themeFill="background2"/>
       </w:pPr>
       <w:r>
+        <w:lastRenderedPageBreak/>
         <w:t xml:space="preserve">DROP TABLE IF EXISTS </w:t>
       </w:r>
       <w:r>
@@ -52591,24 +52596,6 @@
     </w:p>
     <w:p>
       <w:pPr>
-        <w:pStyle w:val="FORMATTEDCODE"/>
-        <w:shd w:val="clear" w:color="auto" w:fill="E7E6E6" w:themeFill="background2"/>
-      </w:pPr>
-      <w:r>
-        <w:t xml:space="preserve">DROP VIEW IF EXISTS </w:t>
-      </w:r>
-      <w:r>
-        <w:rPr>
-          <w:b/>
-        </w:rPr>
-        <w:t>Koik_autod</w:t>
-      </w:r>
-      <w:r>
-        <w:t xml:space="preserve"> CASCADE;</w:t>
-      </w:r>
-    </w:p>
-    <w:p>
-      <w:pPr>
         <w:rPr>
           <w:color w:val="0070C0"/>
         </w:rPr>
@@ -52833,6 +52820,48 @@
     </w:p>
     <w:p>
       <w:pPr>
+        <w:pStyle w:val="FORMATTEDCODE"/>
+        <w:shd w:val="clear" w:color="auto" w:fill="E7E6E6" w:themeFill="background2"/>
+      </w:pPr>
+    </w:p>
+    <w:p>
+      <w:pPr>
+        <w:pStyle w:val="FORMATTEDCODE"/>
+        <w:shd w:val="clear" w:color="auto" w:fill="E7E6E6" w:themeFill="background2"/>
+      </w:pPr>
+      <w:r>
+        <w:t xml:space="preserve">DROP INDEX IF EXISTS </w:t>
+      </w:r>
+      <w:r>
+        <w:rPr>
+          <w:b/>
+        </w:rPr>
+        <w:t>AK_Isik_e_meil_tostutundetud</w:t>
+      </w:r>
+      <w:r>
+        <w:t>;</w:t>
+      </w:r>
+    </w:p>
+    <w:p>
+      <w:pPr>
+        <w:pStyle w:val="FORMATTEDCODE"/>
+        <w:shd w:val="clear" w:color="auto" w:fill="E7E6E6" w:themeFill="background2"/>
+      </w:pPr>
+      <w:r>
+        <w:t xml:space="preserve">DROP INDEX IF EXISTS </w:t>
+      </w:r>
+      <w:r>
+        <w:rPr>
+          <w:b/>
+        </w:rPr>
+        <w:t>AK_Auto_reg_number_aktiivne</w:t>
+      </w:r>
+      <w:r>
+        <w:t>;</w:t>
+      </w:r>
+    </w:p>
+    <w:p>
+      <w:pPr>
         <w:rPr>
           <w:rFonts w:cs="Arial"/>
           <w:color w:val="0070C0"/>
@@ -53074,7 +53103,7 @@
         <w:rPr>
           <w:b/>
         </w:rPr>
-        <w:t>t192406_Autorendi_juhataja</w:t>
+        <w:t>t192406_autorendi_juhataja</w:t>
       </w:r>
       <w:r>
         <w:t>;</w:t>
@@ -60112,6 +60141,7 @@
   <w:style w:type="character" w:default="1" w:styleId="DefaultParagraphFont">
     <w:name w:val="Default Paragraph Font"/>
     <w:uiPriority w:val="1"/>
+    <w:semiHidden/>
     <w:unhideWhenUsed/>
   </w:style>
   <w:style w:type="table" w:default="1" w:styleId="TableNormal">
@@ -61191,7 +61221,7 @@
 </file>
 
 <file path=customXml/itemProps1.xml><?xml version="1.0" encoding="utf-8"?>
-<ds:datastoreItem xmlns:ds="http://schemas.openxmlformats.org/officeDocument/2006/customXml" ds:itemID="{DF199EBA-E86D-44B8-AE0D-11656BF65A3B}">
+<ds:datastoreItem xmlns:ds="http://schemas.openxmlformats.org/officeDocument/2006/customXml" ds:itemID="{9C2D6E78-EC6A-4508-AA8C-5155AB1316C5}">
   <ds:schemaRefs>
     <ds:schemaRef ds:uri="http://schemas.openxmlformats.org/officeDocument/2006/bibliography"/>
   </ds:schemaRefs>

</xml_diff>